<commit_message>
add fullscreen view demo
</commit_message>
<xml_diff>
--- a/three.js.docx
+++ b/three.js.docx
@@ -1,6 +1,6 @@
 
 <file path=word/document.xml><?xml version="1.0" encoding="utf-8"?>
-<w:document xmlns:wpc="http://schemas.microsoft.com/office/word/2010/wordprocessingCanvas" xmlns:cx="http://schemas.microsoft.com/office/drawing/2014/chartex" xmlns:cx1="http://schemas.microsoft.com/office/drawing/2015/9/8/chartex" xmlns:cx2="http://schemas.microsoft.com/office/drawing/2015/10/21/chartex" xmlns:cx3="http://schemas.microsoft.com/office/drawing/2016/5/9/chartex" xmlns:cx4="http://schemas.microsoft.com/office/drawing/2016/5/10/chartex" xmlns:cx5="http://schemas.microsoft.com/office/drawing/2016/5/11/chartex" xmlns:cx6="http://schemas.microsoft.com/office/drawing/2016/5/12/chartex" xmlns:cx7="http://schemas.microsoft.com/office/drawing/2016/5/13/chartex" xmlns:cx8="http://schemas.microsoft.com/office/drawing/2016/5/14/chartex" xmlns:mc="http://schemas.openxmlformats.org/markup-compatibility/2006" xmlns:aink="http://schemas.microsoft.com/office/drawing/2016/ink" xmlns:am3d="http://schemas.microsoft.com/office/drawing/2017/model3d" xmlns:o="urn:schemas-microsoft-com:office:office" xmlns:r="http://schemas.openxmlformats.org/officeDocument/2006/relationships" xmlns:m="http://schemas.openxmlformats.org/officeDocument/2006/math" xmlns:v="urn:schemas-microsoft-com:vml" xmlns:wp14="http://schemas.microsoft.com/office/word/2010/wordprocessingDrawing" xmlns:wp="http://schemas.openxmlformats.org/drawingml/2006/wordprocessingDrawing" xmlns:w10="urn:schemas-microsoft-com:office:word" xmlns:w="http://schemas.openxmlformats.org/wordprocessingml/2006/main" xmlns:w14="http://schemas.microsoft.com/office/word/2010/wordml" xmlns:w15="http://schemas.microsoft.com/office/word/2012/wordml" xmlns:w16cex="http://schemas.microsoft.com/office/word/2018/wordml/cex" xmlns:w16cid="http://schemas.microsoft.com/office/word/2016/wordml/cid" xmlns:w16="http://schemas.microsoft.com/office/word/2018/wordml" xmlns:w16se="http://schemas.microsoft.com/office/word/2015/wordml/symex" xmlns:wpg="http://schemas.microsoft.com/office/word/2010/wordprocessingGroup" xmlns:wpi="http://schemas.microsoft.com/office/word/2010/wordprocessingInk" xmlns:wne="http://schemas.microsoft.com/office/word/2006/wordml" xmlns:wps="http://schemas.microsoft.com/office/word/2010/wordprocessingShape" mc:Ignorable="w14 w15 w16se w16cid w16 w16cex wp14">
+<w:document xmlns:wpc="http://schemas.microsoft.com/office/word/2010/wordprocessingCanvas" xmlns:mc="http://schemas.openxmlformats.org/markup-compatibility/2006" xmlns:o="urn:schemas-microsoft-com:office:office" xmlns:r="http://schemas.openxmlformats.org/officeDocument/2006/relationships" xmlns:m="http://schemas.openxmlformats.org/officeDocument/2006/math" xmlns:v="urn:schemas-microsoft-com:vml" xmlns:wp14="http://schemas.microsoft.com/office/word/2010/wordprocessingDrawing" xmlns:wp="http://schemas.openxmlformats.org/drawingml/2006/wordprocessingDrawing" xmlns:w10="urn:schemas-microsoft-com:office:word" xmlns:w="http://schemas.openxmlformats.org/wordprocessingml/2006/main" xmlns:w14="http://schemas.microsoft.com/office/word/2010/wordml" xmlns:w15="http://schemas.microsoft.com/office/word/2012/wordml" xmlns:wpg="http://schemas.microsoft.com/office/word/2010/wordprocessingGroup" xmlns:wpi="http://schemas.microsoft.com/office/word/2010/wordprocessingInk" xmlns:wne="http://schemas.microsoft.com/office/word/2006/wordml" xmlns:wps="http://schemas.microsoft.com/office/word/2010/wordprocessingShape" mc:Ignorable="w14 w15 wp14">
   <w:body>
     <w:p>
       <w:pPr>
@@ -85,7 +85,31 @@
           <w:szCs w:val="24"/>
           <w:shd w:val="pct15" w:color="auto" w:fill="FFFFFF"/>
         </w:rPr>
-        <w:t>源自github的一个开源项目</w:t>
+        <w:t>源自</w:t>
+      </w:r>
+      <w:proofErr w:type="spellStart"/>
+      <w:r>
+        <w:rPr>
+          <w:rFonts w:ascii="微软雅黑" w:eastAsia="微软雅黑" w:hAnsi="微软雅黑" w:cs="宋体" w:hint="eastAsia"/>
+          <w:b/>
+          <w:kern w:val="0"/>
+          <w:sz w:val="24"/>
+          <w:szCs w:val="24"/>
+          <w:shd w:val="pct15" w:color="auto" w:fill="FFFFFF"/>
+        </w:rPr>
+        <w:t>github</w:t>
+      </w:r>
+      <w:proofErr w:type="spellEnd"/>
+      <w:r>
+        <w:rPr>
+          <w:rFonts w:ascii="微软雅黑" w:eastAsia="微软雅黑" w:hAnsi="微软雅黑" w:cs="宋体" w:hint="eastAsia"/>
+          <w:b/>
+          <w:kern w:val="0"/>
+          <w:sz w:val="24"/>
+          <w:szCs w:val="24"/>
+          <w:shd w:val="pct15" w:color="auto" w:fill="FFFFFF"/>
+        </w:rPr>
+        <w:t>的一个开源项目</w:t>
       </w:r>
     </w:p>
     <w:p>
@@ -376,14 +400,24 @@
           <w:kern w:val="0"/>
           <w:szCs w:val="24"/>
         </w:rPr>
-        <w:t>简化WebGL</w:t>
-      </w:r>
+        <w:t>简化</w:t>
+      </w:r>
+      <w:proofErr w:type="spellStart"/>
       <w:r>
         <w:rPr>
           <w:rFonts w:ascii="微软雅黑" w:eastAsia="微软雅黑" w:hAnsi="微软雅黑" w:cs="宋体" w:hint="eastAsia"/>
           <w:kern w:val="0"/>
           <w:szCs w:val="24"/>
         </w:rPr>
+        <w:t>WebGL</w:t>
+      </w:r>
+      <w:proofErr w:type="spellEnd"/>
+      <w:r>
+        <w:rPr>
+          <w:rFonts w:ascii="微软雅黑" w:eastAsia="微软雅黑" w:hAnsi="微软雅黑" w:cs="宋体" w:hint="eastAsia"/>
+          <w:kern w:val="0"/>
+          <w:szCs w:val="24"/>
+        </w:rPr>
         <w:t>开发复杂度和降低入门难度</w:t>
       </w:r>
       <w:r>
@@ -408,7 +442,25 @@
           <w:kern w:val="0"/>
           <w:szCs w:val="24"/>
         </w:rPr>
-        <w:t>在WebGL标准基础上封装了一个轻量级的JS 3D库</w:t>
+        <w:t>在</w:t>
+      </w:r>
+      <w:proofErr w:type="spellStart"/>
+      <w:r>
+        <w:rPr>
+          <w:rFonts w:ascii="微软雅黑" w:eastAsia="微软雅黑" w:hAnsi="微软雅黑" w:cs="宋体" w:hint="eastAsia"/>
+          <w:kern w:val="0"/>
+          <w:szCs w:val="24"/>
+        </w:rPr>
+        <w:t>WebGL</w:t>
+      </w:r>
+      <w:proofErr w:type="spellEnd"/>
+      <w:r>
+        <w:rPr>
+          <w:rFonts w:ascii="微软雅黑" w:eastAsia="微软雅黑" w:hAnsi="微软雅黑" w:cs="宋体" w:hint="eastAsia"/>
+          <w:kern w:val="0"/>
+          <w:szCs w:val="24"/>
+        </w:rPr>
+        <w:t>标准基础上封装了一个轻量级的JS 3D库</w:t>
       </w:r>
       <w:r>
         <w:rPr>
@@ -688,12 +740,21 @@
         <w:lastRenderedPageBreak/>
         <w:t>坐标系的原点在画布中心（</w:t>
       </w:r>
+      <w:proofErr w:type="spellStart"/>
       <w:r>
         <w:rPr>
           <w:rFonts w:cs="宋体"/>
           <w:kern w:val="0"/>
         </w:rPr>
-        <w:t>canvas.width / 2</w:t>
+        <w:t>canvas.width</w:t>
+      </w:r>
+      <w:proofErr w:type="spellEnd"/>
+      <w:r>
+        <w:rPr>
+          <w:rFonts w:cs="宋体"/>
+          <w:kern w:val="0"/>
+        </w:rPr>
+        <w:t xml:space="preserve"> / 2</w:t>
       </w:r>
       <w:r>
         <w:rPr>
@@ -703,12 +764,21 @@
         </w:rPr>
         <w:t>, </w:t>
       </w:r>
+      <w:proofErr w:type="spellStart"/>
       <w:r>
         <w:rPr>
           <w:rFonts w:cs="宋体"/>
           <w:kern w:val="0"/>
         </w:rPr>
-        <w:t>canvas.height / 2</w:t>
+        <w:t>canvas.height</w:t>
+      </w:r>
+      <w:proofErr w:type="spellEnd"/>
+      <w:r>
+        <w:rPr>
+          <w:rFonts w:cs="宋体"/>
+          <w:kern w:val="0"/>
+        </w:rPr>
+        <w:t xml:space="preserve"> / 2</w:t>
       </w:r>
       <w:r>
         <w:rPr>
@@ -718,12 +788,21 @@
         </w:rPr>
         <w:t>）。我们可以通过 Three.js 提供的 </w:t>
       </w:r>
+      <w:proofErr w:type="spellStart"/>
       <w:r>
         <w:rPr>
           <w:rFonts w:cs="宋体"/>
           <w:kern w:val="0"/>
         </w:rPr>
-        <w:t>THREE.AxisHelper()</w:t>
+        <w:t>THREE.AxisHelper</w:t>
+      </w:r>
+      <w:proofErr w:type="spellEnd"/>
+      <w:r>
+        <w:rPr>
+          <w:rFonts w:cs="宋体"/>
+          <w:kern w:val="0"/>
+        </w:rPr>
+        <w:t>()</w:t>
       </w:r>
       <w:r>
         <w:rPr>
@@ -769,6 +848,7 @@
           <w:shd w:val="pct15" w:color="auto" w:fill="FFFFFF"/>
         </w:rPr>
       </w:pPr>
+      <w:proofErr w:type="spellStart"/>
       <w:r>
         <w:rPr>
           <w:rFonts w:ascii="微软雅黑" w:eastAsia="微软雅黑" w:hAnsi="微软雅黑" w:cs="宋体"/>
@@ -776,7 +856,17 @@
           <w:szCs w:val="24"/>
           <w:shd w:val="pct15" w:color="auto" w:fill="FFFFFF"/>
         </w:rPr>
-        <w:t>ps: 在 Three 中是没有「长度单位」这个概念的，它的数值都是根据比例计算得出，因此这里提到的 0.1 或 1000 都没有具体的含义，而是一种相对长度。</w:t>
+        <w:t>ps</w:t>
+      </w:r>
+      <w:proofErr w:type="spellEnd"/>
+      <w:r>
+        <w:rPr>
+          <w:rFonts w:ascii="微软雅黑" w:eastAsia="微软雅黑" w:hAnsi="微软雅黑" w:cs="宋体"/>
+          <w:kern w:val="0"/>
+          <w:szCs w:val="24"/>
+          <w:shd w:val="pct15" w:color="auto" w:fill="FFFFFF"/>
+        </w:rPr>
+        <w:t>: 在 Three 中是没有「长度单位」这个概念的，它的数值都是根据比例计算得出，因此这里提到的 0.1 或 1000 都没有具体的含义，而是一种相对长度。</w:t>
       </w:r>
     </w:p>
     <w:p>
@@ -805,14 +895,32 @@
           <w:color w:val="404040"/>
           <w:shd w:val="clear" w:color="auto" w:fill="FFFFFF"/>
         </w:rPr>
-        <w:t xml:space="preserve"> Threejs的</w:t>
-      </w:r>
+        <w:t xml:space="preserve"> </w:t>
+      </w:r>
+      <w:proofErr w:type="spellStart"/>
       <w:r>
         <w:rPr>
           <w:rFonts w:ascii="微软雅黑" w:eastAsia="微软雅黑" w:hAnsi="微软雅黑"/>
           <w:color w:val="404040"/>
           <w:shd w:val="clear" w:color="auto" w:fill="FFFFFF"/>
         </w:rPr>
+        <w:t>Threejs</w:t>
+      </w:r>
+      <w:proofErr w:type="spellEnd"/>
+      <w:r>
+        <w:rPr>
+          <w:rFonts w:ascii="微软雅黑" w:eastAsia="微软雅黑" w:hAnsi="微软雅黑"/>
+          <w:color w:val="404040"/>
+          <w:shd w:val="clear" w:color="auto" w:fill="FFFFFF"/>
+        </w:rPr>
+        <w:t>的</w:t>
+      </w:r>
+      <w:r>
+        <w:rPr>
+          <w:rFonts w:ascii="微软雅黑" w:eastAsia="微软雅黑" w:hAnsi="微软雅黑"/>
+          <w:color w:val="404040"/>
+          <w:shd w:val="clear" w:color="auto" w:fill="FFFFFF"/>
+        </w:rPr>
         <w:t>常用对象</w:t>
       </w:r>
     </w:p>
@@ -895,6 +1003,7 @@
           <w:shd w:val="clear" w:color="auto" w:fill="FFFFFF"/>
         </w:rPr>
       </w:pPr>
+      <w:proofErr w:type="gramStart"/>
       <w:r>
         <w:rPr>
           <w:rFonts w:ascii="微软雅黑" w:eastAsia="微软雅黑" w:hAnsi="微软雅黑"/>
@@ -902,7 +1011,17 @@
           <w:color w:val="FF0000"/>
           <w:shd w:val="clear" w:color="auto" w:fill="FFFFFF"/>
         </w:rPr>
-        <w:t>渲染器则负责用如何渲染出图像</w:t>
+        <w:t>渲染器</w:t>
+      </w:r>
+      <w:proofErr w:type="gramEnd"/>
+      <w:r>
+        <w:rPr>
+          <w:rFonts w:ascii="微软雅黑" w:eastAsia="微软雅黑" w:hAnsi="微软雅黑"/>
+          <w:b/>
+          <w:color w:val="FF0000"/>
+          <w:shd w:val="clear" w:color="auto" w:fill="FFFFFF"/>
+        </w:rPr>
+        <w:t>则负责用如何渲染出图像</w:t>
       </w:r>
       <w:r>
         <w:rPr>
@@ -919,8 +1038,18 @@
           <w:color w:val="3B3A3C"/>
           <w:shd w:val="clear" w:color="auto" w:fill="FFFFFF"/>
         </w:rPr>
-        <w:t>初始化渲染器</w:t>
-      </w:r>
+        <w:t>初始化</w:t>
+      </w:r>
+      <w:proofErr w:type="gramStart"/>
+      <w:r>
+        <w:rPr>
+          <w:rFonts w:ascii="微软雅黑" w:eastAsia="微软雅黑" w:hAnsi="微软雅黑"/>
+          <w:color w:val="3B3A3C"/>
+          <w:shd w:val="clear" w:color="auto" w:fill="FFFFFF"/>
+        </w:rPr>
+        <w:t>渲染器</w:t>
+      </w:r>
+      <w:proofErr w:type="gramEnd"/>
       <w:r>
         <w:rPr>
           <w:rFonts w:ascii="微软雅黑" w:eastAsia="微软雅黑" w:hAnsi="微软雅黑" w:hint="eastAsia"/>
@@ -1002,6 +1131,7 @@
         </w:rPr>
         <w:t>元素与</w:t>
       </w:r>
+      <w:proofErr w:type="gramStart"/>
       <w:r>
         <w:rPr>
           <w:rFonts w:ascii="微软雅黑" w:eastAsia="微软雅黑" w:hAnsi="微软雅黑" w:cstheme="minorBidi"/>
@@ -1013,6 +1143,7 @@
         </w:rPr>
         <w:t>渲染器</w:t>
       </w:r>
+      <w:proofErr w:type="gramEnd"/>
       <w:r>
         <w:rPr>
           <w:rFonts w:ascii="微软雅黑" w:eastAsia="微软雅黑" w:hAnsi="微软雅黑" w:cstheme="minorBidi"/>
@@ -1024,6 +1155,7 @@
         </w:rPr>
         <w:t>进行绑定，</w:t>
       </w:r>
+      <w:proofErr w:type="gramStart"/>
       <w:r>
         <w:rPr>
           <w:rFonts w:ascii="微软雅黑" w:eastAsia="微软雅黑" w:hAnsi="微软雅黑" w:cstheme="minorBidi" w:hint="eastAsia"/>
@@ -1044,19 +1176,21 @@
           <w:szCs w:val="22"/>
           <w:shd w:val="clear" w:color="auto" w:fill="FFFFFF"/>
         </w:rPr>
-        <w:t>之前在 HTML中手动定义了 id 为 myCanvas 的 Canvas 元素，那么可以这样</w:t>
-      </w:r>
-      <w:r>
-        <w:rPr>
-          <w:rFonts w:ascii="微软雅黑" w:eastAsia="微软雅黑" w:hAnsi="微软雅黑" w:cstheme="minorBidi" w:hint="eastAsia"/>
+        <w:t>之前</w:t>
+      </w:r>
+      <w:proofErr w:type="gramEnd"/>
+      <w:r>
+        <w:rPr>
+          <w:rFonts w:ascii="微软雅黑" w:eastAsia="微软雅黑" w:hAnsi="微软雅黑" w:cstheme="minorBidi"/>
           <w:color w:val="3B3A3C"/>
           <w:kern w:val="2"/>
           <w:sz w:val="21"/>
           <w:szCs w:val="22"/>
           <w:shd w:val="clear" w:color="auto" w:fill="FFFFFF"/>
         </w:rPr>
-        <w:t>初始化Render</w:t>
-      </w:r>
+        <w:t xml:space="preserve">在 HTML中手动定义了 id 为 </w:t>
+      </w:r>
+      <w:proofErr w:type="spellStart"/>
       <w:r>
         <w:rPr>
           <w:rFonts w:ascii="微软雅黑" w:eastAsia="微软雅黑" w:hAnsi="微软雅黑" w:cstheme="minorBidi"/>
@@ -1066,6 +1200,40 @@
           <w:szCs w:val="22"/>
           <w:shd w:val="clear" w:color="auto" w:fill="FFFFFF"/>
         </w:rPr>
+        <w:t>myCanvas</w:t>
+      </w:r>
+      <w:proofErr w:type="spellEnd"/>
+      <w:r>
+        <w:rPr>
+          <w:rFonts w:ascii="微软雅黑" w:eastAsia="微软雅黑" w:hAnsi="微软雅黑" w:cstheme="minorBidi"/>
+          <w:color w:val="3B3A3C"/>
+          <w:kern w:val="2"/>
+          <w:sz w:val="21"/>
+          <w:szCs w:val="22"/>
+          <w:shd w:val="clear" w:color="auto" w:fill="FFFFFF"/>
+        </w:rPr>
+        <w:t xml:space="preserve"> 的 Canvas 元素，那么可以这样</w:t>
+      </w:r>
+      <w:r>
+        <w:rPr>
+          <w:rFonts w:ascii="微软雅黑" w:eastAsia="微软雅黑" w:hAnsi="微软雅黑" w:cstheme="minorBidi" w:hint="eastAsia"/>
+          <w:color w:val="3B3A3C"/>
+          <w:kern w:val="2"/>
+          <w:sz w:val="21"/>
+          <w:szCs w:val="22"/>
+          <w:shd w:val="clear" w:color="auto" w:fill="FFFFFF"/>
+        </w:rPr>
+        <w:t>初始化Render</w:t>
+      </w:r>
+      <w:r>
+        <w:rPr>
+          <w:rFonts w:ascii="微软雅黑" w:eastAsia="微软雅黑" w:hAnsi="微软雅黑" w:cstheme="minorBidi"/>
+          <w:color w:val="3B3A3C"/>
+          <w:kern w:val="2"/>
+          <w:sz w:val="21"/>
+          <w:szCs w:val="22"/>
+          <w:shd w:val="clear" w:color="auto" w:fill="FFFFFF"/>
+        </w:rPr>
         <w:t>er渲染器：</w:t>
       </w:r>
     </w:p>
@@ -1083,6 +1251,8 @@
           <w:szCs w:val="27"/>
         </w:rPr>
       </w:pPr>
+      <w:proofErr w:type="spellStart"/>
+      <w:proofErr w:type="gramStart"/>
       <w:r>
         <w:rPr>
           <w:rFonts w:ascii="Consolas" w:eastAsia="宋体" w:hAnsi="Consolas" w:cs="宋体"/>
@@ -1093,6 +1263,8 @@
         </w:rPr>
         <w:t>var</w:t>
       </w:r>
+      <w:proofErr w:type="spellEnd"/>
+      <w:proofErr w:type="gramEnd"/>
       <w:r>
         <w:rPr>
           <w:rFonts w:ascii="Consolas" w:eastAsia="宋体" w:hAnsi="Consolas" w:cs="宋体"/>
@@ -1141,7 +1313,18 @@
           <w:sz w:val="20"/>
           <w:szCs w:val="27"/>
         </w:rPr>
-        <w:t> THREE.</w:t>
+        <w:t> </w:t>
+      </w:r>
+      <w:proofErr w:type="spellStart"/>
+      <w:r>
+        <w:rPr>
+          <w:rFonts w:ascii="Consolas" w:eastAsia="宋体" w:hAnsi="Consolas" w:cs="宋体"/>
+          <w:color w:val="D4D4D4"/>
+          <w:kern w:val="0"/>
+          <w:sz w:val="20"/>
+          <w:szCs w:val="27"/>
+        </w:rPr>
+        <w:t>THREE.</w:t>
       </w:r>
       <w:r>
         <w:rPr>
@@ -1153,6 +1336,7 @@
         </w:rPr>
         <w:t>WebGLRenderer</w:t>
       </w:r>
+      <w:proofErr w:type="spellEnd"/>
       <w:r>
         <w:rPr>
           <w:rFonts w:ascii="Consolas" w:eastAsia="宋体" w:hAnsi="Consolas" w:cs="宋体"/>
@@ -1188,6 +1372,7 @@
         </w:rPr>
         <w:t>  </w:t>
       </w:r>
+      <w:proofErr w:type="gramStart"/>
       <w:r>
         <w:rPr>
           <w:rFonts w:ascii="Consolas" w:eastAsia="宋体" w:hAnsi="Consolas" w:cs="宋体"/>
@@ -1198,6 +1383,7 @@
         </w:rPr>
         <w:t>canvas</w:t>
       </w:r>
+      <w:proofErr w:type="gramEnd"/>
       <w:r>
         <w:rPr>
           <w:rFonts w:ascii="Consolas" w:eastAsia="宋体" w:hAnsi="Consolas" w:cs="宋体"/>
@@ -1208,6 +1394,7 @@
         </w:rPr>
         <w:t>: </w:t>
       </w:r>
+      <w:proofErr w:type="spellStart"/>
       <w:r>
         <w:rPr>
           <w:rFonts w:ascii="Consolas" w:eastAsia="宋体" w:hAnsi="Consolas" w:cs="宋体"/>
@@ -1238,6 +1425,7 @@
         </w:rPr>
         <w:t>getElementById</w:t>
       </w:r>
+      <w:proofErr w:type="spellEnd"/>
       <w:r>
         <w:rPr>
           <w:rFonts w:ascii="Consolas" w:eastAsia="宋体" w:hAnsi="Consolas" w:cs="宋体"/>
@@ -1258,6 +1446,7 @@
         </w:rPr>
         <w:t>'</w:t>
       </w:r>
+      <w:proofErr w:type="spellStart"/>
       <w:r>
         <w:rPr>
           <w:rFonts w:ascii="Consolas" w:eastAsia="宋体" w:hAnsi="Consolas" w:cs="宋体" w:hint="eastAsia"/>
@@ -1276,7 +1465,18 @@
           <w:sz w:val="20"/>
           <w:szCs w:val="27"/>
         </w:rPr>
-        <w:t>Canvas'</w:t>
+        <w:t>Canvas</w:t>
+      </w:r>
+      <w:proofErr w:type="spellEnd"/>
+      <w:r>
+        <w:rPr>
+          <w:rFonts w:ascii="Consolas" w:eastAsia="宋体" w:hAnsi="Consolas" w:cs="宋体"/>
+          <w:color w:val="CE9178"/>
+          <w:kern w:val="0"/>
+          <w:sz w:val="20"/>
+          <w:szCs w:val="27"/>
+        </w:rPr>
+        <w:t>'</w:t>
       </w:r>
       <w:r>
         <w:rPr>
@@ -1331,22 +1531,40 @@
           <w:kern w:val="0"/>
           <w:szCs w:val="24"/>
         </w:rPr>
-        <w:t>（2）利用Three</w:t>
-      </w:r>
-      <w:r>
-        <w:rPr>
-          <w:rFonts w:ascii="微软雅黑" w:eastAsia="微软雅黑" w:hAnsi="微软雅黑" w:cs="宋体"/>
-          <w:kern w:val="0"/>
-          <w:szCs w:val="24"/>
-        </w:rPr>
-        <w:t>js生成</w:t>
-      </w:r>
+        <w:t>（2）利用</w:t>
+      </w:r>
+      <w:proofErr w:type="spellStart"/>
       <w:r>
         <w:rPr>
           <w:rFonts w:ascii="微软雅黑" w:eastAsia="微软雅黑" w:hAnsi="微软雅黑" w:cs="宋体" w:hint="eastAsia"/>
           <w:kern w:val="0"/>
           <w:szCs w:val="24"/>
         </w:rPr>
+        <w:t>Three</w:t>
+      </w:r>
+      <w:r>
+        <w:rPr>
+          <w:rFonts w:ascii="微软雅黑" w:eastAsia="微软雅黑" w:hAnsi="微软雅黑" w:cs="宋体"/>
+          <w:kern w:val="0"/>
+          <w:szCs w:val="24"/>
+        </w:rPr>
+        <w:t>js</w:t>
+      </w:r>
+      <w:proofErr w:type="spellEnd"/>
+      <w:r>
+        <w:rPr>
+          <w:rFonts w:ascii="微软雅黑" w:eastAsia="微软雅黑" w:hAnsi="微软雅黑" w:cs="宋体"/>
+          <w:kern w:val="0"/>
+          <w:szCs w:val="24"/>
+        </w:rPr>
+        <w:t>生成</w:t>
+      </w:r>
+      <w:r>
+        <w:rPr>
+          <w:rFonts w:ascii="微软雅黑" w:eastAsia="微软雅黑" w:hAnsi="微软雅黑" w:cs="宋体" w:hint="eastAsia"/>
+          <w:kern w:val="0"/>
+          <w:szCs w:val="24"/>
+        </w:rPr>
         <w:t>Canva</w:t>
       </w:r>
       <w:r>
@@ -1379,15 +1597,33 @@
           <w:kern w:val="0"/>
           <w:szCs w:val="24"/>
         </w:rPr>
-        <w:t>，通过Three</w:t>
-      </w:r>
-      <w:r>
-        <w:rPr>
-          <w:rFonts w:ascii="微软雅黑" w:eastAsia="微软雅黑" w:hAnsi="微软雅黑" w:cs="宋体"/>
-          <w:kern w:val="0"/>
-          <w:szCs w:val="24"/>
-        </w:rPr>
-        <w:t>js设置了一个宽高为</w:t>
+        <w:t>，通过</w:t>
+      </w:r>
+      <w:proofErr w:type="spellStart"/>
+      <w:r>
+        <w:rPr>
+          <w:rFonts w:ascii="微软雅黑" w:eastAsia="微软雅黑" w:hAnsi="微软雅黑" w:cs="宋体" w:hint="eastAsia"/>
+          <w:kern w:val="0"/>
+          <w:szCs w:val="24"/>
+        </w:rPr>
+        <w:t>Three</w:t>
+      </w:r>
+      <w:r>
+        <w:rPr>
+          <w:rFonts w:ascii="微软雅黑" w:eastAsia="微软雅黑" w:hAnsi="微软雅黑" w:cs="宋体"/>
+          <w:kern w:val="0"/>
+          <w:szCs w:val="24"/>
+        </w:rPr>
+        <w:t>js</w:t>
+      </w:r>
+      <w:proofErr w:type="spellEnd"/>
+      <w:r>
+        <w:rPr>
+          <w:rFonts w:ascii="微软雅黑" w:eastAsia="微软雅黑" w:hAnsi="微软雅黑" w:cs="宋体"/>
+          <w:kern w:val="0"/>
+          <w:szCs w:val="24"/>
+        </w:rPr>
+        <w:t>设置了一个宽高为</w:t>
       </w:r>
       <w:r>
         <w:rPr>
@@ -1436,6 +1672,8 @@
           <w:szCs w:val="27"/>
         </w:rPr>
       </w:pPr>
+      <w:proofErr w:type="spellStart"/>
+      <w:proofErr w:type="gramStart"/>
       <w:r>
         <w:rPr>
           <w:rFonts w:ascii="Consolas" w:eastAsia="宋体" w:hAnsi="Consolas" w:cs="宋体"/>
@@ -1446,6 +1684,8 @@
         </w:rPr>
         <w:t>var</w:t>
       </w:r>
+      <w:proofErr w:type="spellEnd"/>
+      <w:proofErr w:type="gramEnd"/>
       <w:r>
         <w:rPr>
           <w:rFonts w:ascii="Consolas" w:eastAsia="宋体" w:hAnsi="Consolas" w:cs="宋体"/>
@@ -1494,7 +1734,18 @@
           <w:sz w:val="20"/>
           <w:szCs w:val="27"/>
         </w:rPr>
-        <w:t> THREE.</w:t>
+        <w:t> </w:t>
+      </w:r>
+      <w:proofErr w:type="spellStart"/>
+      <w:r>
+        <w:rPr>
+          <w:rFonts w:ascii="Consolas" w:eastAsia="宋体" w:hAnsi="Consolas" w:cs="宋体"/>
+          <w:color w:val="D4D4D4"/>
+          <w:kern w:val="0"/>
+          <w:sz w:val="20"/>
+          <w:szCs w:val="27"/>
+        </w:rPr>
+        <w:t>THREE.</w:t>
       </w:r>
       <w:r>
         <w:rPr>
@@ -1506,6 +1757,7 @@
         </w:rPr>
         <w:t>WebGLRenderer</w:t>
       </w:r>
+      <w:proofErr w:type="spellEnd"/>
       <w:r>
         <w:rPr>
           <w:rFonts w:ascii="Consolas" w:eastAsia="宋体" w:hAnsi="Consolas" w:cs="宋体"/>
@@ -1531,6 +1783,7 @@
           <w:szCs w:val="27"/>
         </w:rPr>
       </w:pPr>
+      <w:proofErr w:type="spellStart"/>
       <w:r>
         <w:rPr>
           <w:rFonts w:ascii="Consolas" w:eastAsia="宋体" w:hAnsi="Consolas" w:cs="宋体"/>
@@ -1561,6 +1814,7 @@
         </w:rPr>
         <w:t>setSize</w:t>
       </w:r>
+      <w:proofErr w:type="spellEnd"/>
       <w:r>
         <w:rPr>
           <w:rFonts w:ascii="Consolas" w:eastAsia="宋体" w:hAnsi="Consolas" w:cs="宋体"/>
@@ -1646,6 +1900,8 @@
           <w:szCs w:val="27"/>
         </w:rPr>
       </w:pPr>
+      <w:proofErr w:type="spellStart"/>
+      <w:proofErr w:type="gramStart"/>
       <w:r>
         <w:rPr>
           <w:rFonts w:ascii="Consolas" w:eastAsia="宋体" w:hAnsi="Consolas" w:cs="宋体"/>
@@ -1696,6 +1952,7 @@
         </w:rPr>
         <w:t>appendChild</w:t>
       </w:r>
+      <w:proofErr w:type="spellEnd"/>
       <w:r>
         <w:rPr>
           <w:rFonts w:ascii="Consolas" w:eastAsia="宋体" w:hAnsi="Consolas" w:cs="宋体"/>
@@ -1706,6 +1963,8 @@
         </w:rPr>
         <w:t>(</w:t>
       </w:r>
+      <w:proofErr w:type="spellStart"/>
+      <w:proofErr w:type="gramEnd"/>
       <w:r>
         <w:rPr>
           <w:rFonts w:ascii="Consolas" w:eastAsia="宋体" w:hAnsi="Consolas" w:cs="宋体"/>
@@ -1724,7 +1983,18 @@
           <w:sz w:val="20"/>
           <w:szCs w:val="27"/>
         </w:rPr>
-        <w:t>.domElement);</w:t>
+        <w:t>.domElement</w:t>
+      </w:r>
+      <w:proofErr w:type="spellEnd"/>
+      <w:r>
+        <w:rPr>
+          <w:rFonts w:ascii="Consolas" w:eastAsia="宋体" w:hAnsi="Consolas" w:cs="宋体"/>
+          <w:color w:val="D4D4D4"/>
+          <w:kern w:val="0"/>
+          <w:sz w:val="20"/>
+          <w:szCs w:val="27"/>
+        </w:rPr>
+        <w:t>);</w:t>
       </w:r>
     </w:p>
     <w:p>
@@ -1741,6 +2011,7 @@
           <w:szCs w:val="27"/>
         </w:rPr>
       </w:pPr>
+      <w:proofErr w:type="spellStart"/>
       <w:r>
         <w:rPr>
           <w:rFonts w:ascii="Consolas" w:eastAsia="宋体" w:hAnsi="Consolas" w:cs="宋体"/>
@@ -1771,6 +2042,7 @@
         </w:rPr>
         <w:t>setClearColor</w:t>
       </w:r>
+      <w:proofErr w:type="spellEnd"/>
       <w:r>
         <w:rPr>
           <w:rFonts w:ascii="Consolas" w:eastAsia="宋体" w:hAnsi="Consolas" w:cs="宋体"/>
@@ -1789,7 +2061,29 @@
           <w:sz w:val="20"/>
           <w:szCs w:val="27"/>
         </w:rPr>
-        <w:t>'#ffffff'</w:t>
+        <w:t>'#</w:t>
+      </w:r>
+      <w:proofErr w:type="spellStart"/>
+      <w:r>
+        <w:rPr>
+          <w:rFonts w:ascii="Consolas" w:eastAsia="宋体" w:hAnsi="Consolas" w:cs="宋体"/>
+          <w:color w:val="CE9178"/>
+          <w:kern w:val="0"/>
+          <w:sz w:val="20"/>
+          <w:szCs w:val="27"/>
+        </w:rPr>
+        <w:t>ffffff</w:t>
+      </w:r>
+      <w:proofErr w:type="spellEnd"/>
+      <w:r>
+        <w:rPr>
+          <w:rFonts w:ascii="Consolas" w:eastAsia="宋体" w:hAnsi="Consolas" w:cs="宋体"/>
+          <w:color w:val="CE9178"/>
+          <w:kern w:val="0"/>
+          <w:sz w:val="20"/>
+          <w:szCs w:val="27"/>
+        </w:rPr>
+        <w:t>'</w:t>
       </w:r>
       <w:r>
         <w:rPr>
@@ -1906,6 +2200,7 @@
           <w:szCs w:val="27"/>
         </w:rPr>
       </w:pPr>
+      <w:proofErr w:type="spellStart"/>
       <w:r>
         <w:rPr>
           <w:rFonts w:ascii="Consolas" w:eastAsia="宋体" w:hAnsi="Consolas" w:cs="宋体"/>
@@ -1914,7 +2209,40 @@
           <w:sz w:val="20"/>
           <w:szCs w:val="27"/>
         </w:rPr>
-        <w:t>var scene = new THREE.Scene();</w:t>
+        <w:t>var</w:t>
+      </w:r>
+      <w:proofErr w:type="spellEnd"/>
+      <w:r>
+        <w:rPr>
+          <w:rFonts w:ascii="Consolas" w:eastAsia="宋体" w:hAnsi="Consolas" w:cs="宋体"/>
+          <w:color w:val="9CDCFE"/>
+          <w:kern w:val="0"/>
+          <w:sz w:val="20"/>
+          <w:szCs w:val="27"/>
+        </w:rPr>
+        <w:t> scene = new </w:t>
+      </w:r>
+      <w:proofErr w:type="spellStart"/>
+      <w:r>
+        <w:rPr>
+          <w:rFonts w:ascii="Consolas" w:eastAsia="宋体" w:hAnsi="Consolas" w:cs="宋体"/>
+          <w:color w:val="9CDCFE"/>
+          <w:kern w:val="0"/>
+          <w:sz w:val="20"/>
+          <w:szCs w:val="27"/>
+        </w:rPr>
+        <w:t>THREE.Scene</w:t>
+      </w:r>
+      <w:proofErr w:type="spellEnd"/>
+      <w:r>
+        <w:rPr>
+          <w:rFonts w:ascii="Consolas" w:eastAsia="宋体" w:hAnsi="Consolas" w:cs="宋体"/>
+          <w:color w:val="9CDCFE"/>
+          <w:kern w:val="0"/>
+          <w:sz w:val="20"/>
+          <w:szCs w:val="27"/>
+        </w:rPr>
+        <w:t>();</w:t>
       </w:r>
       <w:r>
         <w:rPr>
@@ -1971,6 +2299,8 @@
           <w:szCs w:val="27"/>
         </w:rPr>
       </w:pPr>
+      <w:proofErr w:type="spellStart"/>
+      <w:proofErr w:type="gramStart"/>
       <w:r>
         <w:rPr>
           <w:rFonts w:ascii="Consolas" w:eastAsia="宋体" w:hAnsi="Consolas" w:cs="宋体"/>
@@ -1981,6 +2311,8 @@
         </w:rPr>
         <w:t>var</w:t>
       </w:r>
+      <w:proofErr w:type="spellEnd"/>
+      <w:proofErr w:type="gramEnd"/>
       <w:r>
         <w:rPr>
           <w:rFonts w:ascii="Consolas" w:eastAsia="宋体" w:hAnsi="Consolas" w:cs="宋体"/>
@@ -2026,6 +2358,7 @@
           <w:szCs w:val="27"/>
         </w:rPr>
       </w:pPr>
+      <w:proofErr w:type="spellStart"/>
       <w:r>
         <w:rPr>
           <w:rFonts w:ascii="Consolas" w:eastAsia="宋体" w:hAnsi="Consolas" w:cs="宋体"/>
@@ -2056,6 +2389,7 @@
         </w:rPr>
         <w:t>add</w:t>
       </w:r>
+      <w:proofErr w:type="spellEnd"/>
       <w:r>
         <w:rPr>
           <w:rFonts w:ascii="Consolas" w:eastAsia="宋体" w:hAnsi="Consolas" w:cs="宋体"/>
@@ -2203,7 +2537,25 @@
           <w:kern w:val="0"/>
           <w:szCs w:val="24"/>
         </w:rPr>
-        <w:t>相机有自己的位置（position）、朝向（lookAt）和</w:t>
+        <w:t>相机有自己的位置（position）、朝向（</w:t>
+      </w:r>
+      <w:proofErr w:type="spellStart"/>
+      <w:r>
+        <w:rPr>
+          <w:rFonts w:ascii="微软雅黑" w:eastAsia="微软雅黑" w:hAnsi="微软雅黑" w:cs="宋体"/>
+          <w:kern w:val="0"/>
+          <w:szCs w:val="24"/>
+        </w:rPr>
+        <w:t>lookAt</w:t>
+      </w:r>
+      <w:proofErr w:type="spellEnd"/>
+      <w:r>
+        <w:rPr>
+          <w:rFonts w:ascii="微软雅黑" w:eastAsia="微软雅黑" w:hAnsi="微软雅黑" w:cs="宋体"/>
+          <w:kern w:val="0"/>
+          <w:szCs w:val="24"/>
+        </w:rPr>
+        <w:t>）和</w:t>
       </w:r>
       <w:r>
         <w:rPr>
@@ -2244,7 +2596,25 @@
           <w:kern w:val="0"/>
           <w:szCs w:val="24"/>
         </w:rPr>
-        <w:t>有了照相机才能把看的的东西渲染在canvas画布中。</w:t>
+        <w:t>有了照相机才能把看的</w:t>
+      </w:r>
+      <w:proofErr w:type="gramStart"/>
+      <w:r>
+        <w:rPr>
+          <w:rFonts w:ascii="微软雅黑" w:eastAsia="微软雅黑" w:hAnsi="微软雅黑" w:cs="宋体" w:hint="eastAsia"/>
+          <w:kern w:val="0"/>
+          <w:szCs w:val="24"/>
+        </w:rPr>
+        <w:t>的</w:t>
+      </w:r>
+      <w:proofErr w:type="gramEnd"/>
+      <w:r>
+        <w:rPr>
+          <w:rFonts w:ascii="微软雅黑" w:eastAsia="微软雅黑" w:hAnsi="微软雅黑" w:cs="宋体" w:hint="eastAsia"/>
+          <w:kern w:val="0"/>
+          <w:szCs w:val="24"/>
+        </w:rPr>
+        <w:t>东西渲染在canvas画布中。</w:t>
       </w:r>
     </w:p>
     <w:p>
@@ -2309,7 +2679,27 @@
           <w:kern w:val="0"/>
           <w:szCs w:val="24"/>
         </w:rPr>
-        <w:t>相机（OrthographicCamera）</w:t>
+        <w:t>相机（</w:t>
+      </w:r>
+      <w:proofErr w:type="spellStart"/>
+      <w:r>
+        <w:rPr>
+          <w:rFonts w:ascii="微软雅黑" w:eastAsia="微软雅黑" w:hAnsi="微软雅黑" w:cs="宋体"/>
+          <w:color w:val="3B3A3C"/>
+          <w:kern w:val="0"/>
+          <w:szCs w:val="24"/>
+        </w:rPr>
+        <w:t>OrthographicCamera</w:t>
+      </w:r>
+      <w:proofErr w:type="spellEnd"/>
+      <w:r>
+        <w:rPr>
+          <w:rFonts w:ascii="微软雅黑" w:eastAsia="微软雅黑" w:hAnsi="微软雅黑" w:cs="宋体"/>
+          <w:color w:val="3B3A3C"/>
+          <w:kern w:val="0"/>
+          <w:szCs w:val="24"/>
+        </w:rPr>
+        <w:t>）</w:t>
       </w:r>
     </w:p>
     <w:p>
@@ -2346,7 +2736,27 @@
           <w:kern w:val="0"/>
           <w:szCs w:val="24"/>
         </w:rPr>
-        <w:t>相机（PerspectiveCamera）</w:t>
+        <w:t>相机（</w:t>
+      </w:r>
+      <w:proofErr w:type="spellStart"/>
+      <w:r>
+        <w:rPr>
+          <w:rFonts w:ascii="微软雅黑" w:eastAsia="微软雅黑" w:hAnsi="微软雅黑" w:cs="宋体"/>
+          <w:color w:val="3B3A3C"/>
+          <w:kern w:val="0"/>
+          <w:szCs w:val="24"/>
+        </w:rPr>
+        <w:t>PerspectiveCamera</w:t>
+      </w:r>
+      <w:proofErr w:type="spellEnd"/>
+      <w:r>
+        <w:rPr>
+          <w:rFonts w:ascii="微软雅黑" w:eastAsia="微软雅黑" w:hAnsi="微软雅黑" w:cs="宋体"/>
+          <w:color w:val="3B3A3C"/>
+          <w:kern w:val="0"/>
+          <w:szCs w:val="24"/>
+        </w:rPr>
+        <w:t>）</w:t>
       </w:r>
     </w:p>
     <w:p>
@@ -2794,30 +3204,31 @@
     <w:p>
       <w:pPr>
         <w:rPr>
+          <w:rFonts w:ascii="微软雅黑" w:eastAsia="微软雅黑" w:hAnsi="微软雅黑" w:cs="宋体"/>
+          <w:color w:val="3B3A3C"/>
+          <w:kern w:val="0"/>
+          <w:szCs w:val="24"/>
+        </w:rPr>
+      </w:pPr>
+      <w:r>
+        <w:rPr>
+          <w:rFonts w:ascii="微软雅黑" w:eastAsia="微软雅黑" w:hAnsi="微软雅黑" w:cs="宋体"/>
+          <w:color w:val="3B3A3C"/>
+          <w:kern w:val="0"/>
+          <w:szCs w:val="24"/>
+        </w:rPr>
+        <w:t>点光源</w:t>
+      </w:r>
+      <w:r>
+        <w:rPr>
           <w:rFonts w:ascii="微软雅黑" w:eastAsia="微软雅黑" w:hAnsi="微软雅黑" w:cs="宋体" w:hint="eastAsia"/>
           <w:color w:val="3B3A3C"/>
           <w:kern w:val="0"/>
           <w:szCs w:val="24"/>
         </w:rPr>
-      </w:pPr>
-      <w:r>
-        <w:rPr>
-          <w:rFonts w:ascii="微软雅黑" w:eastAsia="微软雅黑" w:hAnsi="微软雅黑" w:cs="宋体"/>
-          <w:color w:val="3B3A3C"/>
-          <w:kern w:val="0"/>
-          <w:szCs w:val="24"/>
-        </w:rPr>
-        <w:t>点光源</w:t>
-      </w:r>
-      <w:r>
-        <w:rPr>
-          <w:rFonts w:ascii="微软雅黑" w:eastAsia="微软雅黑" w:hAnsi="微软雅黑" w:cs="宋体" w:hint="eastAsia"/>
-          <w:color w:val="3B3A3C"/>
-          <w:kern w:val="0"/>
-          <w:szCs w:val="24"/>
-        </w:rPr>
         <w:t xml:space="preserve"> </w:t>
       </w:r>
+      <w:proofErr w:type="spellStart"/>
       <w:r>
         <w:rPr>
           <w:rFonts w:ascii="Helvetica" w:hAnsi="Helvetica" w:cs="Helvetica"/>
@@ -2829,6 +3240,7 @@
         </w:rPr>
         <w:t>PointLight</w:t>
       </w:r>
+      <w:proofErr w:type="spellEnd"/>
     </w:p>
     <w:p>
       <w:pPr>
@@ -2857,6 +3269,7 @@
         </w:rPr>
         <w:t xml:space="preserve"> </w:t>
       </w:r>
+      <w:proofErr w:type="spellStart"/>
       <w:r>
         <w:rPr>
           <w:rFonts w:ascii="Helvetica" w:hAnsi="Helvetica" w:cs="Helvetica"/>
@@ -2868,34 +3281,36 @@
         </w:rPr>
         <w:t>SpotLight</w:t>
       </w:r>
-    </w:p>
-    <w:p>
-      <w:pPr>
+      <w:proofErr w:type="spellEnd"/>
+    </w:p>
+    <w:p>
+      <w:pPr>
+        <w:rPr>
+          <w:rFonts w:ascii="微软雅黑" w:eastAsia="微软雅黑" w:hAnsi="微软雅黑" w:cs="宋体"/>
+          <w:color w:val="3B3A3C"/>
+          <w:kern w:val="0"/>
+          <w:szCs w:val="24"/>
+        </w:rPr>
+      </w:pPr>
+      <w:r>
+        <w:rPr>
+          <w:rFonts w:ascii="微软雅黑" w:eastAsia="微软雅黑" w:hAnsi="微软雅黑" w:cs="宋体"/>
+          <w:color w:val="3B3A3C"/>
+          <w:kern w:val="0"/>
+          <w:szCs w:val="24"/>
+        </w:rPr>
+        <w:t>平行光源</w:t>
+      </w:r>
+      <w:r>
         <w:rPr>
           <w:rFonts w:ascii="微软雅黑" w:eastAsia="微软雅黑" w:hAnsi="微软雅黑" w:cs="宋体" w:hint="eastAsia"/>
           <w:color w:val="3B3A3C"/>
           <w:kern w:val="0"/>
           <w:szCs w:val="24"/>
         </w:rPr>
-      </w:pPr>
-      <w:r>
-        <w:rPr>
-          <w:rFonts w:ascii="微软雅黑" w:eastAsia="微软雅黑" w:hAnsi="微软雅黑" w:cs="宋体"/>
-          <w:color w:val="3B3A3C"/>
-          <w:kern w:val="0"/>
-          <w:szCs w:val="24"/>
-        </w:rPr>
-        <w:t>平行光源</w:t>
-      </w:r>
-      <w:r>
-        <w:rPr>
-          <w:rFonts w:ascii="微软雅黑" w:eastAsia="微软雅黑" w:hAnsi="微软雅黑" w:cs="宋体" w:hint="eastAsia"/>
-          <w:color w:val="3B3A3C"/>
-          <w:kern w:val="0"/>
-          <w:szCs w:val="24"/>
-        </w:rPr>
         <w:t xml:space="preserve"> </w:t>
       </w:r>
+      <w:proofErr w:type="spellStart"/>
       <w:r>
         <w:rPr>
           <w:rFonts w:ascii="Helvetica" w:hAnsi="Helvetica" w:cs="Helvetica"/>
@@ -2907,6 +3322,7 @@
         </w:rPr>
         <w:t>DirectionalLight</w:t>
       </w:r>
+      <w:proofErr w:type="spellEnd"/>
     </w:p>
     <w:p>
       <w:pPr>
@@ -2937,6 +3353,7 @@
         </w:rPr>
         <w:t xml:space="preserve"> </w:t>
       </w:r>
+      <w:proofErr w:type="spellStart"/>
       <w:r>
         <w:rPr>
           <w:rFonts w:ascii="Helvetica" w:hAnsi="Helvetica" w:cs="Helvetica"/>
@@ -2948,6 +3365,7 @@
         </w:rPr>
         <w:t>AmbientLight</w:t>
       </w:r>
+      <w:proofErr w:type="spellEnd"/>
     </w:p>
     <w:p>
       <w:pPr>
@@ -2964,10 +3382,9 @@
     <w:p>
       <w:pPr>
         <w:rPr>
-          <w:rFonts w:ascii="微软雅黑" w:eastAsia="微软雅黑" w:hAnsi="微软雅黑" w:cs="宋体"/>
-          <w:color w:val="3B3A3C"/>
-          <w:kern w:val="0"/>
-          <w:szCs w:val="24"/>
+          <w:rFonts w:ascii="微软雅黑" w:eastAsia="微软雅黑" w:hAnsi="微软雅黑"/>
+          <w:b/>
+          <w:sz w:val="32"/>
         </w:rPr>
       </w:pPr>
       <w:r>
@@ -2977,6 +3394,69 @@
           <w:sz w:val="32"/>
         </w:rPr>
         <w:t>点光源</w:t>
+      </w:r>
+    </w:p>
+    <w:p>
+      <w:pPr>
+        <w:rPr>
+          <w:rFonts w:ascii="微软雅黑" w:eastAsia="微软雅黑" w:hAnsi="微软雅黑" w:cs="宋体" w:hint="eastAsia"/>
+          <w:color w:val="3B3A3C"/>
+          <w:kern w:val="0"/>
+          <w:szCs w:val="24"/>
+        </w:rPr>
+      </w:pPr>
+      <w:r>
+        <w:rPr>
+          <w:noProof/>
+        </w:rPr>
+        <w:drawing>
+          <wp:inline distT="0" distB="0" distL="0" distR="0" wp14:anchorId="023F6B6C" wp14:editId="00E7FA49">
+            <wp:extent cx="1616710" cy="1631315"/>
+            <wp:effectExtent l="0" t="0" r="2540" b="6985"/>
+            <wp:docPr id="4" name="图片 4" descr="C:\Users\kezunren\AppData\Local\Temp\企业微信截图_15948697876591.png"/>
+            <wp:cNvGraphicFramePr>
+              <a:graphicFrameLocks xmlns:a="http://schemas.openxmlformats.org/drawingml/2006/main" noChangeAspect="1"/>
+            </wp:cNvGraphicFramePr>
+            <a:graphic xmlns:a="http://schemas.openxmlformats.org/drawingml/2006/main">
+              <a:graphicData uri="http://schemas.openxmlformats.org/drawingml/2006/picture">
+                <pic:pic xmlns:pic="http://schemas.openxmlformats.org/drawingml/2006/picture">
+                  <pic:nvPicPr>
+                    <pic:cNvPr id="0" name="Picture 1" descr="C:\Users\kezunren\AppData\Local\Temp\企业微信截图_15948697876591.png"/>
+                    <pic:cNvPicPr>
+                      <a:picLocks noChangeAspect="1" noChangeArrowheads="1"/>
+                    </pic:cNvPicPr>
+                  </pic:nvPicPr>
+                  <pic:blipFill>
+                    <a:blip r:embed="rId14">
+                      <a:extLst>
+                        <a:ext uri="{28A0092B-C50C-407E-A947-70E740481C1C}">
+                          <a14:useLocalDpi xmlns:a14="http://schemas.microsoft.com/office/drawing/2010/main" val="0"/>
+                        </a:ext>
+                      </a:extLst>
+                    </a:blip>
+                    <a:srcRect/>
+                    <a:stretch>
+                      <a:fillRect/>
+                    </a:stretch>
+                  </pic:blipFill>
+                  <pic:spPr bwMode="auto">
+                    <a:xfrm>
+                      <a:off x="0" y="0"/>
+                      <a:ext cx="1616710" cy="1631315"/>
+                    </a:xfrm>
+                    <a:prstGeom prst="rect">
+                      <a:avLst/>
+                    </a:prstGeom>
+                    <a:noFill/>
+                    <a:ln>
+                      <a:noFill/>
+                    </a:ln>
+                  </pic:spPr>
+                </pic:pic>
+              </a:graphicData>
+            </a:graphic>
+          </wp:inline>
+        </w:drawing>
       </w:r>
     </w:p>
     <w:p>
@@ -3039,29 +3519,9 @@
           <w:szCs w:val="21"/>
           <w:shd w:val="clear" w:color="auto" w:fill="F9F2F4"/>
         </w:rPr>
-        <w:t>new THREE.PointLight()</w:t>
-      </w:r>
-      <w:r>
-        <w:rPr>
-          <w:rFonts w:ascii="Helvetica" w:hAnsi="Helvetica" w:cs="Helvetica"/>
-          <w:color w:val="444444"/>
-        </w:rPr>
-        <w:t> </w:t>
-      </w:r>
-      <w:r>
-        <w:rPr>
-          <w:rFonts w:ascii="Helvetica" w:hAnsi="Helvetica" w:cs="Helvetica"/>
-          <w:color w:val="444444"/>
-        </w:rPr>
-        <w:t>用于创建点光源，该方法中有四个变量，依次是</w:t>
-      </w:r>
-      <w:r>
-        <w:rPr>
-          <w:rFonts w:ascii="Helvetica" w:hAnsi="Helvetica" w:cs="Helvetica"/>
-          <w:color w:val="444444"/>
-        </w:rPr>
-        <w:t> </w:t>
-      </w:r>
+        <w:t xml:space="preserve">new </w:t>
+      </w:r>
+      <w:proofErr w:type="spellStart"/>
       <w:r>
         <w:rPr>
           <w:rStyle w:val="HTML"/>
@@ -3071,29 +3531,9 @@
           <w:szCs w:val="21"/>
           <w:shd w:val="clear" w:color="auto" w:fill="F9F2F4"/>
         </w:rPr>
-        <w:t>color</w:t>
-      </w:r>
-      <w:r>
-        <w:rPr>
-          <w:rFonts w:ascii="Helvetica" w:hAnsi="Helvetica" w:cs="Helvetica"/>
-          <w:color w:val="444444"/>
-        </w:rPr>
-        <w:t> </w:t>
-      </w:r>
-      <w:r>
-        <w:rPr>
-          <w:rFonts w:ascii="Helvetica" w:hAnsi="Helvetica" w:cs="Helvetica"/>
-          <w:color w:val="444444"/>
-        </w:rPr>
-        <w:t>，</w:t>
-      </w:r>
-      <w:r>
-        <w:rPr>
-          <w:rFonts w:ascii="Helvetica" w:hAnsi="Helvetica" w:cs="Helvetica"/>
-          <w:color w:val="444444"/>
-        </w:rPr>
-        <w:t> </w:t>
-      </w:r>
+        <w:t>THREE.PointLight</w:t>
+      </w:r>
+      <w:proofErr w:type="spellEnd"/>
       <w:r>
         <w:rPr>
           <w:rStyle w:val="HTML"/>
@@ -3103,7 +3543,7 @@
           <w:szCs w:val="21"/>
           <w:shd w:val="clear" w:color="auto" w:fill="F9F2F4"/>
         </w:rPr>
-        <w:t>intensity</w:t>
+        <w:t>()</w:t>
       </w:r>
       <w:r>
         <w:rPr>
@@ -3117,7 +3557,7 @@
           <w:rFonts w:ascii="Helvetica" w:hAnsi="Helvetica" w:cs="Helvetica"/>
           <w:color w:val="444444"/>
         </w:rPr>
-        <w:t>，</w:t>
+        <w:t>用于创建点光源，该方法中有四个变量，依次是</w:t>
       </w:r>
       <w:r>
         <w:rPr>
@@ -3135,7 +3575,7 @@
           <w:szCs w:val="21"/>
           <w:shd w:val="clear" w:color="auto" w:fill="F9F2F4"/>
         </w:rPr>
-        <w:t>distance</w:t>
+        <w:t>color</w:t>
       </w:r>
       <w:r>
         <w:rPr>
@@ -3167,7 +3607,7 @@
           <w:szCs w:val="21"/>
           <w:shd w:val="clear" w:color="auto" w:fill="F9F2F4"/>
         </w:rPr>
-        <w:t>decay</w:t>
+        <w:t>intensity</w:t>
       </w:r>
       <w:r>
         <w:rPr>
@@ -3181,19 +3621,15 @@
           <w:rFonts w:ascii="Helvetica" w:hAnsi="Helvetica" w:cs="Helvetica"/>
           <w:color w:val="444444"/>
         </w:rPr>
-        <w:t>。</w:t>
-      </w:r>
-    </w:p>
-    <w:p>
-      <w:pPr>
-        <w:pStyle w:val="a5"/>
-        <w:shd w:val="clear" w:color="auto" w:fill="FFFFFF"/>
-        <w:spacing w:before="0" w:beforeAutospacing="0" w:after="150" w:afterAutospacing="0"/>
-        <w:rPr>
-          <w:rFonts w:ascii="Helvetica" w:hAnsi="Helvetica" w:cs="Helvetica"/>
-          <w:color w:val="444444"/>
-        </w:rPr>
-      </w:pPr>
+        <w:t>，</w:t>
+      </w:r>
+      <w:r>
+        <w:rPr>
+          <w:rFonts w:ascii="Helvetica" w:hAnsi="Helvetica" w:cs="Helvetica"/>
+          <w:color w:val="444444"/>
+        </w:rPr>
+        <w:t> </w:t>
+      </w:r>
       <w:r>
         <w:rPr>
           <w:rStyle w:val="HTML"/>
@@ -3203,7 +3639,7 @@
           <w:szCs w:val="21"/>
           <w:shd w:val="clear" w:color="auto" w:fill="F9F2F4"/>
         </w:rPr>
-        <w:t>color</w:t>
+        <w:t>distance</w:t>
       </w:r>
       <w:r>
         <w:rPr>
@@ -3217,49 +3653,7 @@
           <w:rFonts w:ascii="Helvetica" w:hAnsi="Helvetica" w:cs="Helvetica"/>
           <w:color w:val="444444"/>
         </w:rPr>
-        <w:t>：</w:t>
-      </w:r>
-      <w:r>
-        <w:rPr>
-          <w:rFonts w:ascii="Helvetica" w:hAnsi="Helvetica" w:cs="Helvetica"/>
-          <w:color w:val="444444"/>
-        </w:rPr>
-        <w:t>(</w:t>
-      </w:r>
-      <w:r>
-        <w:rPr>
-          <w:rFonts w:ascii="Helvetica" w:hAnsi="Helvetica" w:cs="Helvetica"/>
-          <w:color w:val="444444"/>
-        </w:rPr>
-        <w:t>可选参数</w:t>
-      </w:r>
-      <w:r>
-        <w:rPr>
-          <w:rFonts w:ascii="Helvetica" w:hAnsi="Helvetica" w:cs="Helvetica"/>
-          <w:color w:val="444444"/>
-        </w:rPr>
-        <w:t xml:space="preserve">)) </w:t>
-      </w:r>
-      <w:r>
-        <w:rPr>
-          <w:rFonts w:ascii="Helvetica" w:hAnsi="Helvetica" w:cs="Helvetica"/>
-          <w:color w:val="444444"/>
-        </w:rPr>
-        <w:t>十六进制光照颜色。</w:t>
-      </w:r>
-      <w:r>
-        <w:rPr>
-          <w:rFonts w:ascii="Helvetica" w:hAnsi="Helvetica" w:cs="Helvetica"/>
-          <w:color w:val="444444"/>
-        </w:rPr>
-        <w:t xml:space="preserve"> </w:t>
-      </w:r>
-      <w:r>
-        <w:rPr>
-          <w:rFonts w:ascii="Helvetica" w:hAnsi="Helvetica" w:cs="Helvetica"/>
-          <w:color w:val="444444"/>
-        </w:rPr>
-        <w:t>缺省值</w:t>
+        <w:t>，</w:t>
       </w:r>
       <w:r>
         <w:rPr>
@@ -3277,35 +3671,7 @@
           <w:szCs w:val="21"/>
           <w:shd w:val="clear" w:color="auto" w:fill="F9F2F4"/>
         </w:rPr>
-        <w:t>0xffffff</w:t>
-      </w:r>
-      <w:r>
-        <w:rPr>
-          <w:rFonts w:ascii="Helvetica" w:hAnsi="Helvetica" w:cs="Helvetica"/>
-          <w:color w:val="444444"/>
-        </w:rPr>
-        <w:t> (</w:t>
-      </w:r>
-      <w:r>
-        <w:rPr>
-          <w:rFonts w:ascii="Helvetica" w:hAnsi="Helvetica" w:cs="Helvetica"/>
-          <w:color w:val="444444"/>
-        </w:rPr>
-        <w:t>白色</w:t>
-      </w:r>
-      <w:r>
-        <w:rPr>
-          <w:rFonts w:ascii="Helvetica" w:hAnsi="Helvetica" w:cs="Helvetica"/>
-          <w:color w:val="444444"/>
-        </w:rPr>
-        <w:t>)</w:t>
-      </w:r>
-      <w:r>
-        <w:rPr>
-          <w:rFonts w:ascii="Helvetica" w:hAnsi="Helvetica" w:cs="Helvetica"/>
-          <w:color w:val="444444"/>
-        </w:rPr>
-        <w:t>，不支持</w:t>
+        <w:t>decay</w:t>
       </w:r>
       <w:r>
         <w:rPr>
@@ -3314,6 +3680,24 @@
         </w:rPr>
         <w:t> </w:t>
       </w:r>
+      <w:r>
+        <w:rPr>
+          <w:rFonts w:ascii="Helvetica" w:hAnsi="Helvetica" w:cs="Helvetica"/>
+          <w:color w:val="444444"/>
+        </w:rPr>
+        <w:t>。</w:t>
+      </w:r>
+    </w:p>
+    <w:p>
+      <w:pPr>
+        <w:pStyle w:val="a5"/>
+        <w:shd w:val="clear" w:color="auto" w:fill="FFFFFF"/>
+        <w:spacing w:before="0" w:beforeAutospacing="0" w:after="150" w:afterAutospacing="0"/>
+        <w:rPr>
+          <w:rFonts w:ascii="Helvetica" w:hAnsi="Helvetica" w:cs="Helvetica"/>
+          <w:color w:val="444444"/>
+        </w:rPr>
+      </w:pPr>
       <w:r>
         <w:rPr>
           <w:rStyle w:val="HTML"/>
@@ -3323,7 +3707,7 @@
           <w:szCs w:val="21"/>
           <w:shd w:val="clear" w:color="auto" w:fill="F9F2F4"/>
         </w:rPr>
-        <w:t>rgba</w:t>
+        <w:t>color</w:t>
       </w:r>
       <w:r>
         <w:rPr>
@@ -3337,19 +3721,57 @@
           <w:rFonts w:ascii="Helvetica" w:hAnsi="Helvetica" w:cs="Helvetica"/>
           <w:color w:val="444444"/>
         </w:rPr>
-        <w:t>格式颜色。</w:t>
-      </w:r>
-    </w:p>
-    <w:p>
-      <w:pPr>
-        <w:pStyle w:val="a5"/>
-        <w:shd w:val="clear" w:color="auto" w:fill="FFFFFF"/>
-        <w:spacing w:before="0" w:beforeAutospacing="0" w:after="150" w:afterAutospacing="0"/>
-        <w:rPr>
-          <w:rFonts w:ascii="Helvetica" w:hAnsi="Helvetica" w:cs="Helvetica"/>
-          <w:color w:val="444444"/>
-        </w:rPr>
-      </w:pPr>
+        <w:t>：</w:t>
+      </w:r>
+      <w:r>
+        <w:rPr>
+          <w:rFonts w:ascii="Helvetica" w:hAnsi="Helvetica" w:cs="Helvetica"/>
+          <w:color w:val="444444"/>
+        </w:rPr>
+        <w:t>(</w:t>
+      </w:r>
+      <w:r>
+        <w:rPr>
+          <w:rFonts w:ascii="Helvetica" w:hAnsi="Helvetica" w:cs="Helvetica"/>
+          <w:color w:val="444444"/>
+        </w:rPr>
+        <w:t>可选参数</w:t>
+      </w:r>
+      <w:r>
+        <w:rPr>
+          <w:rFonts w:ascii="Helvetica" w:hAnsi="Helvetica" w:cs="Helvetica"/>
+          <w:color w:val="444444"/>
+        </w:rPr>
+        <w:t xml:space="preserve">)) </w:t>
+      </w:r>
+      <w:r>
+        <w:rPr>
+          <w:rFonts w:ascii="Helvetica" w:hAnsi="Helvetica" w:cs="Helvetica"/>
+          <w:color w:val="444444"/>
+        </w:rPr>
+        <w:t>十六进制光照颜色。</w:t>
+      </w:r>
+      <w:r>
+        <w:rPr>
+          <w:rFonts w:ascii="Helvetica" w:hAnsi="Helvetica" w:cs="Helvetica"/>
+          <w:color w:val="444444"/>
+        </w:rPr>
+        <w:t xml:space="preserve"> </w:t>
+      </w:r>
+      <w:r>
+        <w:rPr>
+          <w:rFonts w:ascii="Helvetica" w:hAnsi="Helvetica" w:cs="Helvetica"/>
+          <w:color w:val="444444"/>
+        </w:rPr>
+        <w:t>缺省值</w:t>
+      </w:r>
+      <w:r>
+        <w:rPr>
+          <w:rFonts w:ascii="Helvetica" w:hAnsi="Helvetica" w:cs="Helvetica"/>
+          <w:color w:val="444444"/>
+        </w:rPr>
+        <w:t> </w:t>
+      </w:r>
       <w:r>
         <w:rPr>
           <w:rStyle w:val="HTML"/>
@@ -3359,7 +3781,35 @@
           <w:szCs w:val="21"/>
           <w:shd w:val="clear" w:color="auto" w:fill="F9F2F4"/>
         </w:rPr>
-        <w:t>intensity</w:t>
+        <w:t>0xffffff</w:t>
+      </w:r>
+      <w:r>
+        <w:rPr>
+          <w:rFonts w:ascii="Helvetica" w:hAnsi="Helvetica" w:cs="Helvetica"/>
+          <w:color w:val="444444"/>
+        </w:rPr>
+        <w:t> (</w:t>
+      </w:r>
+      <w:r>
+        <w:rPr>
+          <w:rFonts w:ascii="Helvetica" w:hAnsi="Helvetica" w:cs="Helvetica"/>
+          <w:color w:val="444444"/>
+        </w:rPr>
+        <w:t>白色</w:t>
+      </w:r>
+      <w:r>
+        <w:rPr>
+          <w:rFonts w:ascii="Helvetica" w:hAnsi="Helvetica" w:cs="Helvetica"/>
+          <w:color w:val="444444"/>
+        </w:rPr>
+        <w:t>)</w:t>
+      </w:r>
+      <w:r>
+        <w:rPr>
+          <w:rFonts w:ascii="Helvetica" w:hAnsi="Helvetica" w:cs="Helvetica"/>
+          <w:color w:val="444444"/>
+        </w:rPr>
+        <w:t>，不支持</w:t>
       </w:r>
       <w:r>
         <w:rPr>
@@ -3368,94 +3818,7 @@
         </w:rPr>
         <w:t> </w:t>
       </w:r>
-      <w:r>
-        <w:rPr>
-          <w:rFonts w:ascii="Helvetica" w:hAnsi="Helvetica" w:cs="Helvetica"/>
-          <w:color w:val="444444"/>
-        </w:rPr>
-        <w:t>：</w:t>
-      </w:r>
-      <w:r>
-        <w:rPr>
-          <w:rFonts w:ascii="Helvetica" w:hAnsi="Helvetica" w:cs="Helvetica"/>
-          <w:color w:val="444444"/>
-        </w:rPr>
-        <w:t>(</w:t>
-      </w:r>
-      <w:r>
-        <w:rPr>
-          <w:rFonts w:ascii="Helvetica" w:hAnsi="Helvetica" w:cs="Helvetica"/>
-          <w:color w:val="444444"/>
-        </w:rPr>
-        <w:t>可选参数</w:t>
-      </w:r>
-      <w:r>
-        <w:rPr>
-          <w:rFonts w:ascii="Helvetica" w:hAnsi="Helvetica" w:cs="Helvetica"/>
-          <w:color w:val="444444"/>
-        </w:rPr>
-        <w:t xml:space="preserve">) </w:t>
-      </w:r>
-      <w:r>
-        <w:rPr>
-          <w:rFonts w:ascii="Helvetica" w:hAnsi="Helvetica" w:cs="Helvetica"/>
-          <w:color w:val="444444"/>
-        </w:rPr>
-        <w:t>光照强度。</w:t>
-      </w:r>
-      <w:r>
-        <w:rPr>
-          <w:rFonts w:ascii="Helvetica" w:hAnsi="Helvetica" w:cs="Helvetica"/>
-          <w:color w:val="444444"/>
-        </w:rPr>
-        <w:t xml:space="preserve"> </w:t>
-      </w:r>
-      <w:r>
-        <w:rPr>
-          <w:rFonts w:ascii="Helvetica" w:hAnsi="Helvetica" w:cs="Helvetica"/>
-          <w:color w:val="444444"/>
-        </w:rPr>
-        <w:t>缺省值</w:t>
-      </w:r>
-      <w:r>
-        <w:rPr>
-          <w:rFonts w:ascii="Helvetica" w:hAnsi="Helvetica" w:cs="Helvetica"/>
-          <w:color w:val="444444"/>
-        </w:rPr>
-        <w:t xml:space="preserve"> 1</w:t>
-      </w:r>
-      <w:r>
-        <w:rPr>
-          <w:rFonts w:ascii="Helvetica" w:hAnsi="Helvetica" w:cs="Helvetica"/>
-          <w:color w:val="444444"/>
-        </w:rPr>
-        <w:t>，值越大光照越强，实测最小值为</w:t>
-      </w:r>
-      <w:r>
-        <w:rPr>
-          <w:rFonts w:ascii="Helvetica" w:hAnsi="Helvetica" w:cs="Helvetica"/>
-          <w:color w:val="444444"/>
-        </w:rPr>
-        <w:t>0</w:t>
-      </w:r>
-      <w:r>
-        <w:rPr>
-          <w:rFonts w:ascii="Helvetica" w:hAnsi="Helvetica" w:cs="Helvetica"/>
-          <w:color w:val="444444"/>
-        </w:rPr>
-        <w:t>，最大值不限。</w:t>
-      </w:r>
-    </w:p>
-    <w:p>
-      <w:pPr>
-        <w:pStyle w:val="a5"/>
-        <w:shd w:val="clear" w:color="auto" w:fill="FFFFFF"/>
-        <w:spacing w:before="0" w:beforeAutospacing="0" w:after="150" w:afterAutospacing="0"/>
-        <w:rPr>
-          <w:rFonts w:ascii="Helvetica" w:hAnsi="Helvetica" w:cs="Helvetica"/>
-          <w:color w:val="444444"/>
-        </w:rPr>
-      </w:pPr>
+      <w:proofErr w:type="spellStart"/>
       <w:r>
         <w:rPr>
           <w:rStyle w:val="HTML"/>
@@ -3465,8 +3828,9 @@
           <w:szCs w:val="21"/>
           <w:shd w:val="clear" w:color="auto" w:fill="F9F2F4"/>
         </w:rPr>
-        <w:t>distance</w:t>
-      </w:r>
+        <w:t>rgba</w:t>
+      </w:r>
+      <w:proofErr w:type="spellEnd"/>
       <w:r>
         <w:rPr>
           <w:rFonts w:ascii="Helvetica" w:hAnsi="Helvetica" w:cs="Helvetica"/>
@@ -3479,91 +3843,7 @@
           <w:rFonts w:ascii="Helvetica" w:hAnsi="Helvetica" w:cs="Helvetica"/>
           <w:color w:val="444444"/>
         </w:rPr>
-        <w:t>：这个距离表示从光源到光照强度为</w:t>
-      </w:r>
-      <w:r>
-        <w:rPr>
-          <w:rFonts w:ascii="Helvetica" w:hAnsi="Helvetica" w:cs="Helvetica"/>
-          <w:color w:val="444444"/>
-        </w:rPr>
-        <w:t>0</w:t>
-      </w:r>
-      <w:r>
-        <w:rPr>
-          <w:rFonts w:ascii="Helvetica" w:hAnsi="Helvetica" w:cs="Helvetica"/>
-          <w:color w:val="444444"/>
-        </w:rPr>
-        <w:t>的位置。</w:t>
-      </w:r>
-      <w:r>
-        <w:rPr>
-          <w:rFonts w:ascii="Helvetica" w:hAnsi="Helvetica" w:cs="Helvetica"/>
-          <w:color w:val="444444"/>
-        </w:rPr>
-        <w:t xml:space="preserve"> </w:t>
-      </w:r>
-      <w:r>
-        <w:rPr>
-          <w:rFonts w:ascii="Helvetica" w:hAnsi="Helvetica" w:cs="Helvetica"/>
-          <w:color w:val="444444"/>
-        </w:rPr>
-        <w:t>当设置为</w:t>
-      </w:r>
-      <w:r>
-        <w:rPr>
-          <w:rFonts w:ascii="Helvetica" w:hAnsi="Helvetica" w:cs="Helvetica"/>
-          <w:color w:val="444444"/>
-        </w:rPr>
-        <w:t>0</w:t>
-      </w:r>
-      <w:r>
-        <w:rPr>
-          <w:rFonts w:ascii="Helvetica" w:hAnsi="Helvetica" w:cs="Helvetica"/>
-          <w:color w:val="444444"/>
-        </w:rPr>
-        <w:t>时，光永远不会消失</w:t>
-      </w:r>
-      <w:r>
-        <w:rPr>
-          <w:rFonts w:ascii="Helvetica" w:hAnsi="Helvetica" w:cs="Helvetica"/>
-          <w:color w:val="444444"/>
-        </w:rPr>
-        <w:t>(</w:t>
-      </w:r>
-      <w:r>
-        <w:rPr>
-          <w:rFonts w:ascii="Helvetica" w:hAnsi="Helvetica" w:cs="Helvetica"/>
-          <w:color w:val="444444"/>
-        </w:rPr>
-        <w:t>距离无穷大</w:t>
-      </w:r>
-      <w:r>
-        <w:rPr>
-          <w:rFonts w:ascii="Helvetica" w:hAnsi="Helvetica" w:cs="Helvetica"/>
-          <w:color w:val="444444"/>
-        </w:rPr>
-        <w:t>)</w:t>
-      </w:r>
-      <w:r>
-        <w:rPr>
-          <w:rFonts w:ascii="Helvetica" w:hAnsi="Helvetica" w:cs="Helvetica"/>
-          <w:color w:val="444444"/>
-        </w:rPr>
-        <w:t>。缺省值</w:t>
-      </w:r>
-      <w:r>
-        <w:rPr>
-          <w:rFonts w:ascii="Helvetica" w:hAnsi="Helvetica" w:cs="Helvetica"/>
-          <w:color w:val="444444"/>
-        </w:rPr>
-        <w:t xml:space="preserve"> 0</w:t>
-      </w:r>
-      <w:r>
-        <w:rPr>
-          <w:rFonts w:ascii="Helvetica" w:hAnsi="Helvetica" w:cs="Helvetica"/>
-          <w:color w:val="444444"/>
-        </w:rPr>
-        <w:t>，可以设置任意非负数。</w:t>
+        <w:t>格式颜色。</w:t>
       </w:r>
     </w:p>
     <w:p>
@@ -3585,7 +3865,7 @@
           <w:szCs w:val="21"/>
           <w:shd w:val="clear" w:color="auto" w:fill="F9F2F4"/>
         </w:rPr>
-        <w:t>decay</w:t>
+        <w:t>intensity</w:t>
       </w:r>
       <w:r>
         <w:rPr>
@@ -3599,7 +3879,49 @@
           <w:rFonts w:ascii="Helvetica" w:hAnsi="Helvetica" w:cs="Helvetica"/>
           <w:color w:val="444444"/>
         </w:rPr>
-        <w:t>：沿着光照距离的衰退量。缺省值</w:t>
+        <w:t>：</w:t>
+      </w:r>
+      <w:r>
+        <w:rPr>
+          <w:rFonts w:ascii="Helvetica" w:hAnsi="Helvetica" w:cs="Helvetica"/>
+          <w:color w:val="444444"/>
+        </w:rPr>
+        <w:t>(</w:t>
+      </w:r>
+      <w:r>
+        <w:rPr>
+          <w:rFonts w:ascii="Helvetica" w:hAnsi="Helvetica" w:cs="Helvetica"/>
+          <w:color w:val="444444"/>
+        </w:rPr>
+        <w:t>可选参数</w:t>
+      </w:r>
+      <w:r>
+        <w:rPr>
+          <w:rFonts w:ascii="Helvetica" w:hAnsi="Helvetica" w:cs="Helvetica"/>
+          <w:color w:val="444444"/>
+        </w:rPr>
+        <w:t xml:space="preserve">) </w:t>
+      </w:r>
+      <w:r>
+        <w:rPr>
+          <w:rFonts w:ascii="Helvetica" w:hAnsi="Helvetica" w:cs="Helvetica"/>
+          <w:color w:val="444444"/>
+        </w:rPr>
+        <w:t>光照强度。</w:t>
+      </w:r>
+      <w:r>
+        <w:rPr>
+          <w:rFonts w:ascii="Helvetica" w:hAnsi="Helvetica" w:cs="Helvetica"/>
+          <w:color w:val="444444"/>
+        </w:rPr>
+        <w:t xml:space="preserve"> </w:t>
+      </w:r>
+      <w:r>
+        <w:rPr>
+          <w:rFonts w:ascii="Helvetica" w:hAnsi="Helvetica" w:cs="Helvetica"/>
+          <w:color w:val="444444"/>
+        </w:rPr>
+        <w:t>缺省值</w:t>
       </w:r>
       <w:r>
         <w:rPr>
@@ -3613,29 +3935,33 @@
           <w:rFonts w:ascii="Helvetica" w:hAnsi="Helvetica" w:cs="Helvetica"/>
           <w:color w:val="444444"/>
         </w:rPr>
-        <w:t>。</w:t>
-      </w:r>
-      <w:r>
-        <w:rPr>
-          <w:rFonts w:ascii="Helvetica" w:hAnsi="Helvetica" w:cs="Helvetica"/>
-          <w:color w:val="444444"/>
-        </w:rPr>
-        <w:t xml:space="preserve"> </w:t>
-      </w:r>
-      <w:r>
-        <w:rPr>
-          <w:rFonts w:ascii="Helvetica" w:hAnsi="Helvetica" w:cs="Helvetica"/>
-          <w:color w:val="444444"/>
-        </w:rPr>
-        <w:t>模拟现实世界光衰减只需要设置</w:t>
-      </w:r>
-      <w:r>
-        <w:rPr>
-          <w:rFonts w:ascii="Helvetica" w:hAnsi="Helvetica" w:cs="Helvetica"/>
-          <w:color w:val="444444"/>
-        </w:rPr>
-        <w:t> </w:t>
-      </w:r>
+        <w:t>，值越大光照越强，实测最小值为</w:t>
+      </w:r>
+      <w:r>
+        <w:rPr>
+          <w:rFonts w:ascii="Helvetica" w:hAnsi="Helvetica" w:cs="Helvetica"/>
+          <w:color w:val="444444"/>
+        </w:rPr>
+        <w:t>0</w:t>
+      </w:r>
+      <w:r>
+        <w:rPr>
+          <w:rFonts w:ascii="Helvetica" w:hAnsi="Helvetica" w:cs="Helvetica"/>
+          <w:color w:val="444444"/>
+        </w:rPr>
+        <w:t>，最大值不限。</w:t>
+      </w:r>
+    </w:p>
+    <w:p>
+      <w:pPr>
+        <w:pStyle w:val="a5"/>
+        <w:shd w:val="clear" w:color="auto" w:fill="FFFFFF"/>
+        <w:spacing w:before="0" w:beforeAutospacing="0" w:after="150" w:afterAutospacing="0"/>
+        <w:rPr>
+          <w:rFonts w:ascii="Helvetica" w:hAnsi="Helvetica" w:cs="Helvetica"/>
+          <w:color w:val="444444"/>
+        </w:rPr>
+      </w:pPr>
       <w:r>
         <w:rPr>
           <w:rStyle w:val="HTML"/>
@@ -3645,7 +3971,7 @@
           <w:szCs w:val="21"/>
           <w:shd w:val="clear" w:color="auto" w:fill="F9F2F4"/>
         </w:rPr>
-        <w:t>decay</w:t>
+        <w:t>distance</w:t>
       </w:r>
       <w:r>
         <w:rPr>
@@ -3659,90 +3985,107 @@
           <w:rFonts w:ascii="Helvetica" w:hAnsi="Helvetica" w:cs="Helvetica"/>
           <w:color w:val="444444"/>
         </w:rPr>
-        <w:t>值为</w:t>
-      </w:r>
-      <w:r>
-        <w:rPr>
-          <w:rFonts w:ascii="Helvetica" w:hAnsi="Helvetica" w:cs="Helvetica"/>
-          <w:color w:val="444444"/>
-        </w:rPr>
-        <w:t>2</w:t>
-      </w:r>
-      <w:r>
-        <w:rPr>
-          <w:rFonts w:ascii="Helvetica" w:hAnsi="Helvetica" w:cs="Helvetica"/>
-          <w:color w:val="444444"/>
-        </w:rPr>
-        <w:t>便可</w:t>
-      </w:r>
-    </w:p>
-    <w:p>
-      <w:pPr>
-        <w:rPr>
-          <w:rFonts w:ascii="微软雅黑" w:eastAsia="微软雅黑" w:hAnsi="微软雅黑" w:cs="宋体" w:hint="eastAsia"/>
-          <w:color w:val="3B3A3C"/>
-          <w:kern w:val="0"/>
-          <w:szCs w:val="24"/>
-        </w:rPr>
-      </w:pPr>
-    </w:p>
-    <w:p>
-      <w:pPr>
-        <w:rPr>
-          <w:rFonts w:ascii="微软雅黑" w:eastAsia="微软雅黑" w:hAnsi="微软雅黑" w:hint="eastAsia"/>
-          <w:b/>
-          <w:sz w:val="32"/>
-        </w:rPr>
-      </w:pPr>
-      <w:r>
-        <w:rPr>
-          <w:rFonts w:ascii="微软雅黑" w:eastAsia="微软雅黑" w:hAnsi="微软雅黑" w:hint="eastAsia"/>
-          <w:b/>
-          <w:sz w:val="32"/>
-        </w:rPr>
-        <w:t>聚光灯</w:t>
-      </w:r>
-      <w:r>
-        <w:rPr>
-          <w:rFonts w:ascii="微软雅黑" w:eastAsia="微软雅黑" w:hAnsi="微软雅黑" w:hint="eastAsia"/>
-          <w:b/>
-          <w:sz w:val="32"/>
-        </w:rPr>
-        <w:t>光源</w:t>
-      </w:r>
-    </w:p>
-    <w:p>
-      <w:pPr>
-        <w:rPr>
-          <w:rFonts w:ascii="微软雅黑" w:eastAsia="微软雅黑" w:hAnsi="微软雅黑" w:cs="宋体"/>
-          <w:b/>
-          <w:bCs/>
-          <w:color w:val="3B3A3C"/>
-          <w:kern w:val="0"/>
-          <w:szCs w:val="24"/>
-        </w:rPr>
-      </w:pPr>
-      <w:r>
-        <w:rPr>
-          <w:rFonts w:ascii="微软雅黑" w:eastAsia="微软雅黑" w:hAnsi="微软雅黑" w:cs="宋体"/>
-          <w:b/>
-          <w:bCs/>
-          <w:color w:val="3B3A3C"/>
-          <w:kern w:val="0"/>
-          <w:szCs w:val="24"/>
-        </w:rPr>
-        <w:t>聚光灯是从一个方向上的一个点发出，沿着一个圆锥体，它离光越远，它的尺寸就越大</w:t>
-      </w:r>
-      <w:r>
-        <w:rPr>
-          <w:rFonts w:ascii="微软雅黑" w:eastAsia="微软雅黑" w:hAnsi="微软雅黑" w:cs="宋体" w:hint="eastAsia"/>
-          <w:b/>
-          <w:bCs/>
-          <w:color w:val="3B3A3C"/>
-          <w:kern w:val="0"/>
-          <w:szCs w:val="24"/>
-        </w:rPr>
-        <w:t>。</w:t>
+        <w:t>：这个距离表示从光源到光照强度为</w:t>
+      </w:r>
+      <w:r>
+        <w:rPr>
+          <w:rFonts w:ascii="Helvetica" w:hAnsi="Helvetica" w:cs="Helvetica"/>
+          <w:color w:val="444444"/>
+        </w:rPr>
+        <w:t>0</w:t>
+      </w:r>
+      <w:r>
+        <w:rPr>
+          <w:rFonts w:ascii="Helvetica" w:hAnsi="Helvetica" w:cs="Helvetica"/>
+          <w:color w:val="444444"/>
+        </w:rPr>
+        <w:t>的位置。</w:t>
+      </w:r>
+      <w:r>
+        <w:rPr>
+          <w:rFonts w:ascii="Helvetica" w:hAnsi="Helvetica" w:cs="Helvetica"/>
+          <w:color w:val="444444"/>
+        </w:rPr>
+        <w:t xml:space="preserve"> </w:t>
+      </w:r>
+      <w:r>
+        <w:rPr>
+          <w:rFonts w:ascii="Helvetica" w:hAnsi="Helvetica" w:cs="Helvetica"/>
+          <w:color w:val="444444"/>
+        </w:rPr>
+        <w:t>当设置为</w:t>
+      </w:r>
+      <w:r>
+        <w:rPr>
+          <w:rFonts w:ascii="Helvetica" w:hAnsi="Helvetica" w:cs="Helvetica"/>
+          <w:color w:val="444444"/>
+        </w:rPr>
+        <w:t>0</w:t>
+      </w:r>
+      <w:r>
+        <w:rPr>
+          <w:rFonts w:ascii="Helvetica" w:hAnsi="Helvetica" w:cs="Helvetica"/>
+          <w:color w:val="444444"/>
+        </w:rPr>
+        <w:t>时，</w:t>
+      </w:r>
+      <w:proofErr w:type="gramStart"/>
+      <w:r>
+        <w:rPr>
+          <w:rFonts w:ascii="Helvetica" w:hAnsi="Helvetica" w:cs="Helvetica"/>
+          <w:color w:val="444444"/>
+        </w:rPr>
+        <w:t>光永远</w:t>
+      </w:r>
+      <w:proofErr w:type="gramEnd"/>
+      <w:r>
+        <w:rPr>
+          <w:rFonts w:ascii="Helvetica" w:hAnsi="Helvetica" w:cs="Helvetica"/>
+          <w:color w:val="444444"/>
+        </w:rPr>
+        <w:t>不会消失</w:t>
+      </w:r>
+      <w:r>
+        <w:rPr>
+          <w:rFonts w:ascii="Helvetica" w:hAnsi="Helvetica" w:cs="Helvetica"/>
+          <w:color w:val="444444"/>
+        </w:rPr>
+        <w:t>(</w:t>
+      </w:r>
+      <w:r>
+        <w:rPr>
+          <w:rFonts w:ascii="Helvetica" w:hAnsi="Helvetica" w:cs="Helvetica"/>
+          <w:color w:val="444444"/>
+        </w:rPr>
+        <w:t>距离无穷大</w:t>
+      </w:r>
+      <w:r>
+        <w:rPr>
+          <w:rFonts w:ascii="Helvetica" w:hAnsi="Helvetica" w:cs="Helvetica"/>
+          <w:color w:val="444444"/>
+        </w:rPr>
+        <w:t>)</w:t>
+      </w:r>
+      <w:r>
+        <w:rPr>
+          <w:rFonts w:ascii="Helvetica" w:hAnsi="Helvetica" w:cs="Helvetica"/>
+          <w:color w:val="444444"/>
+        </w:rPr>
+        <w:t>。缺省值</w:t>
+      </w:r>
+      <w:r>
+        <w:rPr>
+          <w:rFonts w:ascii="Helvetica" w:hAnsi="Helvetica" w:cs="Helvetica"/>
+          <w:color w:val="444444"/>
+        </w:rPr>
+        <w:t xml:space="preserve"> 0</w:t>
+      </w:r>
+      <w:r>
+        <w:rPr>
+          <w:rFonts w:ascii="Helvetica" w:hAnsi="Helvetica" w:cs="Helvetica"/>
+          <w:color w:val="444444"/>
+        </w:rPr>
+        <w:t>，可以设置任意非负数。</w:t>
       </w:r>
     </w:p>
     <w:p>
@@ -3764,7 +4107,7 @@
           <w:szCs w:val="21"/>
           <w:shd w:val="clear" w:color="auto" w:fill="F9F2F4"/>
         </w:rPr>
-        <w:t>new THREE.SpotLight()</w:t>
+        <w:t>decay</w:t>
       </w:r>
       <w:r>
         <w:rPr>
@@ -3778,7 +4121,35 @@
           <w:rFonts w:ascii="Helvetica" w:hAnsi="Helvetica" w:cs="Helvetica"/>
           <w:color w:val="444444"/>
         </w:rPr>
-        <w:t>用于创建点光源，该方法中有四个变量，依次是</w:t>
+        <w:t>：沿着光照距离的衰退量。缺省值</w:t>
+      </w:r>
+      <w:r>
+        <w:rPr>
+          <w:rFonts w:ascii="Helvetica" w:hAnsi="Helvetica" w:cs="Helvetica"/>
+          <w:color w:val="444444"/>
+        </w:rPr>
+        <w:t xml:space="preserve"> 1</w:t>
+      </w:r>
+      <w:r>
+        <w:rPr>
+          <w:rFonts w:ascii="Helvetica" w:hAnsi="Helvetica" w:cs="Helvetica"/>
+          <w:color w:val="444444"/>
+        </w:rPr>
+        <w:t>。</w:t>
+      </w:r>
+      <w:r>
+        <w:rPr>
+          <w:rFonts w:ascii="Helvetica" w:hAnsi="Helvetica" w:cs="Helvetica"/>
+          <w:color w:val="444444"/>
+        </w:rPr>
+        <w:t xml:space="preserve"> </w:t>
+      </w:r>
+      <w:r>
+        <w:rPr>
+          <w:rFonts w:ascii="Helvetica" w:hAnsi="Helvetica" w:cs="Helvetica"/>
+          <w:color w:val="444444"/>
+        </w:rPr>
+        <w:t>模拟现实世界光衰减只需要设置</w:t>
       </w:r>
       <w:r>
         <w:rPr>
@@ -3796,7 +4167,7 @@
           <w:szCs w:val="21"/>
           <w:shd w:val="clear" w:color="auto" w:fill="F9F2F4"/>
         </w:rPr>
-        <w:t>color</w:t>
+        <w:t>decay</w:t>
       </w:r>
       <w:r>
         <w:rPr>
@@ -3810,15 +4181,165 @@
           <w:rFonts w:ascii="Helvetica" w:hAnsi="Helvetica" w:cs="Helvetica"/>
           <w:color w:val="444444"/>
         </w:rPr>
-        <w:t>，</w:t>
-      </w:r>
-      <w:r>
-        <w:rPr>
-          <w:rFonts w:ascii="Helvetica" w:hAnsi="Helvetica" w:cs="Helvetica"/>
-          <w:color w:val="444444"/>
-        </w:rPr>
-        <w:t> </w:t>
-      </w:r>
+        <w:t>值为</w:t>
+      </w:r>
+      <w:r>
+        <w:rPr>
+          <w:rFonts w:ascii="Helvetica" w:hAnsi="Helvetica" w:cs="Helvetica"/>
+          <w:color w:val="444444"/>
+        </w:rPr>
+        <w:t>2</w:t>
+      </w:r>
+      <w:r>
+        <w:rPr>
+          <w:rFonts w:ascii="Helvetica" w:hAnsi="Helvetica" w:cs="Helvetica"/>
+          <w:color w:val="444444"/>
+        </w:rPr>
+        <w:t>便可</w:t>
+      </w:r>
+    </w:p>
+    <w:p>
+      <w:pPr>
+        <w:rPr>
+          <w:rFonts w:ascii="微软雅黑" w:eastAsia="微软雅黑" w:hAnsi="微软雅黑" w:cs="宋体"/>
+          <w:color w:val="3B3A3C"/>
+          <w:kern w:val="0"/>
+          <w:szCs w:val="24"/>
+        </w:rPr>
+      </w:pPr>
+    </w:p>
+    <w:p>
+      <w:pPr>
+        <w:rPr>
+          <w:rFonts w:ascii="微软雅黑" w:eastAsia="微软雅黑" w:hAnsi="微软雅黑"/>
+          <w:b/>
+          <w:sz w:val="32"/>
+        </w:rPr>
+      </w:pPr>
+      <w:r>
+        <w:rPr>
+          <w:rFonts w:ascii="微软雅黑" w:eastAsia="微软雅黑" w:hAnsi="微软雅黑" w:hint="eastAsia"/>
+          <w:b/>
+          <w:sz w:val="32"/>
+        </w:rPr>
+        <w:lastRenderedPageBreak/>
+        <w:t>聚光灯</w:t>
+      </w:r>
+      <w:r>
+        <w:rPr>
+          <w:rFonts w:ascii="微软雅黑" w:eastAsia="微软雅黑" w:hAnsi="微软雅黑" w:hint="eastAsia"/>
+          <w:b/>
+          <w:sz w:val="32"/>
+        </w:rPr>
+        <w:t>光源</w:t>
+      </w:r>
+    </w:p>
+    <w:p>
+      <w:pPr>
+        <w:rPr>
+          <w:rFonts w:ascii="微软雅黑" w:eastAsia="微软雅黑" w:hAnsi="微软雅黑" w:hint="eastAsia"/>
+          <w:b/>
+          <w:sz w:val="32"/>
+        </w:rPr>
+      </w:pPr>
+      <w:r>
+        <w:rPr>
+          <w:noProof/>
+        </w:rPr>
+        <w:drawing>
+          <wp:inline distT="0" distB="0" distL="0" distR="0" wp14:anchorId="108A99FF" wp14:editId="7F955183">
+            <wp:extent cx="1419225" cy="1550670"/>
+            <wp:effectExtent l="0" t="0" r="9525" b="0"/>
+            <wp:docPr id="9" name="图片 9" descr="C:\Users\kezunren\AppData\Local\Temp\企业微信截图_15948698171014.png"/>
+            <wp:cNvGraphicFramePr>
+              <a:graphicFrameLocks xmlns:a="http://schemas.openxmlformats.org/drawingml/2006/main" noChangeAspect="1"/>
+            </wp:cNvGraphicFramePr>
+            <a:graphic xmlns:a="http://schemas.openxmlformats.org/drawingml/2006/main">
+              <a:graphicData uri="http://schemas.openxmlformats.org/drawingml/2006/picture">
+                <pic:pic xmlns:pic="http://schemas.openxmlformats.org/drawingml/2006/picture">
+                  <pic:nvPicPr>
+                    <pic:cNvPr id="0" name="Picture 3" descr="C:\Users\kezunren\AppData\Local\Temp\企业微信截图_15948698171014.png"/>
+                    <pic:cNvPicPr>
+                      <a:picLocks noChangeAspect="1" noChangeArrowheads="1"/>
+                    </pic:cNvPicPr>
+                  </pic:nvPicPr>
+                  <pic:blipFill>
+                    <a:blip r:embed="rId15">
+                      <a:extLst>
+                        <a:ext uri="{28A0092B-C50C-407E-A947-70E740481C1C}">
+                          <a14:useLocalDpi xmlns:a14="http://schemas.microsoft.com/office/drawing/2010/main" val="0"/>
+                        </a:ext>
+                      </a:extLst>
+                    </a:blip>
+                    <a:srcRect/>
+                    <a:stretch>
+                      <a:fillRect/>
+                    </a:stretch>
+                  </pic:blipFill>
+                  <pic:spPr bwMode="auto">
+                    <a:xfrm>
+                      <a:off x="0" y="0"/>
+                      <a:ext cx="1419225" cy="1550670"/>
+                    </a:xfrm>
+                    <a:prstGeom prst="rect">
+                      <a:avLst/>
+                    </a:prstGeom>
+                    <a:noFill/>
+                    <a:ln>
+                      <a:noFill/>
+                    </a:ln>
+                  </pic:spPr>
+                </pic:pic>
+              </a:graphicData>
+            </a:graphic>
+          </wp:inline>
+        </w:drawing>
+      </w:r>
+    </w:p>
+    <w:p>
+      <w:pPr>
+        <w:rPr>
+          <w:rFonts w:ascii="微软雅黑" w:eastAsia="微软雅黑" w:hAnsi="微软雅黑" w:cs="宋体"/>
+          <w:b/>
+          <w:bCs/>
+          <w:color w:val="3B3A3C"/>
+          <w:kern w:val="0"/>
+          <w:szCs w:val="24"/>
+        </w:rPr>
+      </w:pPr>
+      <w:r>
+        <w:rPr>
+          <w:rFonts w:ascii="微软雅黑" w:eastAsia="微软雅黑" w:hAnsi="微软雅黑" w:cs="宋体"/>
+          <w:b/>
+          <w:bCs/>
+          <w:color w:val="3B3A3C"/>
+          <w:kern w:val="0"/>
+          <w:szCs w:val="24"/>
+        </w:rPr>
+        <w:t>聚光灯是从一个方向上的一个点发出，沿着一个圆锥体，它离光越远，它的尺寸就越大</w:t>
+      </w:r>
+      <w:r>
+        <w:rPr>
+          <w:rFonts w:ascii="微软雅黑" w:eastAsia="微软雅黑" w:hAnsi="微软雅黑" w:cs="宋体" w:hint="eastAsia"/>
+          <w:b/>
+          <w:bCs/>
+          <w:color w:val="3B3A3C"/>
+          <w:kern w:val="0"/>
+          <w:szCs w:val="24"/>
+        </w:rPr>
+        <w:t>。</w:t>
+      </w:r>
+    </w:p>
+    <w:p>
+      <w:pPr>
+        <w:pStyle w:val="a5"/>
+        <w:shd w:val="clear" w:color="auto" w:fill="FFFFFF"/>
+        <w:spacing w:before="0" w:beforeAutospacing="0" w:after="150" w:afterAutospacing="0"/>
+        <w:rPr>
+          <w:rFonts w:ascii="Helvetica" w:hAnsi="Helvetica" w:cs="Helvetica"/>
+          <w:color w:val="444444"/>
+        </w:rPr>
+      </w:pPr>
       <w:r>
         <w:rPr>
           <w:rStyle w:val="HTML"/>
@@ -3828,29 +4349,9 @@
           <w:szCs w:val="21"/>
           <w:shd w:val="clear" w:color="auto" w:fill="F9F2F4"/>
         </w:rPr>
-        <w:t>intensity</w:t>
-      </w:r>
-      <w:r>
-        <w:rPr>
-          <w:rFonts w:ascii="Helvetica" w:hAnsi="Helvetica" w:cs="Helvetica"/>
-          <w:color w:val="444444"/>
-        </w:rPr>
-        <w:t> </w:t>
-      </w:r>
-      <w:r>
-        <w:rPr>
-          <w:rFonts w:ascii="Helvetica" w:hAnsi="Helvetica" w:cs="Helvetica"/>
-          <w:color w:val="444444"/>
-        </w:rPr>
-        <w:t>，</w:t>
-      </w:r>
-      <w:r>
-        <w:rPr>
-          <w:rFonts w:ascii="Helvetica" w:hAnsi="Helvetica" w:cs="Helvetica"/>
-          <w:color w:val="444444"/>
-        </w:rPr>
-        <w:t> </w:t>
-      </w:r>
+        <w:t xml:space="preserve">new </w:t>
+      </w:r>
+      <w:proofErr w:type="spellStart"/>
       <w:r>
         <w:rPr>
           <w:rStyle w:val="HTML"/>
@@ -3860,29 +4361,9 @@
           <w:szCs w:val="21"/>
           <w:shd w:val="clear" w:color="auto" w:fill="F9F2F4"/>
         </w:rPr>
-        <w:t>distance</w:t>
-      </w:r>
-      <w:r>
-        <w:rPr>
-          <w:rFonts w:ascii="Helvetica" w:hAnsi="Helvetica" w:cs="Helvetica"/>
-          <w:color w:val="444444"/>
-        </w:rPr>
-        <w:t> </w:t>
-      </w:r>
-      <w:r>
-        <w:rPr>
-          <w:rFonts w:ascii="Helvetica" w:hAnsi="Helvetica" w:cs="Helvetica"/>
-          <w:color w:val="444444"/>
-        </w:rPr>
-        <w:t>，</w:t>
-      </w:r>
-      <w:r>
-        <w:rPr>
-          <w:rFonts w:ascii="Helvetica" w:hAnsi="Helvetica" w:cs="Helvetica"/>
-          <w:color w:val="444444"/>
-        </w:rPr>
-        <w:t> </w:t>
-      </w:r>
+        <w:t>THREE.SpotLight</w:t>
+      </w:r>
+      <w:proofErr w:type="spellEnd"/>
       <w:r>
         <w:rPr>
           <w:rStyle w:val="HTML"/>
@@ -3892,7 +4373,7 @@
           <w:szCs w:val="21"/>
           <w:shd w:val="clear" w:color="auto" w:fill="F9F2F4"/>
         </w:rPr>
-        <w:t>angle</w:t>
+        <w:t>()</w:t>
       </w:r>
       <w:r>
         <w:rPr>
@@ -3906,7 +4387,7 @@
           <w:rFonts w:ascii="Helvetica" w:hAnsi="Helvetica" w:cs="Helvetica"/>
           <w:color w:val="444444"/>
         </w:rPr>
-        <w:t>，</w:t>
+        <w:t>用于创建点光源，该方法中有四个变量，依次是</w:t>
       </w:r>
       <w:r>
         <w:rPr>
@@ -3924,7 +4405,7 @@
           <w:szCs w:val="21"/>
           <w:shd w:val="clear" w:color="auto" w:fill="F9F2F4"/>
         </w:rPr>
-        <w:t>penumbra</w:t>
+        <w:t>color</w:t>
       </w:r>
       <w:r>
         <w:rPr>
@@ -3956,26 +4437,29 @@
           <w:szCs w:val="21"/>
           <w:shd w:val="clear" w:color="auto" w:fill="F9F2F4"/>
         </w:rPr>
-        <w:t>decay</w:t>
-      </w:r>
-      <w:r>
-        <w:rPr>
-          <w:rFonts w:ascii="Helvetica" w:hAnsi="Helvetica" w:cs="Helvetica"/>
-          <w:color w:val="444444"/>
-        </w:rPr>
-        <w:t>。</w:t>
-      </w:r>
-    </w:p>
-    <w:p>
-      <w:pPr>
-        <w:pStyle w:val="a5"/>
-        <w:shd w:val="clear" w:color="auto" w:fill="FFFFFF"/>
-        <w:spacing w:before="0" w:beforeAutospacing="0" w:after="150" w:afterAutospacing="0"/>
-        <w:rPr>
-          <w:rFonts w:ascii="Helvetica" w:hAnsi="Helvetica" w:cs="Helvetica"/>
-          <w:color w:val="444444"/>
-        </w:rPr>
-      </w:pPr>
+        <w:t>intensity</w:t>
+      </w:r>
+      <w:r>
+        <w:rPr>
+          <w:rFonts w:ascii="Helvetica" w:hAnsi="Helvetica" w:cs="Helvetica"/>
+          <w:color w:val="444444"/>
+        </w:rPr>
+        <w:t> </w:t>
+      </w:r>
+      <w:r>
+        <w:rPr>
+          <w:rFonts w:ascii="Helvetica" w:hAnsi="Helvetica" w:cs="Helvetica"/>
+          <w:color w:val="444444"/>
+        </w:rPr>
+        <w:t>，</w:t>
+      </w:r>
+      <w:r>
+        <w:rPr>
+          <w:rFonts w:ascii="Helvetica" w:hAnsi="Helvetica" w:cs="Helvetica"/>
+          <w:color w:val="444444"/>
+        </w:rPr>
+        <w:t> </w:t>
+      </w:r>
       <w:r>
         <w:rPr>
           <w:rStyle w:val="HTML"/>
@@ -3985,7 +4469,7 @@
           <w:szCs w:val="21"/>
           <w:shd w:val="clear" w:color="auto" w:fill="F9F2F4"/>
         </w:rPr>
-        <w:t>color</w:t>
+        <w:t>distance</w:t>
       </w:r>
       <w:r>
         <w:rPr>
@@ -3999,49 +4483,7 @@
           <w:rFonts w:ascii="Helvetica" w:hAnsi="Helvetica" w:cs="Helvetica"/>
           <w:color w:val="444444"/>
         </w:rPr>
-        <w:t>：</w:t>
-      </w:r>
-      <w:r>
-        <w:rPr>
-          <w:rFonts w:ascii="Helvetica" w:hAnsi="Helvetica" w:cs="Helvetica"/>
-          <w:color w:val="444444"/>
-        </w:rPr>
-        <w:t>(</w:t>
-      </w:r>
-      <w:r>
-        <w:rPr>
-          <w:rFonts w:ascii="Helvetica" w:hAnsi="Helvetica" w:cs="Helvetica"/>
-          <w:color w:val="444444"/>
-        </w:rPr>
-        <w:t>可选参数</w:t>
-      </w:r>
-      <w:r>
-        <w:rPr>
-          <w:rFonts w:ascii="Helvetica" w:hAnsi="Helvetica" w:cs="Helvetica"/>
-          <w:color w:val="444444"/>
-        </w:rPr>
-        <w:t xml:space="preserve">)) </w:t>
-      </w:r>
-      <w:r>
-        <w:rPr>
-          <w:rFonts w:ascii="Helvetica" w:hAnsi="Helvetica" w:cs="Helvetica"/>
-          <w:color w:val="444444"/>
-        </w:rPr>
-        <w:t>十六进制光照颜色。</w:t>
-      </w:r>
-      <w:r>
-        <w:rPr>
-          <w:rFonts w:ascii="Helvetica" w:hAnsi="Helvetica" w:cs="Helvetica"/>
-          <w:color w:val="444444"/>
-        </w:rPr>
-        <w:t xml:space="preserve"> </w:t>
-      </w:r>
-      <w:r>
-        <w:rPr>
-          <w:rFonts w:ascii="Helvetica" w:hAnsi="Helvetica" w:cs="Helvetica"/>
-          <w:color w:val="444444"/>
-        </w:rPr>
-        <w:t>缺省值</w:t>
+        <w:t>，</w:t>
       </w:r>
       <w:r>
         <w:rPr>
@@ -4059,35 +4501,21 @@
           <w:szCs w:val="21"/>
           <w:shd w:val="clear" w:color="auto" w:fill="F9F2F4"/>
         </w:rPr>
-        <w:t>0xffffff</w:t>
-      </w:r>
-      <w:r>
-        <w:rPr>
-          <w:rFonts w:ascii="Helvetica" w:hAnsi="Helvetica" w:cs="Helvetica"/>
-          <w:color w:val="444444"/>
-        </w:rPr>
-        <w:t> (</w:t>
-      </w:r>
-      <w:r>
-        <w:rPr>
-          <w:rFonts w:ascii="Helvetica" w:hAnsi="Helvetica" w:cs="Helvetica"/>
-          <w:color w:val="444444"/>
-        </w:rPr>
-        <w:t>白色</w:t>
-      </w:r>
-      <w:r>
-        <w:rPr>
-          <w:rFonts w:ascii="Helvetica" w:hAnsi="Helvetica" w:cs="Helvetica"/>
-          <w:color w:val="444444"/>
-        </w:rPr>
-        <w:t>)</w:t>
-      </w:r>
-      <w:r>
-        <w:rPr>
-          <w:rFonts w:ascii="Helvetica" w:hAnsi="Helvetica" w:cs="Helvetica"/>
-          <w:color w:val="444444"/>
-        </w:rPr>
-        <w:t>，不支持</w:t>
+        <w:t>angle</w:t>
+      </w:r>
+      <w:r>
+        <w:rPr>
+          <w:rFonts w:ascii="Helvetica" w:hAnsi="Helvetica" w:cs="Helvetica"/>
+          <w:color w:val="444444"/>
+        </w:rPr>
+        <w:t> </w:t>
+      </w:r>
+      <w:r>
+        <w:rPr>
+          <w:rFonts w:ascii="Helvetica" w:hAnsi="Helvetica" w:cs="Helvetica"/>
+          <w:color w:val="444444"/>
+        </w:rPr>
+        <w:t>，</w:t>
       </w:r>
       <w:r>
         <w:rPr>
@@ -4105,7 +4533,7 @@
           <w:szCs w:val="21"/>
           <w:shd w:val="clear" w:color="auto" w:fill="F9F2F4"/>
         </w:rPr>
-        <w:t>rgba</w:t>
+        <w:t>penumbra</w:t>
       </w:r>
       <w:r>
         <w:rPr>
@@ -4119,19 +4547,15 @@
           <w:rFonts w:ascii="Helvetica" w:hAnsi="Helvetica" w:cs="Helvetica"/>
           <w:color w:val="444444"/>
         </w:rPr>
-        <w:t>格式颜色。</w:t>
-      </w:r>
-    </w:p>
-    <w:p>
-      <w:pPr>
-        <w:pStyle w:val="a5"/>
-        <w:shd w:val="clear" w:color="auto" w:fill="FFFFFF"/>
-        <w:spacing w:before="0" w:beforeAutospacing="0" w:after="150" w:afterAutospacing="0"/>
-        <w:rPr>
-          <w:rFonts w:ascii="Helvetica" w:hAnsi="Helvetica" w:cs="Helvetica"/>
-          <w:color w:val="444444"/>
-        </w:rPr>
-      </w:pPr>
+        <w:t>，</w:t>
+      </w:r>
+      <w:r>
+        <w:rPr>
+          <w:rFonts w:ascii="Helvetica" w:hAnsi="Helvetica" w:cs="Helvetica"/>
+          <w:color w:val="444444"/>
+        </w:rPr>
+        <w:t> </w:t>
+      </w:r>
       <w:r>
         <w:rPr>
           <w:rStyle w:val="HTML"/>
@@ -4141,92 +4565,14 @@
           <w:szCs w:val="21"/>
           <w:shd w:val="clear" w:color="auto" w:fill="F9F2F4"/>
         </w:rPr>
-        <w:lastRenderedPageBreak/>
-        <w:t>intensity</w:t>
-      </w:r>
-      <w:r>
-        <w:rPr>
-          <w:rFonts w:ascii="Helvetica" w:hAnsi="Helvetica" w:cs="Helvetica"/>
-          <w:color w:val="444444"/>
-        </w:rPr>
-        <w:t> </w:t>
-      </w:r>
-      <w:r>
-        <w:rPr>
-          <w:rFonts w:ascii="Helvetica" w:hAnsi="Helvetica" w:cs="Helvetica"/>
-          <w:color w:val="444444"/>
-        </w:rPr>
-        <w:t>：</w:t>
-      </w:r>
-      <w:r>
-        <w:rPr>
-          <w:rFonts w:ascii="Helvetica" w:hAnsi="Helvetica" w:cs="Helvetica"/>
-          <w:color w:val="444444"/>
-        </w:rPr>
-        <w:t>(</w:t>
-      </w:r>
-      <w:r>
-        <w:rPr>
-          <w:rFonts w:ascii="Helvetica" w:hAnsi="Helvetica" w:cs="Helvetica"/>
-          <w:color w:val="444444"/>
-        </w:rPr>
-        <w:t>可选参数</w:t>
-      </w:r>
-      <w:r>
-        <w:rPr>
-          <w:rFonts w:ascii="Helvetica" w:hAnsi="Helvetica" w:cs="Helvetica"/>
-          <w:color w:val="444444"/>
-        </w:rPr>
-        <w:t xml:space="preserve">) </w:t>
-      </w:r>
-      <w:r>
-        <w:rPr>
-          <w:rFonts w:ascii="Helvetica" w:hAnsi="Helvetica" w:cs="Helvetica"/>
-          <w:color w:val="444444"/>
-        </w:rPr>
-        <w:t>光照强度。</w:t>
-      </w:r>
-      <w:r>
-        <w:rPr>
-          <w:rFonts w:ascii="Helvetica" w:hAnsi="Helvetica" w:cs="Helvetica"/>
-          <w:color w:val="444444"/>
-        </w:rPr>
-        <w:t xml:space="preserve"> </w:t>
-      </w:r>
-      <w:r>
-        <w:rPr>
-          <w:rFonts w:ascii="Helvetica" w:hAnsi="Helvetica" w:cs="Helvetica"/>
-          <w:color w:val="444444"/>
-        </w:rPr>
-        <w:t>缺省值</w:t>
-      </w:r>
-      <w:r>
-        <w:rPr>
-          <w:rFonts w:ascii="Helvetica" w:hAnsi="Helvetica" w:cs="Helvetica"/>
-          <w:color w:val="444444"/>
-        </w:rPr>
-        <w:t xml:space="preserve"> 1</w:t>
-      </w:r>
-      <w:r>
-        <w:rPr>
-          <w:rFonts w:ascii="Helvetica" w:hAnsi="Helvetica" w:cs="Helvetica"/>
-          <w:color w:val="444444"/>
-        </w:rPr>
-        <w:t>，值越大光照越强，实测最小值为</w:t>
-      </w:r>
-      <w:r>
-        <w:rPr>
-          <w:rFonts w:ascii="Helvetica" w:hAnsi="Helvetica" w:cs="Helvetica"/>
-          <w:color w:val="444444"/>
-        </w:rPr>
-        <w:t>0</w:t>
-      </w:r>
-      <w:r>
-        <w:rPr>
-          <w:rFonts w:ascii="Helvetica" w:hAnsi="Helvetica" w:cs="Helvetica"/>
-          <w:color w:val="444444"/>
-        </w:rPr>
-        <w:t>，最大值不限。</w:t>
+        <w:t>decay</w:t>
+      </w:r>
+      <w:r>
+        <w:rPr>
+          <w:rFonts w:ascii="Helvetica" w:hAnsi="Helvetica" w:cs="Helvetica"/>
+          <w:color w:val="444444"/>
+        </w:rPr>
+        <w:t>。</w:t>
       </w:r>
     </w:p>
     <w:p>
@@ -4248,7 +4594,7 @@
           <w:szCs w:val="21"/>
           <w:shd w:val="clear" w:color="auto" w:fill="F9F2F4"/>
         </w:rPr>
-        <w:t>distance</w:t>
+        <w:t>color</w:t>
       </w:r>
       <w:r>
         <w:rPr>
@@ -4262,21 +4608,35 @@
           <w:rFonts w:ascii="Helvetica" w:hAnsi="Helvetica" w:cs="Helvetica"/>
           <w:color w:val="444444"/>
         </w:rPr>
-        <w:t>：这个距离表示从光源到光照强度为</w:t>
-      </w:r>
-      <w:r>
-        <w:rPr>
-          <w:rFonts w:ascii="Helvetica" w:hAnsi="Helvetica" w:cs="Helvetica"/>
-          <w:color w:val="444444"/>
-        </w:rPr>
-        <w:t>0</w:t>
-      </w:r>
-      <w:r>
-        <w:rPr>
-          <w:rFonts w:ascii="Helvetica" w:hAnsi="Helvetica" w:cs="Helvetica"/>
-          <w:color w:val="444444"/>
-        </w:rPr>
-        <w:t>的位置。</w:t>
+        <w:t>：</w:t>
+      </w:r>
+      <w:r>
+        <w:rPr>
+          <w:rFonts w:ascii="Helvetica" w:hAnsi="Helvetica" w:cs="Helvetica"/>
+          <w:color w:val="444444"/>
+        </w:rPr>
+        <w:t>(</w:t>
+      </w:r>
+      <w:r>
+        <w:rPr>
+          <w:rFonts w:ascii="Helvetica" w:hAnsi="Helvetica" w:cs="Helvetica"/>
+          <w:color w:val="444444"/>
+        </w:rPr>
+        <w:t>可选参数</w:t>
+      </w:r>
+      <w:r>
+        <w:rPr>
+          <w:rFonts w:ascii="Helvetica" w:hAnsi="Helvetica" w:cs="Helvetica"/>
+          <w:color w:val="444444"/>
+        </w:rPr>
+        <w:t xml:space="preserve">)) </w:t>
+      </w:r>
+      <w:r>
+        <w:rPr>
+          <w:rFonts w:ascii="Helvetica" w:hAnsi="Helvetica" w:cs="Helvetica"/>
+          <w:color w:val="444444"/>
+        </w:rPr>
+        <w:t>十六进制光照颜色。</w:t>
       </w:r>
       <w:r>
         <w:rPr>
@@ -4290,75 +4650,15 @@
           <w:rFonts w:ascii="Helvetica" w:hAnsi="Helvetica" w:cs="Helvetica"/>
           <w:color w:val="444444"/>
         </w:rPr>
-        <w:t>当设置为</w:t>
-      </w:r>
-      <w:r>
-        <w:rPr>
-          <w:rFonts w:ascii="Helvetica" w:hAnsi="Helvetica" w:cs="Helvetica"/>
-          <w:color w:val="444444"/>
-        </w:rPr>
-        <w:t>0</w:t>
-      </w:r>
-      <w:r>
-        <w:rPr>
-          <w:rFonts w:ascii="Helvetica" w:hAnsi="Helvetica" w:cs="Helvetica"/>
-          <w:color w:val="444444"/>
-        </w:rPr>
-        <w:t>时，光永远不会消失</w:t>
-      </w:r>
-      <w:r>
-        <w:rPr>
-          <w:rFonts w:ascii="Helvetica" w:hAnsi="Helvetica" w:cs="Helvetica"/>
-          <w:color w:val="444444"/>
-        </w:rPr>
-        <w:t>(</w:t>
-      </w:r>
-      <w:r>
-        <w:rPr>
-          <w:rFonts w:ascii="Helvetica" w:hAnsi="Helvetica" w:cs="Helvetica"/>
-          <w:color w:val="444444"/>
-        </w:rPr>
-        <w:t>距离无穷大</w:t>
-      </w:r>
-      <w:r>
-        <w:rPr>
-          <w:rFonts w:ascii="Helvetica" w:hAnsi="Helvetica" w:cs="Helvetica"/>
-          <w:color w:val="444444"/>
-        </w:rPr>
-        <w:t>)</w:t>
-      </w:r>
-      <w:r>
-        <w:rPr>
-          <w:rFonts w:ascii="Helvetica" w:hAnsi="Helvetica" w:cs="Helvetica"/>
-          <w:color w:val="444444"/>
-        </w:rPr>
-        <w:t>。缺省值</w:t>
-      </w:r>
-      <w:r>
-        <w:rPr>
-          <w:rFonts w:ascii="Helvetica" w:hAnsi="Helvetica" w:cs="Helvetica"/>
-          <w:color w:val="444444"/>
-        </w:rPr>
-        <w:t xml:space="preserve"> 0</w:t>
-      </w:r>
-      <w:r>
-        <w:rPr>
-          <w:rFonts w:ascii="Helvetica" w:hAnsi="Helvetica" w:cs="Helvetica"/>
-          <w:color w:val="444444"/>
-        </w:rPr>
-        <w:t>，可以设置任意非负数。</w:t>
-      </w:r>
-    </w:p>
-    <w:p>
-      <w:pPr>
-        <w:pStyle w:val="a5"/>
-        <w:shd w:val="clear" w:color="auto" w:fill="FFFFFF"/>
-        <w:spacing w:before="0" w:beforeAutospacing="0" w:after="150" w:afterAutospacing="0"/>
-        <w:rPr>
-          <w:rFonts w:ascii="Helvetica" w:hAnsi="Helvetica" w:cs="Helvetica"/>
-          <w:color w:val="444444"/>
-        </w:rPr>
-      </w:pPr>
+        <w:t>缺省值</w:t>
+      </w:r>
+      <w:r>
+        <w:rPr>
+          <w:rFonts w:ascii="Helvetica" w:hAnsi="Helvetica" w:cs="Helvetica"/>
+          <w:color w:val="444444"/>
+        </w:rPr>
+        <w:t> </w:t>
+      </w:r>
       <w:r>
         <w:rPr>
           <w:rStyle w:val="HTML"/>
@@ -4368,15 +4668,44 @@
           <w:szCs w:val="21"/>
           <w:shd w:val="clear" w:color="auto" w:fill="F9F2F4"/>
         </w:rPr>
-        <w:t>angle</w:t>
-      </w:r>
-      <w:r>
-        <w:rPr>
-          <w:rFonts w:ascii="Helvetica" w:hAnsi="Helvetica" w:cs="Helvetica"/>
-          <w:color w:val="444444"/>
-        </w:rPr>
-        <w:t>：光线散射角度，最大为</w:t>
-      </w:r>
+        <w:t>0xffffff</w:t>
+      </w:r>
+      <w:r>
+        <w:rPr>
+          <w:rFonts w:ascii="Helvetica" w:hAnsi="Helvetica" w:cs="Helvetica"/>
+          <w:color w:val="444444"/>
+        </w:rPr>
+        <w:t> (</w:t>
+      </w:r>
+      <w:r>
+        <w:rPr>
+          <w:rFonts w:ascii="Helvetica" w:hAnsi="Helvetica" w:cs="Helvetica"/>
+          <w:color w:val="444444"/>
+        </w:rPr>
+        <w:t>白色</w:t>
+      </w:r>
+      <w:r>
+        <w:rPr>
+          <w:rFonts w:ascii="Helvetica" w:hAnsi="Helvetica" w:cs="Helvetica"/>
+          <w:color w:val="444444"/>
+        </w:rPr>
+        <w:t>)</w:t>
+      </w:r>
+      <w:r>
+        <w:rPr>
+          <w:rFonts w:ascii="Helvetica" w:hAnsi="Helvetica" w:cs="Helvetica"/>
+          <w:color w:val="444444"/>
+        </w:rPr>
+        <w:t>，不支持</w:t>
+      </w:r>
+      <w:r>
+        <w:rPr>
+          <w:rFonts w:ascii="Helvetica" w:hAnsi="Helvetica" w:cs="Helvetica"/>
+          <w:color w:val="444444"/>
+        </w:rPr>
+        <w:t> </w:t>
+      </w:r>
+      <w:proofErr w:type="spellStart"/>
       <w:r>
         <w:rPr>
           <w:rStyle w:val="HTML"/>
@@ -4386,14 +4715,22 @@
           <w:szCs w:val="21"/>
           <w:shd w:val="clear" w:color="auto" w:fill="F9F2F4"/>
         </w:rPr>
-        <w:t>Math.PI/2</w:t>
-      </w:r>
-      <w:r>
-        <w:rPr>
-          <w:rFonts w:ascii="Helvetica" w:hAnsi="Helvetica" w:cs="Helvetica"/>
-          <w:color w:val="444444"/>
-        </w:rPr>
-        <w:t>。</w:t>
+        <w:t>rgba</w:t>
+      </w:r>
+      <w:proofErr w:type="spellEnd"/>
+      <w:r>
+        <w:rPr>
+          <w:rFonts w:ascii="Helvetica" w:hAnsi="Helvetica" w:cs="Helvetica"/>
+          <w:color w:val="444444"/>
+        </w:rPr>
+        <w:t> </w:t>
+      </w:r>
+      <w:r>
+        <w:rPr>
+          <w:rFonts w:ascii="Helvetica" w:hAnsi="Helvetica" w:cs="Helvetica"/>
+          <w:color w:val="444444"/>
+        </w:rPr>
+        <w:t>格式颜色。</w:t>
       </w:r>
     </w:p>
     <w:p>
@@ -4415,14 +4752,77 @@
           <w:szCs w:val="21"/>
           <w:shd w:val="clear" w:color="auto" w:fill="F9F2F4"/>
         </w:rPr>
-        <w:t>penumbra</w:t>
-      </w:r>
-      <w:r>
-        <w:rPr>
-          <w:rFonts w:ascii="Helvetica" w:hAnsi="Helvetica" w:cs="Helvetica"/>
-          <w:color w:val="444444"/>
-        </w:rPr>
-        <w:t>：聚光锥的半影衰减百分比。在</w:t>
+        <w:t>intensity</w:t>
+      </w:r>
+      <w:r>
+        <w:rPr>
+          <w:rFonts w:ascii="Helvetica" w:hAnsi="Helvetica" w:cs="Helvetica"/>
+          <w:color w:val="444444"/>
+        </w:rPr>
+        <w:t> </w:t>
+      </w:r>
+      <w:r>
+        <w:rPr>
+          <w:rFonts w:ascii="Helvetica" w:hAnsi="Helvetica" w:cs="Helvetica"/>
+          <w:color w:val="444444"/>
+        </w:rPr>
+        <w:t>：</w:t>
+      </w:r>
+      <w:r>
+        <w:rPr>
+          <w:rFonts w:ascii="Helvetica" w:hAnsi="Helvetica" w:cs="Helvetica"/>
+          <w:color w:val="444444"/>
+        </w:rPr>
+        <w:t>(</w:t>
+      </w:r>
+      <w:r>
+        <w:rPr>
+          <w:rFonts w:ascii="Helvetica" w:hAnsi="Helvetica" w:cs="Helvetica"/>
+          <w:color w:val="444444"/>
+        </w:rPr>
+        <w:t>可选参数</w:t>
+      </w:r>
+      <w:r>
+        <w:rPr>
+          <w:rFonts w:ascii="Helvetica" w:hAnsi="Helvetica" w:cs="Helvetica"/>
+          <w:color w:val="444444"/>
+        </w:rPr>
+        <w:t xml:space="preserve">) </w:t>
+      </w:r>
+      <w:r>
+        <w:rPr>
+          <w:rFonts w:ascii="Helvetica" w:hAnsi="Helvetica" w:cs="Helvetica"/>
+          <w:color w:val="444444"/>
+        </w:rPr>
+        <w:t>光照强度。</w:t>
+      </w:r>
+      <w:r>
+        <w:rPr>
+          <w:rFonts w:ascii="Helvetica" w:hAnsi="Helvetica" w:cs="Helvetica"/>
+          <w:color w:val="444444"/>
+        </w:rPr>
+        <w:t xml:space="preserve"> </w:t>
+      </w:r>
+      <w:r>
+        <w:rPr>
+          <w:rFonts w:ascii="Helvetica" w:hAnsi="Helvetica" w:cs="Helvetica"/>
+          <w:color w:val="444444"/>
+        </w:rPr>
+        <w:t>缺省值</w:t>
+      </w:r>
+      <w:r>
+        <w:rPr>
+          <w:rFonts w:ascii="Helvetica" w:hAnsi="Helvetica" w:cs="Helvetica"/>
+          <w:color w:val="444444"/>
+        </w:rPr>
+        <w:t xml:space="preserve"> 1</w:t>
+      </w:r>
+      <w:r>
+        <w:rPr>
+          <w:rFonts w:ascii="Helvetica" w:hAnsi="Helvetica" w:cs="Helvetica"/>
+          <w:color w:val="444444"/>
+        </w:rPr>
+        <w:t>，值越大光照越强，实测最小值为</w:t>
       </w:r>
       <w:r>
         <w:rPr>
@@ -4436,35 +4836,7 @@
           <w:rFonts w:ascii="Helvetica" w:hAnsi="Helvetica" w:cs="Helvetica"/>
           <w:color w:val="444444"/>
         </w:rPr>
-        <w:t>和</w:t>
-      </w:r>
-      <w:r>
-        <w:rPr>
-          <w:rFonts w:ascii="Helvetica" w:hAnsi="Helvetica" w:cs="Helvetica"/>
-          <w:color w:val="444444"/>
-        </w:rPr>
-        <w:t>1</w:t>
-      </w:r>
-      <w:r>
-        <w:rPr>
-          <w:rFonts w:ascii="Helvetica" w:hAnsi="Helvetica" w:cs="Helvetica"/>
-          <w:color w:val="444444"/>
-        </w:rPr>
-        <w:t>之间的值。默认为</w:t>
-      </w:r>
-      <w:r>
-        <w:rPr>
-          <w:rFonts w:ascii="Helvetica" w:hAnsi="Helvetica" w:cs="Helvetica"/>
-          <w:color w:val="444444"/>
-        </w:rPr>
-        <w:t>0</w:t>
-      </w:r>
-      <w:r>
-        <w:rPr>
-          <w:rFonts w:ascii="Helvetica" w:hAnsi="Helvetica" w:cs="Helvetica"/>
-          <w:color w:val="444444"/>
-        </w:rPr>
-        <w:t>。</w:t>
+        <w:t>，最大值不限。</w:t>
       </w:r>
     </w:p>
     <w:p>
@@ -4486,7 +4858,7 @@
           <w:szCs w:val="21"/>
           <w:shd w:val="clear" w:color="auto" w:fill="F9F2F4"/>
         </w:rPr>
-        <w:t>decay</w:t>
+        <w:t>distance</w:t>
       </w:r>
       <w:r>
         <w:rPr>
@@ -4500,21 +4872,21 @@
           <w:rFonts w:ascii="Helvetica" w:hAnsi="Helvetica" w:cs="Helvetica"/>
           <w:color w:val="444444"/>
         </w:rPr>
-        <w:t>：沿着光照距离的衰退量。缺省值</w:t>
-      </w:r>
-      <w:r>
-        <w:rPr>
-          <w:rFonts w:ascii="Helvetica" w:hAnsi="Helvetica" w:cs="Helvetica"/>
-          <w:color w:val="444444"/>
-        </w:rPr>
-        <w:t xml:space="preserve"> 1</w:t>
-      </w:r>
-      <w:r>
-        <w:rPr>
-          <w:rFonts w:ascii="Helvetica" w:hAnsi="Helvetica" w:cs="Helvetica"/>
-          <w:color w:val="444444"/>
-        </w:rPr>
-        <w:t>。</w:t>
+        <w:t>：这个距离表示从光源到光照强度为</w:t>
+      </w:r>
+      <w:r>
+        <w:rPr>
+          <w:rFonts w:ascii="Helvetica" w:hAnsi="Helvetica" w:cs="Helvetica"/>
+          <w:color w:val="444444"/>
+        </w:rPr>
+        <w:t>0</w:t>
+      </w:r>
+      <w:r>
+        <w:rPr>
+          <w:rFonts w:ascii="Helvetica" w:hAnsi="Helvetica" w:cs="Helvetica"/>
+          <w:color w:val="444444"/>
+        </w:rPr>
+        <w:t>的位置。</w:t>
       </w:r>
       <w:r>
         <w:rPr>
@@ -4528,15 +4900,91 @@
           <w:rFonts w:ascii="Helvetica" w:hAnsi="Helvetica" w:cs="Helvetica"/>
           <w:color w:val="444444"/>
         </w:rPr>
-        <w:t>模拟现实世界光衰减只需要设置</w:t>
-      </w:r>
-      <w:r>
-        <w:rPr>
-          <w:rFonts w:ascii="Helvetica" w:hAnsi="Helvetica" w:cs="Helvetica"/>
-          <w:color w:val="444444"/>
-        </w:rPr>
-        <w:t> </w:t>
-      </w:r>
+        <w:t>当设置为</w:t>
+      </w:r>
+      <w:r>
+        <w:rPr>
+          <w:rFonts w:ascii="Helvetica" w:hAnsi="Helvetica" w:cs="Helvetica"/>
+          <w:color w:val="444444"/>
+        </w:rPr>
+        <w:t>0</w:t>
+      </w:r>
+      <w:r>
+        <w:rPr>
+          <w:rFonts w:ascii="Helvetica" w:hAnsi="Helvetica" w:cs="Helvetica"/>
+          <w:color w:val="444444"/>
+        </w:rPr>
+        <w:t>时，</w:t>
+      </w:r>
+      <w:proofErr w:type="gramStart"/>
+      <w:r>
+        <w:rPr>
+          <w:rFonts w:ascii="Helvetica" w:hAnsi="Helvetica" w:cs="Helvetica"/>
+          <w:color w:val="444444"/>
+        </w:rPr>
+        <w:t>光永远</w:t>
+      </w:r>
+      <w:proofErr w:type="gramEnd"/>
+      <w:r>
+        <w:rPr>
+          <w:rFonts w:ascii="Helvetica" w:hAnsi="Helvetica" w:cs="Helvetica"/>
+          <w:color w:val="444444"/>
+        </w:rPr>
+        <w:t>不会消失</w:t>
+      </w:r>
+      <w:r>
+        <w:rPr>
+          <w:rFonts w:ascii="Helvetica" w:hAnsi="Helvetica" w:cs="Helvetica"/>
+          <w:color w:val="444444"/>
+        </w:rPr>
+        <w:t>(</w:t>
+      </w:r>
+      <w:r>
+        <w:rPr>
+          <w:rFonts w:ascii="Helvetica" w:hAnsi="Helvetica" w:cs="Helvetica"/>
+          <w:color w:val="444444"/>
+        </w:rPr>
+        <w:t>距离无穷大</w:t>
+      </w:r>
+      <w:r>
+        <w:rPr>
+          <w:rFonts w:ascii="Helvetica" w:hAnsi="Helvetica" w:cs="Helvetica"/>
+          <w:color w:val="444444"/>
+        </w:rPr>
+        <w:t>)</w:t>
+      </w:r>
+      <w:r>
+        <w:rPr>
+          <w:rFonts w:ascii="Helvetica" w:hAnsi="Helvetica" w:cs="Helvetica"/>
+          <w:color w:val="444444"/>
+        </w:rPr>
+        <w:t>。缺省值</w:t>
+      </w:r>
+      <w:r>
+        <w:rPr>
+          <w:rFonts w:ascii="Helvetica" w:hAnsi="Helvetica" w:cs="Helvetica"/>
+          <w:color w:val="444444"/>
+        </w:rPr>
+        <w:t xml:space="preserve"> 0</w:t>
+      </w:r>
+      <w:r>
+        <w:rPr>
+          <w:rFonts w:ascii="Helvetica" w:hAnsi="Helvetica" w:cs="Helvetica"/>
+          <w:color w:val="444444"/>
+        </w:rPr>
+        <w:t>，可以设置任意非负数。</w:t>
+      </w:r>
+    </w:p>
+    <w:p>
+      <w:pPr>
+        <w:pStyle w:val="a5"/>
+        <w:shd w:val="clear" w:color="auto" w:fill="FFFFFF"/>
+        <w:spacing w:before="0" w:beforeAutospacing="0" w:after="150" w:afterAutospacing="0"/>
+        <w:rPr>
+          <w:rFonts w:ascii="Helvetica" w:hAnsi="Helvetica" w:cs="Helvetica"/>
+          <w:color w:val="444444"/>
+        </w:rPr>
+      </w:pPr>
       <w:r>
         <w:rPr>
           <w:rStyle w:val="HTML"/>
@@ -4546,138 +4994,16 @@
           <w:szCs w:val="21"/>
           <w:shd w:val="clear" w:color="auto" w:fill="F9F2F4"/>
         </w:rPr>
-        <w:t>decay</w:t>
-      </w:r>
-      <w:r>
-        <w:rPr>
-          <w:rFonts w:ascii="Helvetica" w:hAnsi="Helvetica" w:cs="Helvetica"/>
-          <w:color w:val="444444"/>
-        </w:rPr>
-        <w:t> </w:t>
-      </w:r>
-      <w:r>
-        <w:rPr>
-          <w:rFonts w:ascii="Helvetica" w:hAnsi="Helvetica" w:cs="Helvetica"/>
-          <w:color w:val="444444"/>
-        </w:rPr>
-        <w:t>值为</w:t>
-      </w:r>
-      <w:r>
-        <w:rPr>
-          <w:rFonts w:ascii="Helvetica" w:hAnsi="Helvetica" w:cs="Helvetica"/>
-          <w:color w:val="444444"/>
-        </w:rPr>
-        <w:t>2</w:t>
-      </w:r>
-      <w:r>
-        <w:rPr>
-          <w:rFonts w:ascii="Helvetica" w:hAnsi="Helvetica" w:cs="Helvetica"/>
-          <w:color w:val="444444"/>
-        </w:rPr>
-        <w:t>便可。</w:t>
-      </w:r>
-    </w:p>
-    <w:p>
-      <w:pPr>
-        <w:rPr>
-          <w:rFonts w:ascii="微软雅黑" w:eastAsia="微软雅黑" w:hAnsi="微软雅黑" w:cs="宋体" w:hint="eastAsia"/>
-          <w:color w:val="3B3A3C"/>
-          <w:kern w:val="0"/>
-          <w:szCs w:val="24"/>
-        </w:rPr>
-      </w:pPr>
-    </w:p>
-    <w:p>
-      <w:pPr>
-        <w:rPr>
-          <w:rFonts w:ascii="微软雅黑" w:eastAsia="微软雅黑" w:hAnsi="微软雅黑" w:hint="eastAsia"/>
-          <w:b/>
-          <w:sz w:val="32"/>
-        </w:rPr>
-      </w:pPr>
-      <w:r>
-        <w:rPr>
-          <w:rFonts w:ascii="微软雅黑" w:eastAsia="微软雅黑" w:hAnsi="微软雅黑" w:hint="eastAsia"/>
-          <w:b/>
-          <w:sz w:val="32"/>
-        </w:rPr>
-        <w:t>平行</w:t>
-      </w:r>
-      <w:r>
-        <w:rPr>
-          <w:rFonts w:ascii="微软雅黑" w:eastAsia="微软雅黑" w:hAnsi="微软雅黑" w:hint="eastAsia"/>
-          <w:b/>
-          <w:sz w:val="32"/>
-        </w:rPr>
-        <w:t>光源</w:t>
-      </w:r>
-    </w:p>
-    <w:p>
-      <w:pPr>
-        <w:rPr>
-          <w:rFonts w:ascii="微软雅黑" w:eastAsia="微软雅黑" w:hAnsi="微软雅黑" w:cs="宋体"/>
-          <w:b/>
-          <w:bCs/>
-          <w:color w:val="3B3A3C"/>
-          <w:kern w:val="0"/>
-          <w:szCs w:val="24"/>
-        </w:rPr>
-      </w:pPr>
-      <w:r>
-        <w:rPr>
-          <w:rFonts w:ascii="微软雅黑" w:eastAsia="微软雅黑" w:hAnsi="微软雅黑" w:cs="宋体"/>
-          <w:b/>
-          <w:bCs/>
-          <w:color w:val="3B3A3C"/>
-          <w:kern w:val="0"/>
-          <w:szCs w:val="24"/>
-        </w:rPr>
-        <w:t>平行光是沿着特定方向发射的光，这种光的表现像是无限远,从它发出的光线都是平行的，常常用平行光来模拟太阳光的效果</w:t>
-      </w:r>
-      <w:r>
-        <w:rPr>
-          <w:rFonts w:ascii="微软雅黑" w:eastAsia="微软雅黑" w:hAnsi="微软雅黑" w:cs="宋体" w:hint="eastAsia"/>
-          <w:b/>
-          <w:bCs/>
-          <w:color w:val="3B3A3C"/>
-          <w:kern w:val="0"/>
-          <w:szCs w:val="24"/>
-        </w:rPr>
-        <w:t>，</w:t>
-      </w:r>
-      <w:r>
-        <w:rPr>
-          <w:rFonts w:ascii="微软雅黑" w:eastAsia="微软雅黑" w:hAnsi="微软雅黑" w:cs="宋体"/>
-          <w:b/>
-          <w:bCs/>
-          <w:color w:val="3B3A3C"/>
-          <w:kern w:val="0"/>
-          <w:szCs w:val="24"/>
-        </w:rPr>
-        <w:t>太阳足够远，因此我们可以认为太阳的位置是无限远，所以我们认为从太阳发出的光线也都是平行的</w:t>
-      </w:r>
-      <w:r>
-        <w:rPr>
-          <w:rFonts w:ascii="微软雅黑" w:eastAsia="微软雅黑" w:hAnsi="微软雅黑" w:cs="宋体" w:hint="eastAsia"/>
-          <w:b/>
-          <w:bCs/>
-          <w:color w:val="3B3A3C"/>
-          <w:kern w:val="0"/>
-          <w:szCs w:val="24"/>
-        </w:rPr>
-        <w:t>。</w:t>
-      </w:r>
-    </w:p>
-    <w:p>
-      <w:pPr>
-        <w:pStyle w:val="a5"/>
-        <w:shd w:val="clear" w:color="auto" w:fill="FFFFFF"/>
-        <w:spacing w:before="0" w:beforeAutospacing="0" w:after="150" w:afterAutospacing="0"/>
-        <w:rPr>
-          <w:rFonts w:ascii="Helvetica" w:hAnsi="Helvetica" w:cs="Helvetica"/>
-          <w:color w:val="444444"/>
-        </w:rPr>
-      </w:pPr>
+        <w:t>angle</w:t>
+      </w:r>
+      <w:r>
+        <w:rPr>
+          <w:rFonts w:ascii="Helvetica" w:hAnsi="Helvetica" w:cs="Helvetica"/>
+          <w:color w:val="444444"/>
+        </w:rPr>
+        <w:t>：光线散射角度，最大为</w:t>
+      </w:r>
+      <w:proofErr w:type="spellStart"/>
       <w:r>
         <w:rPr>
           <w:rStyle w:val="HTML"/>
@@ -4687,29 +5013,9 @@
           <w:szCs w:val="21"/>
           <w:shd w:val="clear" w:color="auto" w:fill="F9F2F4"/>
         </w:rPr>
-        <w:t>new THREE.DirectionalLight()</w:t>
-      </w:r>
-      <w:r>
-        <w:rPr>
-          <w:rFonts w:ascii="Helvetica" w:hAnsi="Helvetica" w:cs="Helvetica"/>
-          <w:color w:val="444444"/>
-        </w:rPr>
-        <w:t> </w:t>
-      </w:r>
-      <w:r>
-        <w:rPr>
-          <w:rFonts w:ascii="Helvetica" w:hAnsi="Helvetica" w:cs="Helvetica"/>
-          <w:color w:val="444444"/>
-        </w:rPr>
-        <w:t>用于创建平行光源，创建方法中只需要两个变量，依次是</w:t>
-      </w:r>
-      <w:r>
-        <w:rPr>
-          <w:rFonts w:ascii="Helvetica" w:hAnsi="Helvetica" w:cs="Helvetica"/>
-          <w:color w:val="444444"/>
-        </w:rPr>
-        <w:t> </w:t>
-      </w:r>
+        <w:t>Math.PI</w:t>
+      </w:r>
+      <w:proofErr w:type="spellEnd"/>
       <w:r>
         <w:rPr>
           <w:rStyle w:val="HTML"/>
@@ -4719,29 +5025,26 @@
           <w:szCs w:val="21"/>
           <w:shd w:val="clear" w:color="auto" w:fill="F9F2F4"/>
         </w:rPr>
-        <w:t>color</w:t>
-      </w:r>
-      <w:r>
-        <w:rPr>
-          <w:rFonts w:ascii="Helvetica" w:hAnsi="Helvetica" w:cs="Helvetica"/>
-          <w:color w:val="444444"/>
-        </w:rPr>
-        <w:t> </w:t>
-      </w:r>
-      <w:r>
-        <w:rPr>
-          <w:rFonts w:ascii="Helvetica" w:hAnsi="Helvetica" w:cs="Helvetica"/>
-          <w:color w:val="444444"/>
-        </w:rPr>
-        <w:t>，</w:t>
-      </w:r>
-      <w:r>
-        <w:rPr>
-          <w:rFonts w:ascii="Helvetica" w:hAnsi="Helvetica" w:cs="Helvetica"/>
-          <w:color w:val="444444"/>
-        </w:rPr>
-        <w:t> </w:t>
-      </w:r>
+        <w:t>/2</w:t>
+      </w:r>
+      <w:r>
+        <w:rPr>
+          <w:rFonts w:ascii="Helvetica" w:hAnsi="Helvetica" w:cs="Helvetica"/>
+          <w:color w:val="444444"/>
+        </w:rPr>
+        <w:t>。</w:t>
+      </w:r>
+    </w:p>
+    <w:p>
+      <w:pPr>
+        <w:pStyle w:val="a5"/>
+        <w:shd w:val="clear" w:color="auto" w:fill="FFFFFF"/>
+        <w:spacing w:before="0" w:beforeAutospacing="0" w:after="150" w:afterAutospacing="0"/>
+        <w:rPr>
+          <w:rFonts w:ascii="Helvetica" w:hAnsi="Helvetica" w:cs="Helvetica"/>
+          <w:color w:val="444444"/>
+        </w:rPr>
+      </w:pPr>
       <w:r>
         <w:rPr>
           <w:rStyle w:val="HTML"/>
@@ -4751,14 +5054,49 @@
           <w:szCs w:val="21"/>
           <w:shd w:val="clear" w:color="auto" w:fill="F9F2F4"/>
         </w:rPr>
-        <w:t>intensity</w:t>
-      </w:r>
-      <w:r>
-        <w:rPr>
-          <w:rFonts w:ascii="Helvetica" w:hAnsi="Helvetica" w:cs="Helvetica"/>
-          <w:color w:val="444444"/>
-        </w:rPr>
-        <w:t> </w:t>
+        <w:t>penumbra</w:t>
+      </w:r>
+      <w:r>
+        <w:rPr>
+          <w:rFonts w:ascii="Helvetica" w:hAnsi="Helvetica" w:cs="Helvetica"/>
+          <w:color w:val="444444"/>
+        </w:rPr>
+        <w:t>：聚光锥的半影衰减百分比。在</w:t>
+      </w:r>
+      <w:r>
+        <w:rPr>
+          <w:rFonts w:ascii="Helvetica" w:hAnsi="Helvetica" w:cs="Helvetica"/>
+          <w:color w:val="444444"/>
+        </w:rPr>
+        <w:t>0</w:t>
+      </w:r>
+      <w:r>
+        <w:rPr>
+          <w:rFonts w:ascii="Helvetica" w:hAnsi="Helvetica" w:cs="Helvetica"/>
+          <w:color w:val="444444"/>
+        </w:rPr>
+        <w:t>和</w:t>
+      </w:r>
+      <w:r>
+        <w:rPr>
+          <w:rFonts w:ascii="Helvetica" w:hAnsi="Helvetica" w:cs="Helvetica"/>
+          <w:color w:val="444444"/>
+        </w:rPr>
+        <w:t>1</w:t>
+      </w:r>
+      <w:r>
+        <w:rPr>
+          <w:rFonts w:ascii="Helvetica" w:hAnsi="Helvetica" w:cs="Helvetica"/>
+          <w:color w:val="444444"/>
+        </w:rPr>
+        <w:t>之间的值。默认为</w:t>
+      </w:r>
+      <w:r>
+        <w:rPr>
+          <w:rFonts w:ascii="Helvetica" w:hAnsi="Helvetica" w:cs="Helvetica"/>
+          <w:color w:val="444444"/>
+        </w:rPr>
+        <w:t>0</w:t>
       </w:r>
       <w:r>
         <w:rPr>
@@ -4787,7 +5125,7 @@
           <w:szCs w:val="21"/>
           <w:shd w:val="clear" w:color="auto" w:fill="F9F2F4"/>
         </w:rPr>
-        <w:t>color</w:t>
+        <w:t>decay</w:t>
       </w:r>
       <w:r>
         <w:rPr>
@@ -4801,35 +5139,21 @@
           <w:rFonts w:ascii="Helvetica" w:hAnsi="Helvetica" w:cs="Helvetica"/>
           <w:color w:val="444444"/>
         </w:rPr>
-        <w:t>：</w:t>
-      </w:r>
-      <w:r>
-        <w:rPr>
-          <w:rFonts w:ascii="Helvetica" w:hAnsi="Helvetica" w:cs="Helvetica"/>
-          <w:color w:val="444444"/>
-        </w:rPr>
-        <w:t>(</w:t>
-      </w:r>
-      <w:r>
-        <w:rPr>
-          <w:rFonts w:ascii="Helvetica" w:hAnsi="Helvetica" w:cs="Helvetica"/>
-          <w:color w:val="444444"/>
-        </w:rPr>
-        <w:t>可选参数</w:t>
-      </w:r>
-      <w:r>
-        <w:rPr>
-          <w:rFonts w:ascii="Helvetica" w:hAnsi="Helvetica" w:cs="Helvetica"/>
-          <w:color w:val="444444"/>
-        </w:rPr>
-        <w:t xml:space="preserve">)) </w:t>
-      </w:r>
-      <w:r>
-        <w:rPr>
-          <w:rFonts w:ascii="Helvetica" w:hAnsi="Helvetica" w:cs="Helvetica"/>
-          <w:color w:val="444444"/>
-        </w:rPr>
-        <w:t>十六进制光照颜色。</w:t>
+        <w:t>：沿着光照距离的衰退量。缺省值</w:t>
+      </w:r>
+      <w:r>
+        <w:rPr>
+          <w:rFonts w:ascii="Helvetica" w:hAnsi="Helvetica" w:cs="Helvetica"/>
+          <w:color w:val="444444"/>
+        </w:rPr>
+        <w:t xml:space="preserve"> 1</w:t>
+      </w:r>
+      <w:r>
+        <w:rPr>
+          <w:rFonts w:ascii="Helvetica" w:hAnsi="Helvetica" w:cs="Helvetica"/>
+          <w:color w:val="444444"/>
+        </w:rPr>
+        <w:t>。</w:t>
       </w:r>
       <w:r>
         <w:rPr>
@@ -4843,7 +5167,7 @@
           <w:rFonts w:ascii="Helvetica" w:hAnsi="Helvetica" w:cs="Helvetica"/>
           <w:color w:val="444444"/>
         </w:rPr>
-        <w:t>缺省值</w:t>
+        <w:t>模拟现实世界光衰减只需要设置</w:t>
       </w:r>
       <w:r>
         <w:rPr>
@@ -4861,35 +5185,7 @@
           <w:szCs w:val="21"/>
           <w:shd w:val="clear" w:color="auto" w:fill="F9F2F4"/>
         </w:rPr>
-        <w:t>0xffffff</w:t>
-      </w:r>
-      <w:r>
-        <w:rPr>
-          <w:rFonts w:ascii="Helvetica" w:hAnsi="Helvetica" w:cs="Helvetica"/>
-          <w:color w:val="444444"/>
-        </w:rPr>
-        <w:t> (</w:t>
-      </w:r>
-      <w:r>
-        <w:rPr>
-          <w:rFonts w:ascii="Helvetica" w:hAnsi="Helvetica" w:cs="Helvetica"/>
-          <w:color w:val="444444"/>
-        </w:rPr>
-        <w:t>白色</w:t>
-      </w:r>
-      <w:r>
-        <w:rPr>
-          <w:rFonts w:ascii="Helvetica" w:hAnsi="Helvetica" w:cs="Helvetica"/>
-          <w:color w:val="444444"/>
-        </w:rPr>
-        <w:t>)</w:t>
-      </w:r>
-      <w:r>
-        <w:rPr>
-          <w:rFonts w:ascii="Helvetica" w:hAnsi="Helvetica" w:cs="Helvetica"/>
-          <w:color w:val="444444"/>
-        </w:rPr>
-        <w:t>，不支持</w:t>
+        <w:t>decay</w:t>
       </w:r>
       <w:r>
         <w:rPr>
@@ -4898,6 +5194,215 @@
         </w:rPr>
         <w:t> </w:t>
       </w:r>
+      <w:r>
+        <w:rPr>
+          <w:rFonts w:ascii="Helvetica" w:hAnsi="Helvetica" w:cs="Helvetica"/>
+          <w:color w:val="444444"/>
+        </w:rPr>
+        <w:t>值为</w:t>
+      </w:r>
+      <w:r>
+        <w:rPr>
+          <w:rFonts w:ascii="Helvetica" w:hAnsi="Helvetica" w:cs="Helvetica"/>
+          <w:color w:val="444444"/>
+        </w:rPr>
+        <w:t>2</w:t>
+      </w:r>
+      <w:r>
+        <w:rPr>
+          <w:rFonts w:ascii="Helvetica" w:hAnsi="Helvetica" w:cs="Helvetica"/>
+          <w:color w:val="444444"/>
+        </w:rPr>
+        <w:t>便可。</w:t>
+      </w:r>
+    </w:p>
+    <w:p>
+      <w:pPr>
+        <w:rPr>
+          <w:rFonts w:ascii="微软雅黑" w:eastAsia="微软雅黑" w:hAnsi="微软雅黑" w:cs="宋体"/>
+          <w:color w:val="3B3A3C"/>
+          <w:kern w:val="0"/>
+          <w:szCs w:val="24"/>
+        </w:rPr>
+      </w:pPr>
+    </w:p>
+    <w:p>
+      <w:pPr>
+        <w:rPr>
+          <w:rFonts w:ascii="微软雅黑" w:eastAsia="微软雅黑" w:hAnsi="微软雅黑"/>
+          <w:b/>
+          <w:sz w:val="32"/>
+        </w:rPr>
+      </w:pPr>
+      <w:r>
+        <w:rPr>
+          <w:rFonts w:ascii="微软雅黑" w:eastAsia="微软雅黑" w:hAnsi="微软雅黑" w:hint="eastAsia"/>
+          <w:b/>
+          <w:sz w:val="32"/>
+        </w:rPr>
+        <w:t>平行</w:t>
+      </w:r>
+      <w:r>
+        <w:rPr>
+          <w:rFonts w:ascii="微软雅黑" w:eastAsia="微软雅黑" w:hAnsi="微软雅黑" w:hint="eastAsia"/>
+          <w:b/>
+          <w:sz w:val="32"/>
+        </w:rPr>
+        <w:t>光源</w:t>
+      </w:r>
+    </w:p>
+    <w:p>
+      <w:pPr>
+        <w:rPr>
+          <w:rFonts w:ascii="微软雅黑" w:eastAsia="微软雅黑" w:hAnsi="微软雅黑" w:hint="eastAsia"/>
+          <w:b/>
+          <w:sz w:val="32"/>
+        </w:rPr>
+      </w:pPr>
+      <w:r>
+        <w:rPr>
+          <w:noProof/>
+        </w:rPr>
+        <w:drawing>
+          <wp:inline distT="0" distB="0" distL="0" distR="0" wp14:anchorId="27DADE62" wp14:editId="7084783B">
+            <wp:extent cx="1733550" cy="1323975"/>
+            <wp:effectExtent l="0" t="0" r="0" b="9525"/>
+            <wp:docPr id="10" name="图片 10" descr="C:\Users\kezunren\AppData\Local\Temp\企业微信截图_159486984069.png"/>
+            <wp:cNvGraphicFramePr>
+              <a:graphicFrameLocks xmlns:a="http://schemas.openxmlformats.org/drawingml/2006/main" noChangeAspect="1"/>
+            </wp:cNvGraphicFramePr>
+            <a:graphic xmlns:a="http://schemas.openxmlformats.org/drawingml/2006/main">
+              <a:graphicData uri="http://schemas.openxmlformats.org/drawingml/2006/picture">
+                <pic:pic xmlns:pic="http://schemas.openxmlformats.org/drawingml/2006/picture">
+                  <pic:nvPicPr>
+                    <pic:cNvPr id="0" name="Picture 5" descr="C:\Users\kezunren\AppData\Local\Temp\企业微信截图_159486984069.png"/>
+                    <pic:cNvPicPr>
+                      <a:picLocks noChangeAspect="1" noChangeArrowheads="1"/>
+                    </pic:cNvPicPr>
+                  </pic:nvPicPr>
+                  <pic:blipFill>
+                    <a:blip r:embed="rId16">
+                      <a:extLst>
+                        <a:ext uri="{28A0092B-C50C-407E-A947-70E740481C1C}">
+                          <a14:useLocalDpi xmlns:a14="http://schemas.microsoft.com/office/drawing/2010/main" val="0"/>
+                        </a:ext>
+                      </a:extLst>
+                    </a:blip>
+                    <a:srcRect/>
+                    <a:stretch>
+                      <a:fillRect/>
+                    </a:stretch>
+                  </pic:blipFill>
+                  <pic:spPr bwMode="auto">
+                    <a:xfrm>
+                      <a:off x="0" y="0"/>
+                      <a:ext cx="1733550" cy="1323975"/>
+                    </a:xfrm>
+                    <a:prstGeom prst="rect">
+                      <a:avLst/>
+                    </a:prstGeom>
+                    <a:noFill/>
+                    <a:ln>
+                      <a:noFill/>
+                    </a:ln>
+                  </pic:spPr>
+                </pic:pic>
+              </a:graphicData>
+            </a:graphic>
+          </wp:inline>
+        </w:drawing>
+      </w:r>
+    </w:p>
+    <w:p>
+      <w:pPr>
+        <w:rPr>
+          <w:rFonts w:ascii="微软雅黑" w:eastAsia="微软雅黑" w:hAnsi="微软雅黑" w:cs="宋体"/>
+          <w:b/>
+          <w:bCs/>
+          <w:color w:val="3B3A3C"/>
+          <w:kern w:val="0"/>
+          <w:szCs w:val="24"/>
+        </w:rPr>
+      </w:pPr>
+      <w:r>
+        <w:rPr>
+          <w:rFonts w:ascii="微软雅黑" w:eastAsia="微软雅黑" w:hAnsi="微软雅黑" w:cs="宋体"/>
+          <w:b/>
+          <w:bCs/>
+          <w:color w:val="3B3A3C"/>
+          <w:kern w:val="0"/>
+          <w:szCs w:val="24"/>
+        </w:rPr>
+        <w:t>平行光是沿着特定方向发射的光，这种光的表</w:t>
+      </w:r>
+      <w:proofErr w:type="gramStart"/>
+      <w:r>
+        <w:rPr>
+          <w:rFonts w:ascii="微软雅黑" w:eastAsia="微软雅黑" w:hAnsi="微软雅黑" w:cs="宋体"/>
+          <w:b/>
+          <w:bCs/>
+          <w:color w:val="3B3A3C"/>
+          <w:kern w:val="0"/>
+          <w:szCs w:val="24"/>
+        </w:rPr>
+        <w:t>现像</w:t>
+      </w:r>
+      <w:proofErr w:type="gramEnd"/>
+      <w:r>
+        <w:rPr>
+          <w:rFonts w:ascii="微软雅黑" w:eastAsia="微软雅黑" w:hAnsi="微软雅黑" w:cs="宋体"/>
+          <w:b/>
+          <w:bCs/>
+          <w:color w:val="3B3A3C"/>
+          <w:kern w:val="0"/>
+          <w:szCs w:val="24"/>
+        </w:rPr>
+        <w:t>是无限远,从它发出的光线都是平行的，常常用平行光来模拟太阳光的效果</w:t>
+      </w:r>
+      <w:r>
+        <w:rPr>
+          <w:rFonts w:ascii="微软雅黑" w:eastAsia="微软雅黑" w:hAnsi="微软雅黑" w:cs="宋体" w:hint="eastAsia"/>
+          <w:b/>
+          <w:bCs/>
+          <w:color w:val="3B3A3C"/>
+          <w:kern w:val="0"/>
+          <w:szCs w:val="24"/>
+        </w:rPr>
+        <w:t>，</w:t>
+      </w:r>
+      <w:r>
+        <w:rPr>
+          <w:rFonts w:ascii="微软雅黑" w:eastAsia="微软雅黑" w:hAnsi="微软雅黑" w:cs="宋体"/>
+          <w:b/>
+          <w:bCs/>
+          <w:color w:val="3B3A3C"/>
+          <w:kern w:val="0"/>
+          <w:szCs w:val="24"/>
+        </w:rPr>
+        <w:t>太阳足够远，因此我们可以认为太阳的位置是无限远，所以我们认为从太阳发出的光线也都是平行的</w:t>
+      </w:r>
+      <w:r>
+        <w:rPr>
+          <w:rFonts w:ascii="微软雅黑" w:eastAsia="微软雅黑" w:hAnsi="微软雅黑" w:cs="宋体" w:hint="eastAsia"/>
+          <w:b/>
+          <w:bCs/>
+          <w:color w:val="3B3A3C"/>
+          <w:kern w:val="0"/>
+          <w:szCs w:val="24"/>
+        </w:rPr>
+        <w:t>。</w:t>
+      </w:r>
+    </w:p>
+    <w:p>
+      <w:pPr>
+        <w:pStyle w:val="a5"/>
+        <w:shd w:val="clear" w:color="auto" w:fill="FFFFFF"/>
+        <w:spacing w:before="0" w:beforeAutospacing="0" w:after="150" w:afterAutospacing="0"/>
+        <w:rPr>
+          <w:rFonts w:ascii="Helvetica" w:hAnsi="Helvetica" w:cs="Helvetica"/>
+          <w:color w:val="444444"/>
+        </w:rPr>
+      </w:pPr>
       <w:r>
         <w:rPr>
           <w:rStyle w:val="HTML"/>
@@ -4907,33 +5412,10 @@
           <w:szCs w:val="21"/>
           <w:shd w:val="clear" w:color="auto" w:fill="F9F2F4"/>
         </w:rPr>
-        <w:t>rgba</w:t>
-      </w:r>
-      <w:r>
-        <w:rPr>
-          <w:rFonts w:ascii="Helvetica" w:hAnsi="Helvetica" w:cs="Helvetica"/>
-          <w:color w:val="444444"/>
-        </w:rPr>
-        <w:t> </w:t>
-      </w:r>
-      <w:r>
-        <w:rPr>
-          <w:rFonts w:ascii="Helvetica" w:hAnsi="Helvetica" w:cs="Helvetica"/>
-          <w:color w:val="444444"/>
-        </w:rPr>
-        <w:t>格式颜色。</w:t>
-      </w:r>
-    </w:p>
-    <w:p>
-      <w:pPr>
-        <w:pStyle w:val="a5"/>
-        <w:shd w:val="clear" w:color="auto" w:fill="FFFFFF"/>
-        <w:spacing w:before="0" w:beforeAutospacing="0" w:after="150" w:afterAutospacing="0"/>
-        <w:rPr>
-          <w:rFonts w:ascii="Helvetica" w:hAnsi="Helvetica" w:cs="Helvetica"/>
-          <w:color w:val="444444"/>
-        </w:rPr>
-      </w:pPr>
+        <w:lastRenderedPageBreak/>
+        <w:t xml:space="preserve">new </w:t>
+      </w:r>
+      <w:proofErr w:type="spellStart"/>
       <w:r>
         <w:rPr>
           <w:rStyle w:val="HTML"/>
@@ -4943,161 +5425,9 @@
           <w:szCs w:val="21"/>
           <w:shd w:val="clear" w:color="auto" w:fill="F9F2F4"/>
         </w:rPr>
-        <w:t>intensity</w:t>
-      </w:r>
-      <w:r>
-        <w:rPr>
-          <w:rFonts w:ascii="Helvetica" w:hAnsi="Helvetica" w:cs="Helvetica"/>
-          <w:color w:val="444444"/>
-        </w:rPr>
-        <w:t> </w:t>
-      </w:r>
-      <w:r>
-        <w:rPr>
-          <w:rFonts w:ascii="Helvetica" w:hAnsi="Helvetica" w:cs="Helvetica"/>
-          <w:color w:val="444444"/>
-        </w:rPr>
-        <w:t>：</w:t>
-      </w:r>
-      <w:r>
-        <w:rPr>
-          <w:rFonts w:ascii="Helvetica" w:hAnsi="Helvetica" w:cs="Helvetica"/>
-          <w:color w:val="444444"/>
-        </w:rPr>
-        <w:t>(</w:t>
-      </w:r>
-      <w:r>
-        <w:rPr>
-          <w:rFonts w:ascii="Helvetica" w:hAnsi="Helvetica" w:cs="Helvetica"/>
-          <w:color w:val="444444"/>
-        </w:rPr>
-        <w:t>可选参数</w:t>
-      </w:r>
-      <w:r>
-        <w:rPr>
-          <w:rFonts w:ascii="Helvetica" w:hAnsi="Helvetica" w:cs="Helvetica"/>
-          <w:color w:val="444444"/>
-        </w:rPr>
-        <w:t xml:space="preserve">) </w:t>
-      </w:r>
-      <w:r>
-        <w:rPr>
-          <w:rFonts w:ascii="Helvetica" w:hAnsi="Helvetica" w:cs="Helvetica"/>
-          <w:color w:val="444444"/>
-        </w:rPr>
-        <w:t>光照强度。</w:t>
-      </w:r>
-      <w:r>
-        <w:rPr>
-          <w:rFonts w:ascii="Helvetica" w:hAnsi="Helvetica" w:cs="Helvetica"/>
-          <w:color w:val="444444"/>
-        </w:rPr>
-        <w:t xml:space="preserve"> </w:t>
-      </w:r>
-      <w:r>
-        <w:rPr>
-          <w:rFonts w:ascii="Helvetica" w:hAnsi="Helvetica" w:cs="Helvetica"/>
-          <w:color w:val="444444"/>
-        </w:rPr>
-        <w:t>缺省值</w:t>
-      </w:r>
-      <w:r>
-        <w:rPr>
-          <w:rFonts w:ascii="Helvetica" w:hAnsi="Helvetica" w:cs="Helvetica"/>
-          <w:color w:val="444444"/>
-        </w:rPr>
-        <w:t xml:space="preserve"> 1</w:t>
-      </w:r>
-      <w:r>
-        <w:rPr>
-          <w:rFonts w:ascii="Helvetica" w:hAnsi="Helvetica" w:cs="Helvetica"/>
-          <w:color w:val="444444"/>
-        </w:rPr>
-        <w:t>，值越大光照越强，实测最小值为</w:t>
-      </w:r>
-      <w:r>
-        <w:rPr>
-          <w:rFonts w:ascii="Helvetica" w:hAnsi="Helvetica" w:cs="Helvetica"/>
-          <w:color w:val="444444"/>
-        </w:rPr>
-        <w:t>0</w:t>
-      </w:r>
-      <w:r>
-        <w:rPr>
-          <w:rFonts w:ascii="Helvetica" w:hAnsi="Helvetica" w:cs="Helvetica"/>
-          <w:color w:val="444444"/>
-        </w:rPr>
-        <w:t>，最大值不限。</w:t>
-      </w:r>
-    </w:p>
-    <w:p>
-      <w:pPr>
-        <w:rPr>
-          <w:rFonts w:ascii="微软雅黑" w:eastAsia="微软雅黑" w:hAnsi="微软雅黑" w:cs="宋体" w:hint="eastAsia"/>
-          <w:color w:val="3B3A3C"/>
-          <w:kern w:val="0"/>
-          <w:szCs w:val="24"/>
-        </w:rPr>
-      </w:pPr>
-    </w:p>
-    <w:p>
-      <w:pPr>
-        <w:rPr>
-          <w:rFonts w:ascii="微软雅黑" w:eastAsia="微软雅黑" w:hAnsi="微软雅黑" w:hint="eastAsia"/>
-          <w:b/>
-          <w:sz w:val="32"/>
-        </w:rPr>
-      </w:pPr>
-      <w:r>
-        <w:rPr>
-          <w:rFonts w:ascii="微软雅黑" w:eastAsia="微软雅黑" w:hAnsi="微软雅黑" w:hint="eastAsia"/>
-          <w:b/>
-          <w:sz w:val="32"/>
-        </w:rPr>
-        <w:t>环境</w:t>
-      </w:r>
-      <w:r>
-        <w:rPr>
-          <w:rFonts w:ascii="微软雅黑" w:eastAsia="微软雅黑" w:hAnsi="微软雅黑" w:hint="eastAsia"/>
-          <w:b/>
-          <w:sz w:val="32"/>
-        </w:rPr>
-        <w:t>光源</w:t>
-      </w:r>
-    </w:p>
-    <w:p>
-      <w:pPr>
-        <w:rPr>
-          <w:rFonts w:ascii="微软雅黑" w:eastAsia="微软雅黑" w:hAnsi="微软雅黑" w:cs="宋体"/>
-          <w:b/>
-          <w:bCs/>
-          <w:color w:val="3B3A3C"/>
-          <w:kern w:val="0"/>
-          <w:szCs w:val="24"/>
-        </w:rPr>
-      </w:pPr>
-      <w:r>
-        <w:rPr>
-          <w:rFonts w:ascii="微软雅黑" w:eastAsia="微软雅黑" w:hAnsi="微软雅黑" w:cs="宋体"/>
-          <w:b/>
-          <w:bCs/>
-          <w:color w:val="3B3A3C"/>
-          <w:kern w:val="0"/>
-          <w:szCs w:val="24"/>
-        </w:rPr>
-        <w:t>环境光会均匀的照亮场景中的所有物体，该光源无法投影物体的阴影，因为环境光源是没有方向的</w:t>
-      </w:r>
-    </w:p>
-    <w:p>
-      <w:pPr>
-        <w:pStyle w:val="a5"/>
-        <w:shd w:val="clear" w:color="auto" w:fill="FFFFFF"/>
-        <w:spacing w:before="0" w:beforeAutospacing="0" w:after="150" w:afterAutospacing="0"/>
-        <w:rPr>
-          <w:rFonts w:ascii="Helvetica" w:hAnsi="Helvetica" w:cs="Helvetica"/>
-          <w:color w:val="444444"/>
-        </w:rPr>
-      </w:pPr>
+        <w:t>THREE.DirectionalLight</w:t>
+      </w:r>
+      <w:proofErr w:type="spellEnd"/>
       <w:r>
         <w:rPr>
           <w:rStyle w:val="HTML"/>
@@ -5107,7 +5437,7 @@
           <w:szCs w:val="21"/>
           <w:shd w:val="clear" w:color="auto" w:fill="F9F2F4"/>
         </w:rPr>
-        <w:t>new THREE.AmbientLight()</w:t>
+        <w:t>()</w:t>
       </w:r>
       <w:r>
         <w:rPr>
@@ -5121,7 +5451,7 @@
           <w:rFonts w:ascii="Helvetica" w:hAnsi="Helvetica" w:cs="Helvetica"/>
           <w:color w:val="444444"/>
         </w:rPr>
-        <w:t>用于创建环境光源，环境光源比较简单，创建方法中只需要两个变量，依次是</w:t>
+        <w:t>用于创建平行光源，创建方法中只需要两个变量，依次是</w:t>
       </w:r>
       <w:r>
         <w:rPr>
@@ -5318,6 +5648,7 @@
         </w:rPr>
         <w:t> </w:t>
       </w:r>
+      <w:proofErr w:type="spellStart"/>
       <w:r>
         <w:rPr>
           <w:rStyle w:val="HTML"/>
@@ -5329,6 +5660,7 @@
         </w:rPr>
         <w:t>rgba</w:t>
       </w:r>
+      <w:proofErr w:type="spellEnd"/>
       <w:r>
         <w:rPr>
           <w:rFonts w:ascii="Helvetica" w:hAnsi="Helvetica" w:cs="Helvetica"/>
@@ -5350,7 +5682,7 @@
         <w:shd w:val="clear" w:color="auto" w:fill="FFFFFF"/>
         <w:spacing w:before="0" w:beforeAutospacing="0" w:after="150" w:afterAutospacing="0"/>
         <w:rPr>
-          <w:rFonts w:ascii="Helvetica" w:hAnsi="Helvetica" w:cs="Helvetica" w:hint="eastAsia"/>
+          <w:rFonts w:ascii="Helvetica" w:hAnsi="Helvetica" w:cs="Helvetica"/>
           <w:color w:val="444444"/>
         </w:rPr>
       </w:pPr>
@@ -5452,6 +5784,465 @@
     </w:p>
     <w:p>
       <w:pPr>
+        <w:rPr>
+          <w:rFonts w:ascii="微软雅黑" w:eastAsia="微软雅黑" w:hAnsi="微软雅黑" w:cs="宋体"/>
+          <w:color w:val="3B3A3C"/>
+          <w:kern w:val="0"/>
+          <w:szCs w:val="24"/>
+        </w:rPr>
+      </w:pPr>
+    </w:p>
+    <w:p>
+      <w:pPr>
+        <w:rPr>
+          <w:rFonts w:ascii="微软雅黑" w:eastAsia="微软雅黑" w:hAnsi="微软雅黑"/>
+          <w:b/>
+          <w:sz w:val="32"/>
+        </w:rPr>
+      </w:pPr>
+      <w:r>
+        <w:rPr>
+          <w:rFonts w:ascii="微软雅黑" w:eastAsia="微软雅黑" w:hAnsi="微软雅黑" w:hint="eastAsia"/>
+          <w:b/>
+          <w:sz w:val="32"/>
+        </w:rPr>
+        <w:t>环境</w:t>
+      </w:r>
+      <w:r>
+        <w:rPr>
+          <w:rFonts w:ascii="微软雅黑" w:eastAsia="微软雅黑" w:hAnsi="微软雅黑" w:hint="eastAsia"/>
+          <w:b/>
+          <w:sz w:val="32"/>
+        </w:rPr>
+        <w:t>光源</w:t>
+      </w:r>
+    </w:p>
+    <w:p>
+      <w:pPr>
+        <w:rPr>
+          <w:rFonts w:ascii="微软雅黑" w:eastAsia="微软雅黑" w:hAnsi="微软雅黑" w:cs="宋体"/>
+          <w:b/>
+          <w:bCs/>
+          <w:color w:val="3B3A3C"/>
+          <w:kern w:val="0"/>
+          <w:szCs w:val="24"/>
+        </w:rPr>
+      </w:pPr>
+      <w:r>
+        <w:rPr>
+          <w:rFonts w:ascii="微软雅黑" w:eastAsia="微软雅黑" w:hAnsi="微软雅黑" w:cs="宋体"/>
+          <w:b/>
+          <w:bCs/>
+          <w:color w:val="3B3A3C"/>
+          <w:kern w:val="0"/>
+          <w:szCs w:val="24"/>
+        </w:rPr>
+        <w:t>环境光会均匀的照亮场景中的所有物体，该光源无法投影物体的阴影，因为环境光源是没有方向的</w:t>
+      </w:r>
+    </w:p>
+    <w:p>
+      <w:pPr>
+        <w:pStyle w:val="a5"/>
+        <w:shd w:val="clear" w:color="auto" w:fill="FFFFFF"/>
+        <w:spacing w:before="0" w:beforeAutospacing="0" w:after="150" w:afterAutospacing="0"/>
+        <w:rPr>
+          <w:rFonts w:ascii="Helvetica" w:hAnsi="Helvetica" w:cs="Helvetica"/>
+          <w:color w:val="444444"/>
+        </w:rPr>
+      </w:pPr>
+      <w:r>
+        <w:rPr>
+          <w:rStyle w:val="HTML"/>
+          <w:rFonts w:ascii="Consolas" w:hAnsi="Consolas"/>
+          <w:color w:val="C7254E"/>
+          <w:sz w:val="21"/>
+          <w:szCs w:val="21"/>
+          <w:shd w:val="clear" w:color="auto" w:fill="F9F2F4"/>
+        </w:rPr>
+        <w:t xml:space="preserve">new </w:t>
+      </w:r>
+      <w:proofErr w:type="spellStart"/>
+      <w:r>
+        <w:rPr>
+          <w:rStyle w:val="HTML"/>
+          <w:rFonts w:ascii="Consolas" w:hAnsi="Consolas"/>
+          <w:color w:val="C7254E"/>
+          <w:sz w:val="21"/>
+          <w:szCs w:val="21"/>
+          <w:shd w:val="clear" w:color="auto" w:fill="F9F2F4"/>
+        </w:rPr>
+        <w:t>THREE.AmbientLight</w:t>
+      </w:r>
+      <w:proofErr w:type="spellEnd"/>
+      <w:r>
+        <w:rPr>
+          <w:rStyle w:val="HTML"/>
+          <w:rFonts w:ascii="Consolas" w:hAnsi="Consolas"/>
+          <w:color w:val="C7254E"/>
+          <w:sz w:val="21"/>
+          <w:szCs w:val="21"/>
+          <w:shd w:val="clear" w:color="auto" w:fill="F9F2F4"/>
+        </w:rPr>
+        <w:t>()</w:t>
+      </w:r>
+      <w:r>
+        <w:rPr>
+          <w:rFonts w:ascii="Helvetica" w:hAnsi="Helvetica" w:cs="Helvetica"/>
+          <w:color w:val="444444"/>
+        </w:rPr>
+        <w:t> </w:t>
+      </w:r>
+      <w:r>
+        <w:rPr>
+          <w:rFonts w:ascii="Helvetica" w:hAnsi="Helvetica" w:cs="Helvetica"/>
+          <w:color w:val="444444"/>
+        </w:rPr>
+        <w:t>用于创建环境光源，环境光源比较简单，创建方法中只需要两个变量，依次是</w:t>
+      </w:r>
+      <w:r>
+        <w:rPr>
+          <w:rFonts w:ascii="Helvetica" w:hAnsi="Helvetica" w:cs="Helvetica"/>
+          <w:color w:val="444444"/>
+        </w:rPr>
+        <w:t> </w:t>
+      </w:r>
+      <w:r>
+        <w:rPr>
+          <w:rStyle w:val="HTML"/>
+          <w:rFonts w:ascii="Consolas" w:hAnsi="Consolas"/>
+          <w:color w:val="C7254E"/>
+          <w:sz w:val="21"/>
+          <w:szCs w:val="21"/>
+          <w:shd w:val="clear" w:color="auto" w:fill="F9F2F4"/>
+        </w:rPr>
+        <w:t>color</w:t>
+      </w:r>
+      <w:r>
+        <w:rPr>
+          <w:rFonts w:ascii="Helvetica" w:hAnsi="Helvetica" w:cs="Helvetica"/>
+          <w:color w:val="444444"/>
+        </w:rPr>
+        <w:t> </w:t>
+      </w:r>
+      <w:r>
+        <w:rPr>
+          <w:rFonts w:ascii="Helvetica" w:hAnsi="Helvetica" w:cs="Helvetica"/>
+          <w:color w:val="444444"/>
+        </w:rPr>
+        <w:t>，</w:t>
+      </w:r>
+      <w:r>
+        <w:rPr>
+          <w:rFonts w:ascii="Helvetica" w:hAnsi="Helvetica" w:cs="Helvetica"/>
+          <w:color w:val="444444"/>
+        </w:rPr>
+        <w:t> </w:t>
+      </w:r>
+      <w:r>
+        <w:rPr>
+          <w:rStyle w:val="HTML"/>
+          <w:rFonts w:ascii="Consolas" w:hAnsi="Consolas"/>
+          <w:color w:val="C7254E"/>
+          <w:sz w:val="21"/>
+          <w:szCs w:val="21"/>
+          <w:shd w:val="clear" w:color="auto" w:fill="F9F2F4"/>
+        </w:rPr>
+        <w:t>intensity</w:t>
+      </w:r>
+      <w:r>
+        <w:rPr>
+          <w:rFonts w:ascii="Helvetica" w:hAnsi="Helvetica" w:cs="Helvetica"/>
+          <w:color w:val="444444"/>
+        </w:rPr>
+        <w:t> </w:t>
+      </w:r>
+      <w:r>
+        <w:rPr>
+          <w:rFonts w:ascii="Helvetica" w:hAnsi="Helvetica" w:cs="Helvetica"/>
+          <w:color w:val="444444"/>
+        </w:rPr>
+        <w:t>。</w:t>
+      </w:r>
+    </w:p>
+    <w:p>
+      <w:pPr>
+        <w:pStyle w:val="a5"/>
+        <w:shd w:val="clear" w:color="auto" w:fill="FFFFFF"/>
+        <w:spacing w:before="0" w:beforeAutospacing="0" w:after="150" w:afterAutospacing="0"/>
+        <w:rPr>
+          <w:rFonts w:ascii="Helvetica" w:hAnsi="Helvetica" w:cs="Helvetica"/>
+          <w:color w:val="444444"/>
+        </w:rPr>
+      </w:pPr>
+      <w:r>
+        <w:rPr>
+          <w:rStyle w:val="HTML"/>
+          <w:rFonts w:ascii="Consolas" w:hAnsi="Consolas"/>
+          <w:color w:val="C7254E"/>
+          <w:sz w:val="21"/>
+          <w:szCs w:val="21"/>
+          <w:shd w:val="clear" w:color="auto" w:fill="F9F2F4"/>
+        </w:rPr>
+        <w:t>color</w:t>
+      </w:r>
+      <w:r>
+        <w:rPr>
+          <w:rFonts w:ascii="Helvetica" w:hAnsi="Helvetica" w:cs="Helvetica"/>
+          <w:color w:val="444444"/>
+        </w:rPr>
+        <w:t> </w:t>
+      </w:r>
+      <w:r>
+        <w:rPr>
+          <w:rFonts w:ascii="Helvetica" w:hAnsi="Helvetica" w:cs="Helvetica"/>
+          <w:color w:val="444444"/>
+        </w:rPr>
+        <w:t>：</w:t>
+      </w:r>
+      <w:r>
+        <w:rPr>
+          <w:rFonts w:ascii="Helvetica" w:hAnsi="Helvetica" w:cs="Helvetica"/>
+          <w:color w:val="444444"/>
+        </w:rPr>
+        <w:t>(</w:t>
+      </w:r>
+      <w:r>
+        <w:rPr>
+          <w:rFonts w:ascii="Helvetica" w:hAnsi="Helvetica" w:cs="Helvetica"/>
+          <w:color w:val="444444"/>
+        </w:rPr>
+        <w:t>可选参数</w:t>
+      </w:r>
+      <w:r>
+        <w:rPr>
+          <w:rFonts w:ascii="Helvetica" w:hAnsi="Helvetica" w:cs="Helvetica"/>
+          <w:color w:val="444444"/>
+        </w:rPr>
+        <w:t xml:space="preserve">)) </w:t>
+      </w:r>
+      <w:r>
+        <w:rPr>
+          <w:rFonts w:ascii="Helvetica" w:hAnsi="Helvetica" w:cs="Helvetica"/>
+          <w:color w:val="444444"/>
+        </w:rPr>
+        <w:t>十六进制光照颜色。</w:t>
+      </w:r>
+      <w:r>
+        <w:rPr>
+          <w:rFonts w:ascii="Helvetica" w:hAnsi="Helvetica" w:cs="Helvetica"/>
+          <w:color w:val="444444"/>
+        </w:rPr>
+        <w:t xml:space="preserve"> </w:t>
+      </w:r>
+      <w:r>
+        <w:rPr>
+          <w:rFonts w:ascii="Helvetica" w:hAnsi="Helvetica" w:cs="Helvetica"/>
+          <w:color w:val="444444"/>
+        </w:rPr>
+        <w:t>缺省值</w:t>
+      </w:r>
+      <w:r>
+        <w:rPr>
+          <w:rFonts w:ascii="Helvetica" w:hAnsi="Helvetica" w:cs="Helvetica"/>
+          <w:color w:val="444444"/>
+        </w:rPr>
+        <w:t> </w:t>
+      </w:r>
+      <w:r>
+        <w:rPr>
+          <w:rStyle w:val="HTML"/>
+          <w:rFonts w:ascii="Consolas" w:hAnsi="Consolas"/>
+          <w:color w:val="C7254E"/>
+          <w:sz w:val="21"/>
+          <w:szCs w:val="21"/>
+          <w:shd w:val="clear" w:color="auto" w:fill="F9F2F4"/>
+        </w:rPr>
+        <w:t>0xffffff</w:t>
+      </w:r>
+      <w:r>
+        <w:rPr>
+          <w:rFonts w:ascii="Helvetica" w:hAnsi="Helvetica" w:cs="Helvetica"/>
+          <w:color w:val="444444"/>
+        </w:rPr>
+        <w:t> (</w:t>
+      </w:r>
+      <w:r>
+        <w:rPr>
+          <w:rFonts w:ascii="Helvetica" w:hAnsi="Helvetica" w:cs="Helvetica"/>
+          <w:color w:val="444444"/>
+        </w:rPr>
+        <w:t>白色</w:t>
+      </w:r>
+      <w:r>
+        <w:rPr>
+          <w:rFonts w:ascii="Helvetica" w:hAnsi="Helvetica" w:cs="Helvetica"/>
+          <w:color w:val="444444"/>
+        </w:rPr>
+        <w:t>)</w:t>
+      </w:r>
+      <w:r>
+        <w:rPr>
+          <w:rFonts w:ascii="Helvetica" w:hAnsi="Helvetica" w:cs="Helvetica"/>
+          <w:color w:val="444444"/>
+        </w:rPr>
+        <w:t>，不支持</w:t>
+      </w:r>
+      <w:r>
+        <w:rPr>
+          <w:rFonts w:ascii="Helvetica" w:hAnsi="Helvetica" w:cs="Helvetica"/>
+          <w:color w:val="444444"/>
+        </w:rPr>
+        <w:t> </w:t>
+      </w:r>
+      <w:proofErr w:type="spellStart"/>
+      <w:r>
+        <w:rPr>
+          <w:rStyle w:val="HTML"/>
+          <w:rFonts w:ascii="Consolas" w:hAnsi="Consolas"/>
+          <w:color w:val="C7254E"/>
+          <w:sz w:val="21"/>
+          <w:szCs w:val="21"/>
+          <w:shd w:val="clear" w:color="auto" w:fill="F9F2F4"/>
+        </w:rPr>
+        <w:t>rgba</w:t>
+      </w:r>
+      <w:proofErr w:type="spellEnd"/>
+      <w:r>
+        <w:rPr>
+          <w:rFonts w:ascii="Helvetica" w:hAnsi="Helvetica" w:cs="Helvetica"/>
+          <w:color w:val="444444"/>
+        </w:rPr>
+        <w:t> </w:t>
+      </w:r>
+      <w:r>
+        <w:rPr>
+          <w:rFonts w:ascii="Helvetica" w:hAnsi="Helvetica" w:cs="Helvetica"/>
+          <w:color w:val="444444"/>
+        </w:rPr>
+        <w:t>格式颜色。</w:t>
+      </w:r>
+    </w:p>
+    <w:p>
+      <w:pPr>
+        <w:pStyle w:val="a5"/>
+        <w:shd w:val="clear" w:color="auto" w:fill="FFFFFF"/>
+        <w:spacing w:before="0" w:beforeAutospacing="0" w:after="150" w:afterAutospacing="0"/>
+        <w:rPr>
+          <w:rFonts w:ascii="Helvetica" w:hAnsi="Helvetica" w:cs="Helvetica"/>
+          <w:color w:val="444444"/>
+        </w:rPr>
+      </w:pPr>
+      <w:r>
+        <w:rPr>
+          <w:rStyle w:val="HTML"/>
+          <w:rFonts w:ascii="Consolas" w:hAnsi="Consolas"/>
+          <w:color w:val="C7254E"/>
+          <w:sz w:val="21"/>
+          <w:szCs w:val="21"/>
+          <w:shd w:val="clear" w:color="auto" w:fill="F9F2F4"/>
+        </w:rPr>
+        <w:t>intensity</w:t>
+      </w:r>
+      <w:r>
+        <w:rPr>
+          <w:rFonts w:ascii="Helvetica" w:hAnsi="Helvetica" w:cs="Helvetica"/>
+          <w:color w:val="444444"/>
+        </w:rPr>
+        <w:t> </w:t>
+      </w:r>
+      <w:r>
+        <w:rPr>
+          <w:rFonts w:ascii="Helvetica" w:hAnsi="Helvetica" w:cs="Helvetica"/>
+          <w:color w:val="444444"/>
+        </w:rPr>
+        <w:t>：</w:t>
+      </w:r>
+      <w:r>
+        <w:rPr>
+          <w:rFonts w:ascii="Helvetica" w:hAnsi="Helvetica" w:cs="Helvetica"/>
+          <w:color w:val="444444"/>
+        </w:rPr>
+        <w:t>(</w:t>
+      </w:r>
+      <w:r>
+        <w:rPr>
+          <w:rFonts w:ascii="Helvetica" w:hAnsi="Helvetica" w:cs="Helvetica"/>
+          <w:color w:val="444444"/>
+        </w:rPr>
+        <w:t>可选参数</w:t>
+      </w:r>
+      <w:r>
+        <w:rPr>
+          <w:rFonts w:ascii="Helvetica" w:hAnsi="Helvetica" w:cs="Helvetica"/>
+          <w:color w:val="444444"/>
+        </w:rPr>
+        <w:t xml:space="preserve">) </w:t>
+      </w:r>
+      <w:r>
+        <w:rPr>
+          <w:rFonts w:ascii="Helvetica" w:hAnsi="Helvetica" w:cs="Helvetica"/>
+          <w:color w:val="444444"/>
+        </w:rPr>
+        <w:t>光照强度。</w:t>
+      </w:r>
+      <w:r>
+        <w:rPr>
+          <w:rFonts w:ascii="Helvetica" w:hAnsi="Helvetica" w:cs="Helvetica"/>
+          <w:color w:val="444444"/>
+        </w:rPr>
+        <w:t xml:space="preserve"> </w:t>
+      </w:r>
+      <w:r>
+        <w:rPr>
+          <w:rFonts w:ascii="Helvetica" w:hAnsi="Helvetica" w:cs="Helvetica"/>
+          <w:color w:val="444444"/>
+        </w:rPr>
+        <w:t>缺省值</w:t>
+      </w:r>
+      <w:r>
+        <w:rPr>
+          <w:rFonts w:ascii="Helvetica" w:hAnsi="Helvetica" w:cs="Helvetica"/>
+          <w:color w:val="444444"/>
+        </w:rPr>
+        <w:t xml:space="preserve"> 1</w:t>
+      </w:r>
+      <w:r>
+        <w:rPr>
+          <w:rFonts w:ascii="Helvetica" w:hAnsi="Helvetica" w:cs="Helvetica"/>
+          <w:color w:val="444444"/>
+        </w:rPr>
+        <w:t>，值越大光照越强，实测最小值为</w:t>
+      </w:r>
+      <w:r>
+        <w:rPr>
+          <w:rFonts w:ascii="Helvetica" w:hAnsi="Helvetica" w:cs="Helvetica"/>
+          <w:color w:val="444444"/>
+        </w:rPr>
+        <w:t>0</w:t>
+      </w:r>
+      <w:r>
+        <w:rPr>
+          <w:rFonts w:ascii="Helvetica" w:hAnsi="Helvetica" w:cs="Helvetica"/>
+          <w:color w:val="444444"/>
+        </w:rPr>
+        <w:t>，最大值不限。</w:t>
+      </w:r>
+    </w:p>
+    <w:p>
+      <w:pPr>
+        <w:pStyle w:val="a5"/>
+        <w:shd w:val="clear" w:color="auto" w:fill="FFFFFF"/>
+        <w:spacing w:before="0" w:beforeAutospacing="0" w:after="150" w:afterAutospacing="0"/>
+        <w:rPr>
+          <w:rFonts w:ascii="Helvetica" w:hAnsi="Helvetica" w:cs="Helvetica" w:hint="eastAsia"/>
+          <w:color w:val="444444"/>
+        </w:rPr>
+      </w:pPr>
+      <w:bookmarkStart w:id="0" w:name="_GoBack"/>
+      <w:bookmarkEnd w:id="0"/>
+    </w:p>
+    <w:p>
+      <w:pPr>
         <w:pStyle w:val="4"/>
         <w:rPr>
           <w:rFonts w:ascii="微软雅黑" w:eastAsia="微软雅黑" w:hAnsi="微软雅黑"/>
@@ -5461,7 +6252,6 @@
         <w:rPr>
           <w:rFonts w:ascii="微软雅黑" w:eastAsia="微软雅黑" w:hAnsi="微软雅黑"/>
         </w:rPr>
-        <w:lastRenderedPageBreak/>
         <w:t>网格</w:t>
       </w:r>
       <w:r>
@@ -5608,7 +6398,7 @@
     <w:p>
       <w:pPr>
         <w:rPr>
-          <w:rFonts w:ascii="微软雅黑" w:eastAsia="微软雅黑" w:hAnsi="微软雅黑" w:cs="宋体" w:hint="eastAsia"/>
+          <w:rFonts w:ascii="微软雅黑" w:eastAsia="微软雅黑" w:hAnsi="微软雅黑" w:cs="宋体"/>
           <w:color w:val="3B3A3C"/>
           <w:kern w:val="0"/>
           <w:szCs w:val="24"/>
@@ -5671,7 +6461,7 @@
                     </pic:cNvPicPr>
                   </pic:nvPicPr>
                   <pic:blipFill>
-                    <a:blip r:embed="rId14">
+                    <a:blip r:embed="rId17">
                       <a:extLst>
                         <a:ext uri="{28A0092B-C50C-407E-A947-70E740481C1C}">
                           <a14:useLocalDpi xmlns:a14="http://schemas.microsoft.com/office/drawing/2010/main" val="0"/>
@@ -5824,7 +6614,6 @@
         <w:rPr>
           <w:rFonts w:ascii="微软雅黑" w:eastAsia="微软雅黑" w:hAnsi="微软雅黑"/>
         </w:rPr>
-        <w:lastRenderedPageBreak/>
         <w:t>拓展</w:t>
       </w:r>
       <w:r>
@@ -5863,7 +6652,7 @@
                     </pic:cNvPicPr>
                   </pic:nvPicPr>
                   <pic:blipFill>
-                    <a:blip r:embed="rId15">
+                    <a:blip r:embed="rId18">
                       <a:extLst>
                         <a:ext uri="{28A0092B-C50C-407E-A947-70E740481C1C}">
                           <a14:useLocalDpi xmlns:a14="http://schemas.microsoft.com/office/drawing/2010/main" val="0"/>
@@ -5901,6 +6690,7 @@
           <w:rFonts w:ascii="微软雅黑" w:eastAsia="微软雅黑" w:hAnsi="微软雅黑"/>
         </w:rPr>
       </w:pPr>
+      <w:proofErr w:type="spellStart"/>
       <w:r>
         <w:rPr>
           <w:rFonts w:ascii="微软雅黑" w:eastAsia="微软雅黑" w:hAnsi="微软雅黑" w:hint="eastAsia"/>
@@ -5911,7 +6701,14 @@
         <w:rPr>
           <w:rFonts w:ascii="微软雅黑" w:eastAsia="微软雅黑" w:hAnsi="微软雅黑"/>
         </w:rPr>
-        <w:t>js网站</w:t>
+        <w:t>js</w:t>
+      </w:r>
+      <w:proofErr w:type="spellEnd"/>
+      <w:r>
+        <w:rPr>
+          <w:rFonts w:ascii="微软雅黑" w:eastAsia="微软雅黑" w:hAnsi="微软雅黑"/>
+        </w:rPr>
+        <w:t>网站</w:t>
       </w:r>
       <w:r>
         <w:rPr>
@@ -5936,6 +6733,7 @@
         <w:rPr>
           <w:rFonts w:ascii="微软雅黑" w:eastAsia="微软雅黑" w:hAnsi="微软雅黑"/>
         </w:rPr>
+        <w:lastRenderedPageBreak/>
         <w:t>纹理</w:t>
       </w:r>
       <w:r>
@@ -5987,7 +6785,7 @@
 </file>
 
 <file path=word/numbering.xml><?xml version="1.0" encoding="utf-8"?>
-<w:numbering xmlns:wpc="http://schemas.microsoft.com/office/word/2010/wordprocessingCanvas" xmlns:cx="http://schemas.microsoft.com/office/drawing/2014/chartex" xmlns:cx1="http://schemas.microsoft.com/office/drawing/2015/9/8/chartex" xmlns:cx2="http://schemas.microsoft.com/office/drawing/2015/10/21/chartex" xmlns:cx3="http://schemas.microsoft.com/office/drawing/2016/5/9/chartex" xmlns:cx4="http://schemas.microsoft.com/office/drawing/2016/5/10/chartex" xmlns:cx5="http://schemas.microsoft.com/office/drawing/2016/5/11/chartex" xmlns:cx6="http://schemas.microsoft.com/office/drawing/2016/5/12/chartex" xmlns:cx7="http://schemas.microsoft.com/office/drawing/2016/5/13/chartex" xmlns:cx8="http://schemas.microsoft.com/office/drawing/2016/5/14/chartex" xmlns:mc="http://schemas.openxmlformats.org/markup-compatibility/2006" xmlns:aink="http://schemas.microsoft.com/office/drawing/2016/ink" xmlns:am3d="http://schemas.microsoft.com/office/drawing/2017/model3d" xmlns:o="urn:schemas-microsoft-com:office:office" xmlns:r="http://schemas.openxmlformats.org/officeDocument/2006/relationships" xmlns:m="http://schemas.openxmlformats.org/officeDocument/2006/math" xmlns:v="urn:schemas-microsoft-com:vml" xmlns:wp14="http://schemas.microsoft.com/office/word/2010/wordprocessingDrawing" xmlns:wp="http://schemas.openxmlformats.org/drawingml/2006/wordprocessingDrawing" xmlns:w10="urn:schemas-microsoft-com:office:word" xmlns:w="http://schemas.openxmlformats.org/wordprocessingml/2006/main" xmlns:w14="http://schemas.microsoft.com/office/word/2010/wordml" xmlns:w15="http://schemas.microsoft.com/office/word/2012/wordml" xmlns:w16cex="http://schemas.microsoft.com/office/word/2018/wordml/cex" xmlns:w16cid="http://schemas.microsoft.com/office/word/2016/wordml/cid" xmlns:w16="http://schemas.microsoft.com/office/word/2018/wordml" xmlns:w16se="http://schemas.microsoft.com/office/word/2015/wordml/symex" xmlns:wpg="http://schemas.microsoft.com/office/word/2010/wordprocessingGroup" xmlns:wpi="http://schemas.microsoft.com/office/word/2010/wordprocessingInk" xmlns:wne="http://schemas.microsoft.com/office/word/2006/wordml" xmlns:wps="http://schemas.microsoft.com/office/word/2010/wordprocessingShape" mc:Ignorable="w14 w15 w16se w16cid w16 w16cex wp14">
+<w:numbering xmlns:wpc="http://schemas.microsoft.com/office/word/2010/wordprocessingCanvas" xmlns:mc="http://schemas.openxmlformats.org/markup-compatibility/2006" xmlns:o="urn:schemas-microsoft-com:office:office" xmlns:r="http://schemas.openxmlformats.org/officeDocument/2006/relationships" xmlns:m="http://schemas.openxmlformats.org/officeDocument/2006/math" xmlns:v="urn:schemas-microsoft-com:vml" xmlns:wp14="http://schemas.microsoft.com/office/word/2010/wordprocessingDrawing" xmlns:wp="http://schemas.openxmlformats.org/drawingml/2006/wordprocessingDrawing" xmlns:w10="urn:schemas-microsoft-com:office:word" xmlns:w="http://schemas.openxmlformats.org/wordprocessingml/2006/main" xmlns:w14="http://schemas.microsoft.com/office/word/2010/wordml" xmlns:w15="http://schemas.microsoft.com/office/word/2012/wordml" xmlns:wpg="http://schemas.microsoft.com/office/word/2010/wordprocessingGroup" xmlns:wpi="http://schemas.microsoft.com/office/word/2010/wordprocessingInk" xmlns:wne="http://schemas.microsoft.com/office/word/2006/wordml" xmlns:wps="http://schemas.microsoft.com/office/word/2010/wordprocessingShape" mc:Ignorable="w14 w15 wp14">
   <w:abstractNum w:abstractNumId="0" w15:restartNumberingAfterBreak="0">
     <w:nsid w:val="008E67EB"/>
     <w:multiLevelType w:val="multilevel"/>
@@ -6844,7 +7642,7 @@
 </file>
 
 <file path=word/styles.xml><?xml version="1.0" encoding="utf-8"?>
-<w:styles xmlns:mc="http://schemas.openxmlformats.org/markup-compatibility/2006" xmlns:r="http://schemas.openxmlformats.org/officeDocument/2006/relationships" xmlns:w="http://schemas.openxmlformats.org/wordprocessingml/2006/main" xmlns:w14="http://schemas.microsoft.com/office/word/2010/wordml" xmlns:w15="http://schemas.microsoft.com/office/word/2012/wordml" xmlns:w16cex="http://schemas.microsoft.com/office/word/2018/wordml/cex" xmlns:w16cid="http://schemas.microsoft.com/office/word/2016/wordml/cid" xmlns:w16="http://schemas.microsoft.com/office/word/2018/wordml" xmlns:w16se="http://schemas.microsoft.com/office/word/2015/wordml/symex" mc:Ignorable="w14 w15 w16se w16cid w16 w16cex">
+<w:styles xmlns:mc="http://schemas.openxmlformats.org/markup-compatibility/2006" xmlns:r="http://schemas.openxmlformats.org/officeDocument/2006/relationships" xmlns:w="http://schemas.openxmlformats.org/wordprocessingml/2006/main" xmlns:w14="http://schemas.microsoft.com/office/word/2010/wordml" xmlns:w15="http://schemas.microsoft.com/office/word/2012/wordml" mc:Ignorable="w14 w15">
   <w:docDefaults>
     <w:rPrDefault>
       <w:rPr>
@@ -6857,7 +7655,7 @@
     </w:rPrDefault>
     <w:pPrDefault/>
   </w:docDefaults>
-  <w:latentStyles w:defLockedState="0" w:defUIPriority="99" w:defSemiHidden="0" w:defUnhideWhenUsed="0" w:defQFormat="0" w:count="376">
+  <w:latentStyles w:defLockedState="0" w:defUIPriority="99" w:defSemiHidden="0" w:defUnhideWhenUsed="0" w:defQFormat="0" w:count="371">
     <w:lsdException w:name="Normal" w:uiPriority="0" w:qFormat="1"/>
     <w:lsdException w:name="heading 1" w:uiPriority="9" w:qFormat="1"/>
     <w:lsdException w:name="heading 2" w:semiHidden="1" w:uiPriority="9" w:unhideWhenUsed="1" w:qFormat="1"/>
@@ -6963,6 +7761,7 @@
     <w:lsdException w:name="HTML Sample" w:semiHidden="1" w:unhideWhenUsed="1"/>
     <w:lsdException w:name="HTML Typewriter" w:semiHidden="1" w:unhideWhenUsed="1"/>
     <w:lsdException w:name="HTML Variable" w:semiHidden="1" w:unhideWhenUsed="1"/>
+    <w:lsdException w:name="Normal Table" w:semiHidden="1" w:unhideWhenUsed="1"/>
     <w:lsdException w:name="annotation subject" w:semiHidden="1" w:unhideWhenUsed="1"/>
     <w:lsdException w:name="No List" w:semiHidden="1" w:unhideWhenUsed="1"/>
     <w:lsdException w:name="Outline List 1" w:semiHidden="1" w:unhideWhenUsed="1"/>
@@ -7005,8 +7804,11 @@
     <w:lsdException w:name="Table Contemporary" w:semiHidden="1" w:unhideWhenUsed="1"/>
     <w:lsdException w:name="Table Elegant" w:semiHidden="1" w:unhideWhenUsed="1"/>
     <w:lsdException w:name="Table Professional" w:semiHidden="1" w:unhideWhenUsed="1"/>
+    <w:lsdException w:name="Table Subtle 1" w:semiHidden="1" w:unhideWhenUsed="1"/>
     <w:lsdException w:name="Table Subtle 2" w:semiHidden="1" w:unhideWhenUsed="1"/>
     <w:lsdException w:name="Table Web 1" w:semiHidden="1" w:unhideWhenUsed="1"/>
+    <w:lsdException w:name="Table Web 2" w:semiHidden="1" w:unhideWhenUsed="1"/>
+    <w:lsdException w:name="Table Web 3" w:semiHidden="1" w:unhideWhenUsed="1"/>
     <w:lsdException w:name="Balloon Text" w:semiHidden="1" w:unhideWhenUsed="1"/>
     <w:lsdException w:name="Table Grid" w:uiPriority="39"/>
     <w:lsdException w:name="Table Theme" w:semiHidden="1" w:unhideWhenUsed="1"/>
@@ -7225,11 +8027,6 @@
     <w:lsdException w:name="List Table 5 Dark Accent 6" w:uiPriority="50"/>
     <w:lsdException w:name="List Table 6 Colorful Accent 6" w:uiPriority="51"/>
     <w:lsdException w:name="List Table 7 Colorful Accent 6" w:uiPriority="52"/>
-    <w:lsdException w:name="Mention" w:semiHidden="1" w:unhideWhenUsed="1"/>
-    <w:lsdException w:name="Smart Hyperlink" w:semiHidden="1" w:unhideWhenUsed="1"/>
-    <w:lsdException w:name="Hashtag" w:semiHidden="1" w:unhideWhenUsed="1"/>
-    <w:lsdException w:name="Unresolved Mention" w:semiHidden="1" w:unhideWhenUsed="1"/>
-    <w:lsdException w:name="Smart Link" w:semiHidden="1" w:unhideWhenUsed="1"/>
   </w:latentStyles>
   <w:style w:type="paragraph" w:default="1" w:styleId="a">
     <w:name w:val="Normal"/>
@@ -7243,7 +8040,7 @@
     <w:name w:val="heading 1"/>
     <w:basedOn w:val="a"/>
     <w:next w:val="a"/>
-    <w:link w:val="10"/>
+    <w:link w:val="1Char"/>
     <w:uiPriority w:val="9"/>
     <w:qFormat/>
     <w:rsid w:val="00A6218D"/>
@@ -7265,7 +8062,7 @@
     <w:name w:val="heading 4"/>
     <w:basedOn w:val="a"/>
     <w:next w:val="a"/>
-    <w:link w:val="40"/>
+    <w:link w:val="4Char"/>
     <w:uiPriority w:val="9"/>
     <w:semiHidden/>
     <w:unhideWhenUsed/>
@@ -7324,8 +8121,8 @@
       <w:u w:val="single"/>
     </w:rPr>
   </w:style>
-  <w:style w:type="character" w:customStyle="1" w:styleId="10">
-    <w:name w:val="标题 1 字符"/>
+  <w:style w:type="character" w:customStyle="1" w:styleId="1Char">
+    <w:name w:val="标题 1 Char"/>
     <w:basedOn w:val="a0"/>
     <w:link w:val="1"/>
     <w:uiPriority w:val="9"/>
@@ -7367,8 +8164,8 @@
     <w:basedOn w:val="a0"/>
     <w:rsid w:val="00086550"/>
   </w:style>
-  <w:style w:type="character" w:customStyle="1" w:styleId="40">
-    <w:name w:val="标题 4 字符"/>
+  <w:style w:type="character" w:customStyle="1" w:styleId="4Char">
+    <w:name w:val="标题 4 Char"/>
     <w:basedOn w:val="a0"/>
     <w:link w:val="4"/>
     <w:uiPriority w:val="9"/>
@@ -7403,7 +8200,7 @@
   <w:style w:type="paragraph" w:styleId="HTML0">
     <w:name w:val="HTML Preformatted"/>
     <w:basedOn w:val="a"/>
-    <w:link w:val="HTML1"/>
+    <w:link w:val="HTMLChar"/>
     <w:uiPriority w:val="99"/>
     <w:semiHidden/>
     <w:unhideWhenUsed/>
@@ -7437,8 +8234,8 @@
       <w:szCs w:val="24"/>
     </w:rPr>
   </w:style>
-  <w:style w:type="character" w:customStyle="1" w:styleId="HTML1">
-    <w:name w:val="HTML 预设格式 字符"/>
+  <w:style w:type="character" w:customStyle="1" w:styleId="HTMLChar">
+    <w:name w:val="HTML 预设格式 Char"/>
     <w:basedOn w:val="a0"/>
     <w:link w:val="HTML0"/>
     <w:uiPriority w:val="99"/>

</xml_diff>